<commit_message>
el-270: acerto na formatacao e radio button na assin eletronica
</commit_message>
<xml_diff>
--- a/docassemble/docassemble/brcomeducalegal/data/templates/proposta-comercial-educalegal.docx
+++ b/docassemble/docassemble/brcomeducalegal/data/templates/proposta-comercial-educalegal.docx
@@ -115,7 +115,39 @@
           <w:spacing w:val="2"/>
           <w:kern w:val="2"/>
         </w:rPr>
-        <w:t>Prezada,</w:t>
+        <w:t>Prezad</w:t>
+      </w:r>
+      <w:r>
+        <w:rPr>
+          <w:rFonts w:ascii="Calibri" w:eastAsia="Calibri" w:hAnsi="Calibri" w:cs="Calibri"/>
+          <w:spacing w:val="2"/>
+          <w:kern w:val="2"/>
+        </w:rPr>
+        <w:t>os(</w:t>
+      </w:r>
+      <w:r>
+        <w:rPr>
+          <w:rFonts w:ascii="Calibri" w:eastAsia="Calibri" w:hAnsi="Calibri" w:cs="Calibri"/>
+          <w:spacing w:val="2"/>
+          <w:kern w:val="2"/>
+        </w:rPr>
+        <w:t>a</w:t>
+      </w:r>
+      <w:r>
+        <w:rPr>
+          <w:rFonts w:ascii="Calibri" w:eastAsia="Calibri" w:hAnsi="Calibri" w:cs="Calibri"/>
+          <w:spacing w:val="2"/>
+          <w:kern w:val="2"/>
+        </w:rPr>
+        <w:t>s)</w:t>
+      </w:r>
+      <w:r>
+        <w:rPr>
+          <w:rFonts w:ascii="Calibri" w:eastAsia="Calibri" w:hAnsi="Calibri" w:cs="Calibri"/>
+          <w:spacing w:val="2"/>
+          <w:kern w:val="2"/>
+        </w:rPr>
+        <w:t>,</w:t>
       </w:r>
     </w:p>
     <w:p>
@@ -162,7 +194,7 @@
           <w:spacing w:val="2"/>
           <w:kern w:val="2"/>
         </w:rPr>
-        <w:t>Escopo da Proposta:</w:t>
+        <w:t>Escopo da Proposta</w:t>
       </w:r>
     </w:p>
     <w:p>
@@ -357,7 +389,23 @@
           <w:spacing w:val="2"/>
           <w:kern w:val="2"/>
         </w:rPr>
-        <w:t>usuários: {{ amount_users}}</w:t>
+        <w:t>usuários: {{ amount_users</w:t>
+      </w:r>
+      <w:r>
+        <w:rPr>
+          <w:rFonts w:ascii="Calibri" w:eastAsia="Calibri" w:hAnsi="Calibri" w:cs="Calibri"/>
+          <w:spacing w:val="2"/>
+          <w:kern w:val="2"/>
+        </w:rPr>
+        <w:t xml:space="preserve"> </w:t>
+      </w:r>
+      <w:r>
+        <w:rPr>
+          <w:rFonts w:ascii="Calibri" w:eastAsia="Calibri" w:hAnsi="Calibri" w:cs="Calibri"/>
+          <w:spacing w:val="2"/>
+          <w:kern w:val="2"/>
+        </w:rPr>
+        <w:t>}}</w:t>
       </w:r>
     </w:p>
     <w:p>
@@ -938,7 +986,7 @@
           <w:spacing w:val="2"/>
           <w:kern w:val="2"/>
         </w:rPr>
-        <w:t>Honorários:</w:t>
+        <w:t>Honorários</w:t>
       </w:r>
     </w:p>
     <w:p>
@@ -981,7 +1029,35 @@
           <w:spacing w:val="2"/>
           <w:kern w:val="2"/>
         </w:rPr>
-        <w:t>R$ {{ monthly_installment  }} ({{ monthly_installment_words  }}) mensais</w:t>
+        <w:t xml:space="preserve">R$ </w:t>
+      </w:r>
+      <w:r>
+        <w:rPr>
+          <w:rFonts w:ascii="Calibri" w:eastAsia="Calibri" w:hAnsi="Calibri" w:cs="Calibri"/>
+        </w:rPr>
+        <w:t>{{ “%.2f”|format(</w:t>
+      </w:r>
+      <w:r>
+        <w:rPr>
+          <w:rFonts w:ascii="Calibri" w:eastAsia="Calibri" w:hAnsi="Calibri" w:cs="Calibri"/>
+          <w:spacing w:val="2"/>
+          <w:kern w:val="2"/>
+        </w:rPr>
+        <w:t>monthly_installment</w:t>
+      </w:r>
+      <w:r>
+        <w:rPr>
+          <w:rFonts w:ascii="Calibri" w:eastAsia="Calibri" w:hAnsi="Calibri" w:cs="Calibri"/>
+        </w:rPr>
+        <w:t>) | replace(".",",") }}</w:t>
+      </w:r>
+      <w:r>
+        <w:rPr>
+          <w:rFonts w:ascii="Calibri" w:eastAsia="Calibri" w:hAnsi="Calibri" w:cs="Calibri"/>
+          <w:spacing w:val="2"/>
+          <w:kern w:val="2"/>
+        </w:rPr>
+        <w:t xml:space="preserve"> ({{ monthly_installment_words  }}) mensais</w:t>
       </w:r>
     </w:p>
     <w:p>
@@ -1116,7 +1192,51 @@
           <w:spacing w:val="2"/>
           <w:kern w:val="2"/>
         </w:rPr>
-        <w:t>** a contratação de assinatura digital se dá pelo uso. A escola paga apenas por documento assinado. Cada documento assinado custa R$ {{ signature_unit_price }} ({{ signature_unit_price_words }})</w:t>
+        <w:t xml:space="preserve">** </w:t>
+      </w:r>
+      <w:r>
+        <w:rPr>
+          <w:rFonts w:ascii="Calibri" w:eastAsia="Calibri" w:hAnsi="Calibri" w:cs="Calibri"/>
+          <w:spacing w:val="2"/>
+          <w:kern w:val="2"/>
+        </w:rPr>
+        <w:t>A</w:t>
+      </w:r>
+      <w:r>
+        <w:rPr>
+          <w:rFonts w:ascii="Calibri" w:eastAsia="Calibri" w:hAnsi="Calibri" w:cs="Calibri"/>
+          <w:spacing w:val="2"/>
+          <w:kern w:val="2"/>
+        </w:rPr>
+        <w:t xml:space="preserve"> contratação de assinatura digital se dá pelo uso. A escola paga apenas por documento assinado. Cada documento assinado custa R$ </w:t>
+      </w:r>
+      <w:r>
+        <w:rPr>
+          <w:rFonts w:ascii="Calibri" w:eastAsia="Calibri" w:hAnsi="Calibri" w:cs="Calibri"/>
+        </w:rPr>
+        <w:t>{{ “%.2f”|format(</w:t>
+      </w:r>
+      <w:r>
+        <w:rPr>
+          <w:rFonts w:ascii="Calibri" w:eastAsia="Calibri" w:hAnsi="Calibri" w:cs="Calibri"/>
+          <w:spacing w:val="2"/>
+          <w:kern w:val="2"/>
+        </w:rPr>
+        <w:t>signature_unit_price</w:t>
+      </w:r>
+      <w:r>
+        <w:rPr>
+          <w:rFonts w:ascii="Calibri" w:eastAsia="Calibri" w:hAnsi="Calibri" w:cs="Calibri"/>
+        </w:rPr>
+        <w:t>) | replace(".",",") }}</w:t>
+      </w:r>
+      <w:r>
+        <w:rPr>
+          <w:rFonts w:ascii="Calibri" w:eastAsia="Calibri" w:hAnsi="Calibri" w:cs="Calibri"/>
+          <w:spacing w:val="2"/>
+          <w:kern w:val="2"/>
+        </w:rPr>
+        <w:t xml:space="preserve"> ({{ signature_unit_price_words }})</w:t>
       </w:r>
     </w:p>
     <w:p>
@@ -1198,7 +1318,67 @@
           <w:spacing w:val="2"/>
           <w:kern w:val="2"/>
         </w:rPr>
-        <w:t>*** valor da hora excedente da consultoria jurídica - R$ {{ extrahour_consultation_value }} ({{ extrahour_consultation_value_words }})</w:t>
+        <w:t xml:space="preserve">*** </w:t>
+      </w:r>
+      <w:r>
+        <w:rPr>
+          <w:rFonts w:ascii="Calibri" w:eastAsia="Calibri" w:hAnsi="Calibri" w:cs="Calibri"/>
+          <w:spacing w:val="2"/>
+          <w:kern w:val="2"/>
+        </w:rPr>
+        <w:t>V</w:t>
+      </w:r>
+      <w:r>
+        <w:rPr>
+          <w:rFonts w:ascii="Calibri" w:eastAsia="Calibri" w:hAnsi="Calibri" w:cs="Calibri"/>
+          <w:spacing w:val="2"/>
+          <w:kern w:val="2"/>
+        </w:rPr>
+        <w:t xml:space="preserve">alor da hora excedente da consultoria jurídica - </w:t>
+      </w:r>
+      <w:r>
+        <w:rPr>
+          <w:rFonts w:ascii="Calibri" w:eastAsia="Calibri" w:hAnsi="Calibri" w:cs="Calibri"/>
+          <w:spacing w:val="2"/>
+          <w:kern w:val="2"/>
+        </w:rPr>
+        <w:t>R$</w:t>
+      </w:r>
+      <w:r>
+        <w:rPr>
+          <w:rFonts w:ascii="Calibri" w:eastAsia="Calibri" w:hAnsi="Calibri" w:cs="Calibri"/>
+          <w:spacing w:val="2"/>
+          <w:kern w:val="2"/>
+        </w:rPr>
+        <w:t xml:space="preserve"> </w:t>
+      </w:r>
+      <w:r>
+        <w:rPr>
+          <w:rFonts w:ascii="Calibri" w:eastAsia="Calibri" w:hAnsi="Calibri" w:cs="Calibri"/>
+        </w:rPr>
+        <w:t>{{ “%.2f”|format(</w:t>
+      </w:r>
+      <w:r>
+        <w:rPr>
+          <w:rFonts w:ascii="Calibri" w:eastAsia="Calibri" w:hAnsi="Calibri" w:cs="Calibri"/>
+          <w:spacing w:val="2"/>
+          <w:kern w:val="2"/>
+        </w:rPr>
+        <w:t>extrahour_consultation_value</w:t>
+      </w:r>
+      <w:r>
+        <w:rPr>
+          <w:rFonts w:ascii="Calibri" w:eastAsia="Calibri" w:hAnsi="Calibri" w:cs="Calibri"/>
+        </w:rPr>
+        <w:t>) | replace(".",",") }}</w:t>
+      </w:r>
+      <w:r>
+        <w:rPr>
+          <w:rFonts w:ascii="Calibri" w:eastAsia="Calibri" w:hAnsi="Calibri" w:cs="Calibri"/>
+          <w:spacing w:val="2"/>
+          <w:kern w:val="2"/>
+        </w:rPr>
+        <w:t xml:space="preserve"> ({{ extrahour_consultation_value_words }})</w:t>
       </w:r>
       <w:r>
         <w:rPr>
@@ -1288,7 +1468,23 @@
           <w:spacing w:val="2"/>
           <w:kern w:val="2"/>
         </w:rPr>
-        <w:t>**** documentação em lote - adicional por documento gerado, conforme quadro abaixo:</w:t>
+        <w:t xml:space="preserve">**** </w:t>
+      </w:r>
+      <w:r>
+        <w:rPr>
+          <w:rFonts w:ascii="Calibri" w:eastAsia="Calibri" w:hAnsi="Calibri" w:cs="Calibri"/>
+          <w:spacing w:val="2"/>
+          <w:kern w:val="2"/>
+        </w:rPr>
+        <w:t>D</w:t>
+      </w:r>
+      <w:r>
+        <w:rPr>
+          <w:rFonts w:ascii="Calibri" w:eastAsia="Calibri" w:hAnsi="Calibri" w:cs="Calibri"/>
+          <w:spacing w:val="2"/>
+          <w:kern w:val="2"/>
+        </w:rPr>
+        <w:t>ocumentação em lote - adicional por documento gerado, conforme quadro abaixo:</w:t>
       </w:r>
     </w:p>
     <w:tbl>
@@ -1442,10 +1638,28 @@
             <w:r>
               <w:rPr>
                 <w:rFonts w:ascii="Calibri" w:eastAsia="Calibri" w:hAnsi="Calibri" w:cs="Calibri"/>
+              </w:rPr>
+              <w:t xml:space="preserve">R$ </w:t>
+            </w:r>
+            <w:r>
+              <w:rPr>
+                <w:rFonts w:ascii="Calibri" w:eastAsia="Calibri" w:hAnsi="Calibri" w:cs="Calibri"/>
+              </w:rPr>
+              <w:t>{{ “%.2f”|format(</w:t>
+            </w:r>
+            <w:r>
+              <w:rPr>
+                <w:rFonts w:ascii="Calibri" w:eastAsia="Calibri" w:hAnsi="Calibri" w:cs="Calibri"/>
                 <w:spacing w:val="2"/>
                 <w:kern w:val="2"/>
               </w:rPr>
-              <w:t>R$ {{ bulk_unit_price }}</w:t>
+              <w:t>bulk_unit_price</w:t>
+            </w:r>
+            <w:r>
+              <w:rPr>
+                <w:rFonts w:ascii="Calibri" w:eastAsia="Calibri" w:hAnsi="Calibri" w:cs="Calibri"/>
+              </w:rPr>
+              <w:t>) | replace(".",",") }}</w:t>
             </w:r>
           </w:p>
         </w:tc>
@@ -1482,6 +1696,7 @@
                 <w:spacing w:val="2"/>
                 <w:kern w:val="2"/>
               </w:rPr>
+              <w:lastRenderedPageBreak/>
               <w:t>de 5.001 a 10.000</w:t>
             </w:r>
           </w:p>
@@ -1517,7 +1732,28 @@
                 <w:spacing w:val="2"/>
                 <w:kern w:val="2"/>
               </w:rPr>
-              <w:t>R$ {{ bulk_unit_price_one }}</w:t>
+              <w:t xml:space="preserve">R$ </w:t>
+            </w:r>
+            <w:r>
+              <w:rPr>
+                <w:rFonts w:ascii="Calibri" w:eastAsia="Calibri" w:hAnsi="Calibri" w:cs="Calibri"/>
+              </w:rPr>
+              <w:t>{{ “%.2f”|format(</w:t>
+            </w:r>
+            <w:r>
+              <w:rPr>
+                <w:rFonts w:ascii="Calibri" w:eastAsia="Calibri" w:hAnsi="Calibri" w:cs="Calibri"/>
+                <w:bCs/>
+                <w:spacing w:val="2"/>
+                <w:kern w:val="2"/>
+              </w:rPr>
+              <w:t>bulk_unit_price_one</w:t>
+            </w:r>
+            <w:r>
+              <w:rPr>
+                <w:rFonts w:ascii="Calibri" w:eastAsia="Calibri" w:hAnsi="Calibri" w:cs="Calibri"/>
+              </w:rPr>
+              <w:t>) | replace(".",",") }}</w:t>
             </w:r>
           </w:p>
         </w:tc>
@@ -1585,7 +1821,35 @@
                 <w:spacing w:val="2"/>
                 <w:kern w:val="2"/>
               </w:rPr>
-              <w:t>R$ {{ bulk_unit_price_one }}</w:t>
+              <w:t xml:space="preserve">R$ </w:t>
+            </w:r>
+            <w:r>
+              <w:rPr>
+                <w:rFonts w:ascii="Calibri" w:eastAsia="Calibri" w:hAnsi="Calibri" w:cs="Calibri"/>
+              </w:rPr>
+              <w:t>{{ “%.2f”|format(</w:t>
+            </w:r>
+            <w:r>
+              <w:rPr>
+                <w:rFonts w:ascii="Calibri" w:eastAsia="Calibri" w:hAnsi="Calibri" w:cs="Calibri"/>
+                <w:spacing w:val="2"/>
+                <w:kern w:val="2"/>
+              </w:rPr>
+              <w:t>bulk_unit_price_</w:t>
+            </w:r>
+            <w:r>
+              <w:rPr>
+                <w:rFonts w:ascii="Calibri" w:eastAsia="Calibri" w:hAnsi="Calibri" w:cs="Calibri"/>
+                <w:spacing w:val="2"/>
+                <w:kern w:val="2"/>
+              </w:rPr>
+              <w:t>two</w:t>
+            </w:r>
+            <w:r>
+              <w:rPr>
+                <w:rFonts w:ascii="Calibri" w:eastAsia="Calibri" w:hAnsi="Calibri" w:cs="Calibri"/>
+              </w:rPr>
+              <w:t>) | replace(".",",") }}</w:t>
             </w:r>
           </w:p>
         </w:tc>
@@ -1636,8 +1900,7 @@
           <w:spacing w:val="2"/>
           <w:kern w:val="2"/>
         </w:rPr>
-        <w:lastRenderedPageBreak/>
-        <w:t>Desenvolvimento de novas funcionalidades/personalizações adicionais ao app:</w:t>
+        <w:t>Desenvolvimento de novas funcionalidades/personalizações adicionais ao app</w:t>
       </w:r>
     </w:p>
     <w:p>
@@ -1661,7 +1924,23 @@
           <w:spacing w:val="2"/>
           <w:kern w:val="2"/>
         </w:rPr>
-        <w:t>serão objeto de análise mediante especificação do escopo do projeto</w:t>
+        <w:t>S</w:t>
+      </w:r>
+      <w:r>
+        <w:rPr>
+          <w:rFonts w:ascii="Calibri" w:eastAsia="Calibri" w:hAnsi="Calibri" w:cs="Calibri"/>
+          <w:spacing w:val="2"/>
+          <w:kern w:val="2"/>
+        </w:rPr>
+        <w:t>erão objeto de análise mediante especificação do escopo do projeto</w:t>
+      </w:r>
+      <w:r>
+        <w:rPr>
+          <w:rFonts w:ascii="Calibri" w:eastAsia="Calibri" w:hAnsi="Calibri" w:cs="Calibri"/>
+          <w:spacing w:val="2"/>
+          <w:kern w:val="2"/>
+        </w:rPr>
+        <w:t>:</w:t>
       </w:r>
     </w:p>
     <w:p>
@@ -1685,7 +1964,43 @@
           <w:spacing w:val="2"/>
           <w:kern w:val="2"/>
         </w:rPr>
-        <w:t>valor hora de desenvolvimento: R$ {{ development_hour_value }} ({{ development_hour_value_words }}) por hora</w:t>
+        <w:t>V</w:t>
+      </w:r>
+      <w:r>
+        <w:rPr>
+          <w:rFonts w:ascii="Calibri" w:eastAsia="Calibri" w:hAnsi="Calibri" w:cs="Calibri"/>
+          <w:spacing w:val="2"/>
+          <w:kern w:val="2"/>
+        </w:rPr>
+        <w:t xml:space="preserve">alor hora de desenvolvimento: R$ </w:t>
+      </w:r>
+      <w:r>
+        <w:rPr>
+          <w:rFonts w:ascii="Calibri" w:eastAsia="Calibri" w:hAnsi="Calibri" w:cs="Calibri"/>
+        </w:rPr>
+        <w:t>{{ “%.2f”|format(</w:t>
+      </w:r>
+      <w:r>
+        <w:rPr>
+          <w:rFonts w:ascii="Calibri" w:eastAsia="Calibri" w:hAnsi="Calibri" w:cs="Calibri"/>
+          <w:spacing w:val="2"/>
+          <w:kern w:val="2"/>
+        </w:rPr>
+        <w:t>development_hour_value</w:t>
+      </w:r>
+      <w:r>
+        <w:rPr>
+          <w:rFonts w:ascii="Calibri" w:eastAsia="Calibri" w:hAnsi="Calibri" w:cs="Calibri"/>
+        </w:rPr>
+        <w:t>) | replace(".",",") }}</w:t>
+      </w:r>
+      <w:r>
+        <w:rPr>
+          <w:rFonts w:ascii="Calibri" w:eastAsia="Calibri" w:hAnsi="Calibri" w:cs="Calibri"/>
+          <w:spacing w:val="2"/>
+          <w:kern w:val="2"/>
+        </w:rPr>
+        <w:t xml:space="preserve"> ({{ development_hour_value_words }}) por hora</w:t>
       </w:r>
     </w:p>
     <w:p>
@@ -1709,7 +2024,15 @@
           <w:spacing w:val="2"/>
           <w:kern w:val="2"/>
         </w:rPr>
-        <w:t>avaliação de pilotos em regime de parceria, conforme ocorrido em casos anteriores</w:t>
+        <w:t>A</w:t>
+      </w:r>
+      <w:r>
+        <w:rPr>
+          <w:rFonts w:ascii="Calibri" w:eastAsia="Calibri" w:hAnsi="Calibri" w:cs="Calibri"/>
+          <w:spacing w:val="2"/>
+          <w:kern w:val="2"/>
+        </w:rPr>
+        <w:t>valiação de pilotos em regime de parceria, conforme ocorrido em casos anteriores</w:t>
       </w:r>
     </w:p>
     <w:p>
@@ -1736,7 +2059,7 @@
           <w:spacing w:val="2"/>
           <w:kern w:val="2"/>
         </w:rPr>
-        <w:t>Exclusão de escopo:</w:t>
+        <w:t>Exclusão de escopo</w:t>
       </w:r>
     </w:p>
     <w:p>
@@ -1760,7 +2083,23 @@
           <w:spacing w:val="2"/>
           <w:kern w:val="2"/>
         </w:rPr>
-        <w:t>contencioso jurídico</w:t>
+        <w:t>C</w:t>
+      </w:r>
+      <w:r>
+        <w:rPr>
+          <w:rFonts w:ascii="Calibri" w:eastAsia="Calibri" w:hAnsi="Calibri" w:cs="Calibri"/>
+          <w:spacing w:val="2"/>
+          <w:kern w:val="2"/>
+        </w:rPr>
+        <w:t>ontencioso jurídico</w:t>
+      </w:r>
+      <w:r>
+        <w:rPr>
+          <w:rFonts w:ascii="Calibri" w:eastAsia="Calibri" w:hAnsi="Calibri" w:cs="Calibri"/>
+          <w:spacing w:val="2"/>
+          <w:kern w:val="2"/>
+        </w:rPr>
+        <w:t>;</w:t>
       </w:r>
     </w:p>
     <w:p>
@@ -1784,7 +2123,23 @@
           <w:spacing w:val="2"/>
           <w:kern w:val="2"/>
         </w:rPr>
-        <w:t>custo da assinatura digital, conforme acima</w:t>
+        <w:t>C</w:t>
+      </w:r>
+      <w:r>
+        <w:rPr>
+          <w:rFonts w:ascii="Calibri" w:eastAsia="Calibri" w:hAnsi="Calibri" w:cs="Calibri"/>
+          <w:spacing w:val="2"/>
+          <w:kern w:val="2"/>
+        </w:rPr>
+        <w:t>usto da assinatura digital, conforme acima</w:t>
+      </w:r>
+      <w:r>
+        <w:rPr>
+          <w:rFonts w:ascii="Calibri" w:eastAsia="Calibri" w:hAnsi="Calibri" w:cs="Calibri"/>
+          <w:spacing w:val="2"/>
+          <w:kern w:val="2"/>
+        </w:rPr>
+        <w:t>;</w:t>
       </w:r>
     </w:p>
     <w:p>
@@ -1808,17 +2163,28 @@
           <w:spacing w:val="2"/>
           <w:kern w:val="2"/>
         </w:rPr>
-        <w:t>consultoria jurídica especializada, conforme avaliação de conveniência conjunta das escolas e advogado da Educa Legal (em especial, temas tributários, M&amp;A, project finance)</w:t>
-      </w:r>
-    </w:p>
-    <w:p>
-      <w:pPr>
-        <w:numPr>
-          <w:ilvl w:val="1"/>
-          <w:numId w:val="2"/>
-        </w:numPr>
+        <w:t>C</w:t>
+      </w:r>
+      <w:r>
+        <w:rPr>
+          <w:rFonts w:ascii="Calibri" w:eastAsia="Calibri" w:hAnsi="Calibri" w:cs="Calibri"/>
+          <w:spacing w:val="2"/>
+          <w:kern w:val="2"/>
+        </w:rPr>
+        <w:t>onsultoria jurídica especializada, conforme avaliação de conveniência conjunta das escolas e advogado da Educa Legal (em especial, temas tributários, M&amp;A, project finance)</w:t>
+      </w:r>
+      <w:r>
+        <w:rPr>
+          <w:rFonts w:ascii="Calibri" w:eastAsia="Calibri" w:hAnsi="Calibri" w:cs="Calibri"/>
+          <w:spacing w:val="2"/>
+          <w:kern w:val="2"/>
+        </w:rPr>
+        <w:t>.</w:t>
+      </w:r>
+    </w:p>
+    <w:p>
+      <w:pPr>
         <w:spacing w:before="200"/>
-        <w:ind w:left="567"/>
         <w:jc w:val="both"/>
         <w:rPr>
           <w:rFonts w:ascii="Calibri" w:eastAsia="Calibri" w:hAnsi="Calibri" w:cs="Calibri"/>

</xml_diff>

<commit_message>
el-270: acerto na progressao, assin eletronica
</commit_message>
<xml_diff>
--- a/docassemble/docassemble/brcomeducalegal/data/templates/proposta-comercial-educalegal.docx
+++ b/docassemble/docassemble/brcomeducalegal/data/templates/proposta-comercial-educalegal.docx
@@ -13,6 +13,7 @@
           <w:kern w:val="2"/>
         </w:rPr>
       </w:pPr>
+      <w:proofErr w:type="gramStart"/>
       <w:r>
         <w:rPr>
           <w:rFonts w:ascii="Calibri" w:eastAsia="Calibri" w:hAnsi="Calibri" w:cs="Calibri"/>
@@ -20,7 +21,97 @@
           <w:spacing w:val="2"/>
           <w:kern w:val="2"/>
         </w:rPr>
-        <w:t>{{ title_case(signature_local | lower) }}, {{signature_date }}.</w:t>
+        <w:t xml:space="preserve">{{ </w:t>
+      </w:r>
+      <w:proofErr w:type="spellStart"/>
+      <w:r>
+        <w:rPr>
+          <w:rFonts w:ascii="Calibri" w:eastAsia="Calibri" w:hAnsi="Calibri" w:cs="Calibri"/>
+          <w:b/>
+          <w:spacing w:val="2"/>
+          <w:kern w:val="2"/>
+        </w:rPr>
+        <w:t>title</w:t>
+      </w:r>
+      <w:proofErr w:type="gramEnd"/>
+      <w:r>
+        <w:rPr>
+          <w:rFonts w:ascii="Calibri" w:eastAsia="Calibri" w:hAnsi="Calibri" w:cs="Calibri"/>
+          <w:b/>
+          <w:spacing w:val="2"/>
+          <w:kern w:val="2"/>
+        </w:rPr>
+        <w:t>_case</w:t>
+      </w:r>
+      <w:proofErr w:type="spellEnd"/>
+      <w:r>
+        <w:rPr>
+          <w:rFonts w:ascii="Calibri" w:eastAsia="Calibri" w:hAnsi="Calibri" w:cs="Calibri"/>
+          <w:b/>
+          <w:spacing w:val="2"/>
+          <w:kern w:val="2"/>
+        </w:rPr>
+        <w:t>(</w:t>
+      </w:r>
+      <w:proofErr w:type="spellStart"/>
+      <w:r>
+        <w:rPr>
+          <w:rFonts w:ascii="Calibri" w:eastAsia="Calibri" w:hAnsi="Calibri" w:cs="Calibri"/>
+          <w:b/>
+          <w:spacing w:val="2"/>
+          <w:kern w:val="2"/>
+        </w:rPr>
+        <w:t>signature_local</w:t>
+      </w:r>
+      <w:proofErr w:type="spellEnd"/>
+      <w:r>
+        <w:rPr>
+          <w:rFonts w:ascii="Calibri" w:eastAsia="Calibri" w:hAnsi="Calibri" w:cs="Calibri"/>
+          <w:b/>
+          <w:spacing w:val="2"/>
+          <w:kern w:val="2"/>
+        </w:rPr>
+        <w:t xml:space="preserve"> | </w:t>
+      </w:r>
+      <w:proofErr w:type="spellStart"/>
+      <w:r>
+        <w:rPr>
+          <w:rFonts w:ascii="Calibri" w:eastAsia="Calibri" w:hAnsi="Calibri" w:cs="Calibri"/>
+          <w:b/>
+          <w:spacing w:val="2"/>
+          <w:kern w:val="2"/>
+        </w:rPr>
+        <w:t>lower</w:t>
+      </w:r>
+      <w:proofErr w:type="spellEnd"/>
+      <w:r>
+        <w:rPr>
+          <w:rFonts w:ascii="Calibri" w:eastAsia="Calibri" w:hAnsi="Calibri" w:cs="Calibri"/>
+          <w:b/>
+          <w:spacing w:val="2"/>
+          <w:kern w:val="2"/>
+        </w:rPr>
+        <w:t>) }}, {{</w:t>
+      </w:r>
+      <w:proofErr w:type="spellStart"/>
+      <w:r>
+        <w:rPr>
+          <w:rFonts w:ascii="Calibri" w:eastAsia="Calibri" w:hAnsi="Calibri" w:cs="Calibri"/>
+          <w:b/>
+          <w:spacing w:val="2"/>
+          <w:kern w:val="2"/>
+        </w:rPr>
+        <w:t>signature_date</w:t>
+      </w:r>
+      <w:proofErr w:type="spellEnd"/>
+      <w:r>
+        <w:rPr>
+          <w:rFonts w:ascii="Calibri" w:eastAsia="Calibri" w:hAnsi="Calibri" w:cs="Calibri"/>
+          <w:b/>
+          <w:spacing w:val="2"/>
+          <w:kern w:val="2"/>
+        </w:rPr>
+        <w:t xml:space="preserve"> }}.</w:t>
       </w:r>
     </w:p>
     <w:p>
@@ -52,13 +143,41 @@
           <w:kern w:val="2"/>
         </w:rPr>
       </w:pPr>
-      <w:r>
-        <w:rPr>
-          <w:rFonts w:ascii="Calibri" w:eastAsia="Calibri" w:hAnsi="Calibri" w:cs="Calibri"/>
-          <w:spacing w:val="2"/>
-          <w:kern w:val="2"/>
-        </w:rPr>
-        <w:t>{{ school_prospects }}</w:t>
+      <w:proofErr w:type="gramStart"/>
+      <w:r>
+        <w:rPr>
+          <w:rFonts w:ascii="Calibri" w:eastAsia="Calibri" w:hAnsi="Calibri" w:cs="Calibri"/>
+          <w:spacing w:val="2"/>
+          <w:kern w:val="2"/>
+        </w:rPr>
+        <w:t xml:space="preserve">{{ </w:t>
+      </w:r>
+      <w:proofErr w:type="spellStart"/>
+      <w:r>
+        <w:rPr>
+          <w:rFonts w:ascii="Calibri" w:eastAsia="Calibri" w:hAnsi="Calibri" w:cs="Calibri"/>
+          <w:spacing w:val="2"/>
+          <w:kern w:val="2"/>
+        </w:rPr>
+        <w:t>school</w:t>
+      </w:r>
+      <w:proofErr w:type="gramEnd"/>
+      <w:r>
+        <w:rPr>
+          <w:rFonts w:ascii="Calibri" w:eastAsia="Calibri" w:hAnsi="Calibri" w:cs="Calibri"/>
+          <w:spacing w:val="2"/>
+          <w:kern w:val="2"/>
+        </w:rPr>
+        <w:t>_prospects</w:t>
+      </w:r>
+      <w:proofErr w:type="spellEnd"/>
+      <w:r>
+        <w:rPr>
+          <w:rFonts w:ascii="Calibri" w:eastAsia="Calibri" w:hAnsi="Calibri" w:cs="Calibri"/>
+          <w:spacing w:val="2"/>
+          <w:kern w:val="2"/>
+        </w:rPr>
+        <w:t xml:space="preserve"> }}</w:t>
       </w:r>
     </w:p>
     <w:p>
@@ -77,7 +196,25 @@
           <w:spacing w:val="2"/>
           <w:kern w:val="2"/>
         </w:rPr>
-        <w:t>A/C: {{ prospects }}</w:t>
+        <w:t xml:space="preserve">A/C: </w:t>
+      </w:r>
+      <w:proofErr w:type="gramStart"/>
+      <w:r>
+        <w:rPr>
+          <w:rFonts w:ascii="Calibri" w:eastAsia="Calibri" w:hAnsi="Calibri" w:cs="Calibri"/>
+          <w:spacing w:val="2"/>
+          <w:kern w:val="2"/>
+        </w:rPr>
+        <w:t>{{ prospects</w:t>
+      </w:r>
+      <w:proofErr w:type="gramEnd"/>
+      <w:r>
+        <w:rPr>
+          <w:rFonts w:ascii="Calibri" w:eastAsia="Calibri" w:hAnsi="Calibri" w:cs="Calibri"/>
+          <w:spacing w:val="2"/>
+          <w:kern w:val="2"/>
+        </w:rPr>
+        <w:t xml:space="preserve"> }}</w:t>
       </w:r>
     </w:p>
     <w:p>
@@ -274,7 +411,43 @@
           <w:spacing w:val="2"/>
           <w:kern w:val="2"/>
         </w:rPr>
-        <w:t xml:space="preserve"> nesta proposta: {{ school_prospects }}</w:t>
+        <w:t xml:space="preserve"> nesta proposta: </w:t>
+      </w:r>
+      <w:proofErr w:type="gramStart"/>
+      <w:r>
+        <w:rPr>
+          <w:rFonts w:ascii="Calibri" w:eastAsia="Calibri" w:hAnsi="Calibri" w:cs="Calibri"/>
+          <w:spacing w:val="2"/>
+          <w:kern w:val="2"/>
+        </w:rPr>
+        <w:t xml:space="preserve">{{ </w:t>
+      </w:r>
+      <w:proofErr w:type="spellStart"/>
+      <w:r>
+        <w:rPr>
+          <w:rFonts w:ascii="Calibri" w:eastAsia="Calibri" w:hAnsi="Calibri" w:cs="Calibri"/>
+          <w:spacing w:val="2"/>
+          <w:kern w:val="2"/>
+        </w:rPr>
+        <w:t>school</w:t>
+      </w:r>
+      <w:proofErr w:type="gramEnd"/>
+      <w:r>
+        <w:rPr>
+          <w:rFonts w:ascii="Calibri" w:eastAsia="Calibri" w:hAnsi="Calibri" w:cs="Calibri"/>
+          <w:spacing w:val="2"/>
+          <w:kern w:val="2"/>
+        </w:rPr>
+        <w:t>_prospects</w:t>
+      </w:r>
+      <w:proofErr w:type="spellEnd"/>
+      <w:r>
+        <w:rPr>
+          <w:rFonts w:ascii="Calibri" w:eastAsia="Calibri" w:hAnsi="Calibri" w:cs="Calibri"/>
+          <w:spacing w:val="2"/>
+          <w:kern w:val="2"/>
+        </w:rPr>
+        <w:t xml:space="preserve"> }}</w:t>
       </w:r>
     </w:p>
     <w:p>
@@ -309,7 +482,61 @@
           <w:spacing w:val="2"/>
           <w:kern w:val="2"/>
         </w:rPr>
-        <w:t xml:space="preserve"> if scope_setected['scope_1']%}</w:t>
+        <w:t xml:space="preserve"> </w:t>
+      </w:r>
+      <w:proofErr w:type="spellStart"/>
+      <w:r>
+        <w:rPr>
+          <w:rFonts w:ascii="Calibri" w:eastAsia="Calibri" w:hAnsi="Calibri" w:cs="Calibri"/>
+          <w:spacing w:val="2"/>
+          <w:kern w:val="2"/>
+        </w:rPr>
+        <w:t>if</w:t>
+      </w:r>
+      <w:proofErr w:type="spellEnd"/>
+      <w:r>
+        <w:rPr>
+          <w:rFonts w:ascii="Calibri" w:eastAsia="Calibri" w:hAnsi="Calibri" w:cs="Calibri"/>
+          <w:spacing w:val="2"/>
+          <w:kern w:val="2"/>
+        </w:rPr>
+        <w:t xml:space="preserve"> </w:t>
+      </w:r>
+      <w:proofErr w:type="spellStart"/>
+      <w:r>
+        <w:rPr>
+          <w:rFonts w:ascii="Calibri" w:eastAsia="Calibri" w:hAnsi="Calibri" w:cs="Calibri"/>
+          <w:spacing w:val="2"/>
+          <w:kern w:val="2"/>
+        </w:rPr>
+        <w:t>scope_setected</w:t>
+      </w:r>
+      <w:proofErr w:type="spellEnd"/>
+      <w:r>
+        <w:rPr>
+          <w:rFonts w:ascii="Calibri" w:eastAsia="Calibri" w:hAnsi="Calibri" w:cs="Calibri"/>
+          <w:spacing w:val="2"/>
+          <w:kern w:val="2"/>
+        </w:rPr>
+        <w:t>['scope_1</w:t>
+      </w:r>
+      <w:proofErr w:type="gramStart"/>
+      <w:r>
+        <w:rPr>
+          <w:rFonts w:ascii="Calibri" w:eastAsia="Calibri" w:hAnsi="Calibri" w:cs="Calibri"/>
+          <w:spacing w:val="2"/>
+          <w:kern w:val="2"/>
+        </w:rPr>
+        <w:t>']%</w:t>
+      </w:r>
+      <w:proofErr w:type="gramEnd"/>
+      <w:r>
+        <w:rPr>
+          <w:rFonts w:ascii="Calibri" w:eastAsia="Calibri" w:hAnsi="Calibri" w:cs="Calibri"/>
+          <w:spacing w:val="2"/>
+          <w:kern w:val="2"/>
+        </w:rPr>
+        <w:t>}</w:t>
       </w:r>
     </w:p>
     <w:p>
@@ -341,7 +568,79 @@
           <w:spacing w:val="2"/>
           <w:kern w:val="2"/>
         </w:rPr>
-        <w:t>lataforma de geração automatizada de contratos {{ limit_documents }}{%  if limit_documents  == “Limitada” %}</w:t>
+        <w:t xml:space="preserve">lataforma de geração automatizada de contratos </w:t>
+      </w:r>
+      <w:proofErr w:type="gramStart"/>
+      <w:r>
+        <w:rPr>
+          <w:rFonts w:ascii="Calibri" w:eastAsia="Calibri" w:hAnsi="Calibri" w:cs="Calibri"/>
+          <w:spacing w:val="2"/>
+          <w:kern w:val="2"/>
+        </w:rPr>
+        <w:t xml:space="preserve">{{ </w:t>
+      </w:r>
+      <w:proofErr w:type="spellStart"/>
+      <w:r>
+        <w:rPr>
+          <w:rFonts w:ascii="Calibri" w:eastAsia="Calibri" w:hAnsi="Calibri" w:cs="Calibri"/>
+          <w:spacing w:val="2"/>
+          <w:kern w:val="2"/>
+        </w:rPr>
+        <w:t>limit</w:t>
+      </w:r>
+      <w:proofErr w:type="gramEnd"/>
+      <w:r>
+        <w:rPr>
+          <w:rFonts w:ascii="Calibri" w:eastAsia="Calibri" w:hAnsi="Calibri" w:cs="Calibri"/>
+          <w:spacing w:val="2"/>
+          <w:kern w:val="2"/>
+        </w:rPr>
+        <w:t>_documents</w:t>
+      </w:r>
+      <w:proofErr w:type="spellEnd"/>
+      <w:r>
+        <w:rPr>
+          <w:rFonts w:ascii="Calibri" w:eastAsia="Calibri" w:hAnsi="Calibri" w:cs="Calibri"/>
+          <w:spacing w:val="2"/>
+          <w:kern w:val="2"/>
+        </w:rPr>
+        <w:t xml:space="preserve"> }}{%  </w:t>
+      </w:r>
+      <w:proofErr w:type="spellStart"/>
+      <w:r>
+        <w:rPr>
+          <w:rFonts w:ascii="Calibri" w:eastAsia="Calibri" w:hAnsi="Calibri" w:cs="Calibri"/>
+          <w:spacing w:val="2"/>
+          <w:kern w:val="2"/>
+        </w:rPr>
+        <w:t>if</w:t>
+      </w:r>
+      <w:proofErr w:type="spellEnd"/>
+      <w:r>
+        <w:rPr>
+          <w:rFonts w:ascii="Calibri" w:eastAsia="Calibri" w:hAnsi="Calibri" w:cs="Calibri"/>
+          <w:spacing w:val="2"/>
+          <w:kern w:val="2"/>
+        </w:rPr>
+        <w:t xml:space="preserve"> </w:t>
+      </w:r>
+      <w:proofErr w:type="spellStart"/>
+      <w:r>
+        <w:rPr>
+          <w:rFonts w:ascii="Calibri" w:eastAsia="Calibri" w:hAnsi="Calibri" w:cs="Calibri"/>
+          <w:spacing w:val="2"/>
+          <w:kern w:val="2"/>
+        </w:rPr>
+        <w:t>limit_documents</w:t>
+      </w:r>
+      <w:proofErr w:type="spellEnd"/>
+      <w:r>
+        <w:rPr>
+          <w:rFonts w:ascii="Calibri" w:eastAsia="Calibri" w:hAnsi="Calibri" w:cs="Calibri"/>
+          <w:spacing w:val="2"/>
+          <w:kern w:val="2"/>
+        </w:rPr>
+        <w:t xml:space="preserve">  == “Limitada” %}</w:t>
       </w:r>
       <w:r>
         <w:rPr>
@@ -357,7 +656,43 @@
           <w:spacing w:val="2"/>
           <w:kern w:val="2"/>
         </w:rPr>
-        <w:t xml:space="preserve"> {{ amount_documents }} documentos mensais{% endif %}.</w:t>
+        <w:t xml:space="preserve"> {{ </w:t>
+      </w:r>
+      <w:proofErr w:type="spellStart"/>
+      <w:r>
+        <w:rPr>
+          <w:rFonts w:ascii="Calibri" w:eastAsia="Calibri" w:hAnsi="Calibri" w:cs="Calibri"/>
+          <w:spacing w:val="2"/>
+          <w:kern w:val="2"/>
+        </w:rPr>
+        <w:t>amount_documents</w:t>
+      </w:r>
+      <w:proofErr w:type="spellEnd"/>
+      <w:r>
+        <w:rPr>
+          <w:rFonts w:ascii="Calibri" w:eastAsia="Calibri" w:hAnsi="Calibri" w:cs="Calibri"/>
+          <w:spacing w:val="2"/>
+          <w:kern w:val="2"/>
+        </w:rPr>
+        <w:t xml:space="preserve"> }} documentos mensais{% </w:t>
+      </w:r>
+      <w:proofErr w:type="spellStart"/>
+      <w:r>
+        <w:rPr>
+          <w:rFonts w:ascii="Calibri" w:eastAsia="Calibri" w:hAnsi="Calibri" w:cs="Calibri"/>
+          <w:spacing w:val="2"/>
+          <w:kern w:val="2"/>
+        </w:rPr>
+        <w:t>endif</w:t>
+      </w:r>
+      <w:proofErr w:type="spellEnd"/>
+      <w:r>
+        <w:rPr>
+          <w:rFonts w:ascii="Calibri" w:eastAsia="Calibri" w:hAnsi="Calibri" w:cs="Calibri"/>
+          <w:spacing w:val="2"/>
+          <w:kern w:val="2"/>
+        </w:rPr>
+        <w:t xml:space="preserve"> %}.</w:t>
       </w:r>
     </w:p>
     <w:p>
@@ -389,8 +724,36 @@
           <w:spacing w:val="2"/>
           <w:kern w:val="2"/>
         </w:rPr>
-        <w:t>usuários: {{ amount_users</w:t>
-      </w:r>
+        <w:t xml:space="preserve">usuários: </w:t>
+      </w:r>
+      <w:proofErr w:type="gramStart"/>
+      <w:r>
+        <w:rPr>
+          <w:rFonts w:ascii="Calibri" w:eastAsia="Calibri" w:hAnsi="Calibri" w:cs="Calibri"/>
+          <w:spacing w:val="2"/>
+          <w:kern w:val="2"/>
+        </w:rPr>
+        <w:t xml:space="preserve">{{ </w:t>
+      </w:r>
+      <w:proofErr w:type="spellStart"/>
+      <w:r>
+        <w:rPr>
+          <w:rFonts w:ascii="Calibri" w:eastAsia="Calibri" w:hAnsi="Calibri" w:cs="Calibri"/>
+          <w:spacing w:val="2"/>
+          <w:kern w:val="2"/>
+        </w:rPr>
+        <w:t>amount</w:t>
+      </w:r>
+      <w:proofErr w:type="gramEnd"/>
+      <w:r>
+        <w:rPr>
+          <w:rFonts w:ascii="Calibri" w:eastAsia="Calibri" w:hAnsi="Calibri" w:cs="Calibri"/>
+          <w:spacing w:val="2"/>
+          <w:kern w:val="2"/>
+        </w:rPr>
+        <w:t>_users</w:t>
+      </w:r>
+      <w:proofErr w:type="spellEnd"/>
       <w:r>
         <w:rPr>
           <w:rFonts w:ascii="Calibri" w:eastAsia="Calibri" w:hAnsi="Calibri" w:cs="Calibri"/>
@@ -440,7 +803,25 @@
           <w:spacing w:val="2"/>
           <w:kern w:val="2"/>
         </w:rPr>
-        <w:t xml:space="preserve"> endif %}</w:t>
+        <w:t xml:space="preserve"> </w:t>
+      </w:r>
+      <w:proofErr w:type="spellStart"/>
+      <w:r>
+        <w:rPr>
+          <w:rFonts w:ascii="Calibri" w:eastAsia="Calibri" w:hAnsi="Calibri" w:cs="Calibri"/>
+          <w:spacing w:val="2"/>
+          <w:kern w:val="2"/>
+        </w:rPr>
+        <w:t>endif</w:t>
+      </w:r>
+      <w:proofErr w:type="spellEnd"/>
+      <w:r>
+        <w:rPr>
+          <w:rFonts w:ascii="Calibri" w:eastAsia="Calibri" w:hAnsi="Calibri" w:cs="Calibri"/>
+          <w:spacing w:val="2"/>
+          <w:kern w:val="2"/>
+        </w:rPr>
+        <w:t xml:space="preserve"> %}</w:t>
       </w:r>
     </w:p>
     <w:p>
@@ -475,7 +856,61 @@
           <w:spacing w:val="2"/>
           <w:kern w:val="2"/>
         </w:rPr>
-        <w:t xml:space="preserve"> if scope_setected['scope_2']%}</w:t>
+        <w:t xml:space="preserve"> </w:t>
+      </w:r>
+      <w:proofErr w:type="spellStart"/>
+      <w:r>
+        <w:rPr>
+          <w:rFonts w:ascii="Calibri" w:eastAsia="Calibri" w:hAnsi="Calibri" w:cs="Calibri"/>
+          <w:spacing w:val="2"/>
+          <w:kern w:val="2"/>
+        </w:rPr>
+        <w:t>if</w:t>
+      </w:r>
+      <w:proofErr w:type="spellEnd"/>
+      <w:r>
+        <w:rPr>
+          <w:rFonts w:ascii="Calibri" w:eastAsia="Calibri" w:hAnsi="Calibri" w:cs="Calibri"/>
+          <w:spacing w:val="2"/>
+          <w:kern w:val="2"/>
+        </w:rPr>
+        <w:t xml:space="preserve"> </w:t>
+      </w:r>
+      <w:proofErr w:type="spellStart"/>
+      <w:r>
+        <w:rPr>
+          <w:rFonts w:ascii="Calibri" w:eastAsia="Calibri" w:hAnsi="Calibri" w:cs="Calibri"/>
+          <w:spacing w:val="2"/>
+          <w:kern w:val="2"/>
+        </w:rPr>
+        <w:t>scope_setected</w:t>
+      </w:r>
+      <w:proofErr w:type="spellEnd"/>
+      <w:r>
+        <w:rPr>
+          <w:rFonts w:ascii="Calibri" w:eastAsia="Calibri" w:hAnsi="Calibri" w:cs="Calibri"/>
+          <w:spacing w:val="2"/>
+          <w:kern w:val="2"/>
+        </w:rPr>
+        <w:t>['scope_2</w:t>
+      </w:r>
+      <w:proofErr w:type="gramStart"/>
+      <w:r>
+        <w:rPr>
+          <w:rFonts w:ascii="Calibri" w:eastAsia="Calibri" w:hAnsi="Calibri" w:cs="Calibri"/>
+          <w:spacing w:val="2"/>
+          <w:kern w:val="2"/>
+        </w:rPr>
+        <w:t>']%</w:t>
+      </w:r>
+      <w:proofErr w:type="gramEnd"/>
+      <w:r>
+        <w:rPr>
+          <w:rFonts w:ascii="Calibri" w:eastAsia="Calibri" w:hAnsi="Calibri" w:cs="Calibri"/>
+          <w:spacing w:val="2"/>
+          <w:kern w:val="2"/>
+        </w:rPr>
+        <w:t>}</w:t>
       </w:r>
     </w:p>
     <w:p>
@@ -499,8 +934,18 @@
           <w:spacing w:val="2"/>
           <w:kern w:val="2"/>
         </w:rPr>
-        <w:t>GED - gerenciador eletrônico de documentos em nuvem (250GB/escola)*</w:t>
-      </w:r>
+        <w:t>GED - gerenciador eletrônico de documentos em nuvem (250GB/</w:t>
+      </w:r>
+      <w:proofErr w:type="gramStart"/>
+      <w:r>
+        <w:rPr>
+          <w:rFonts w:ascii="Calibri" w:eastAsia="Calibri" w:hAnsi="Calibri" w:cs="Calibri"/>
+          <w:spacing w:val="2"/>
+          <w:kern w:val="2"/>
+        </w:rPr>
+        <w:t>escola)*</w:t>
+      </w:r>
+      <w:proofErr w:type="gramEnd"/>
     </w:p>
     <w:p>
       <w:pPr>
@@ -534,7 +979,25 @@
           <w:spacing w:val="2"/>
           <w:kern w:val="2"/>
         </w:rPr>
-        <w:t xml:space="preserve"> endif %}</w:t>
+        <w:t xml:space="preserve"> </w:t>
+      </w:r>
+      <w:proofErr w:type="spellStart"/>
+      <w:r>
+        <w:rPr>
+          <w:rFonts w:ascii="Calibri" w:eastAsia="Calibri" w:hAnsi="Calibri" w:cs="Calibri"/>
+          <w:spacing w:val="2"/>
+          <w:kern w:val="2"/>
+        </w:rPr>
+        <w:t>endif</w:t>
+      </w:r>
+      <w:proofErr w:type="spellEnd"/>
+      <w:r>
+        <w:rPr>
+          <w:rFonts w:ascii="Calibri" w:eastAsia="Calibri" w:hAnsi="Calibri" w:cs="Calibri"/>
+          <w:spacing w:val="2"/>
+          <w:kern w:val="2"/>
+        </w:rPr>
+        <w:t xml:space="preserve"> %}</w:t>
       </w:r>
     </w:p>
     <w:p>
@@ -569,7 +1032,61 @@
           <w:spacing w:val="2"/>
           <w:kern w:val="2"/>
         </w:rPr>
-        <w:t xml:space="preserve"> if scope_setected['scope_3']%}</w:t>
+        <w:t xml:space="preserve"> </w:t>
+      </w:r>
+      <w:proofErr w:type="spellStart"/>
+      <w:r>
+        <w:rPr>
+          <w:rFonts w:ascii="Calibri" w:eastAsia="Calibri" w:hAnsi="Calibri" w:cs="Calibri"/>
+          <w:spacing w:val="2"/>
+          <w:kern w:val="2"/>
+        </w:rPr>
+        <w:t>if</w:t>
+      </w:r>
+      <w:proofErr w:type="spellEnd"/>
+      <w:r>
+        <w:rPr>
+          <w:rFonts w:ascii="Calibri" w:eastAsia="Calibri" w:hAnsi="Calibri" w:cs="Calibri"/>
+          <w:spacing w:val="2"/>
+          <w:kern w:val="2"/>
+        </w:rPr>
+        <w:t xml:space="preserve"> </w:t>
+      </w:r>
+      <w:proofErr w:type="spellStart"/>
+      <w:r>
+        <w:rPr>
+          <w:rFonts w:ascii="Calibri" w:eastAsia="Calibri" w:hAnsi="Calibri" w:cs="Calibri"/>
+          <w:spacing w:val="2"/>
+          <w:kern w:val="2"/>
+        </w:rPr>
+        <w:t>scope_setected</w:t>
+      </w:r>
+      <w:proofErr w:type="spellEnd"/>
+      <w:r>
+        <w:rPr>
+          <w:rFonts w:ascii="Calibri" w:eastAsia="Calibri" w:hAnsi="Calibri" w:cs="Calibri"/>
+          <w:spacing w:val="2"/>
+          <w:kern w:val="2"/>
+        </w:rPr>
+        <w:t>['scope_3</w:t>
+      </w:r>
+      <w:proofErr w:type="gramStart"/>
+      <w:r>
+        <w:rPr>
+          <w:rFonts w:ascii="Calibri" w:eastAsia="Calibri" w:hAnsi="Calibri" w:cs="Calibri"/>
+          <w:spacing w:val="2"/>
+          <w:kern w:val="2"/>
+        </w:rPr>
+        <w:t>']%</w:t>
+      </w:r>
+      <w:proofErr w:type="gramEnd"/>
+      <w:r>
+        <w:rPr>
+          <w:rFonts w:ascii="Calibri" w:eastAsia="Calibri" w:hAnsi="Calibri" w:cs="Calibri"/>
+          <w:spacing w:val="2"/>
+          <w:kern w:val="2"/>
+        </w:rPr>
+        <w:t>}</w:t>
       </w:r>
     </w:p>
     <w:p>
@@ -593,7 +1110,51 @@
           <w:spacing w:val="2"/>
           <w:kern w:val="2"/>
         </w:rPr>
-        <w:t>Assinatura eletrônica digital - integração com Clicksign**</w:t>
+        <w:t xml:space="preserve">Assinatura eletrônica digital - integração com </w:t>
+      </w:r>
+      <w:proofErr w:type="gramStart"/>
+      <w:r>
+        <w:rPr>
+          <w:rFonts w:ascii="Calibri" w:eastAsia="Calibri" w:hAnsi="Calibri" w:cs="Calibri"/>
+          <w:spacing w:val="2"/>
+          <w:kern w:val="2"/>
+        </w:rPr>
+        <w:t xml:space="preserve">{{ </w:t>
+      </w:r>
+      <w:proofErr w:type="spellStart"/>
+      <w:r>
+        <w:rPr>
+          <w:rFonts w:ascii="Calibri" w:eastAsia="Calibri" w:hAnsi="Calibri" w:cs="Calibri"/>
+          <w:spacing w:val="2"/>
+          <w:kern w:val="2"/>
+        </w:rPr>
+        <w:t>signature</w:t>
+      </w:r>
+      <w:proofErr w:type="gramEnd"/>
+      <w:r>
+        <w:rPr>
+          <w:rFonts w:ascii="Calibri" w:eastAsia="Calibri" w:hAnsi="Calibri" w:cs="Calibri"/>
+          <w:spacing w:val="2"/>
+          <w:kern w:val="2"/>
+        </w:rPr>
+        <w:t>_service</w:t>
+      </w:r>
+      <w:proofErr w:type="spellEnd"/>
+      <w:r>
+        <w:rPr>
+          <w:rFonts w:ascii="Calibri" w:eastAsia="Calibri" w:hAnsi="Calibri" w:cs="Calibri"/>
+          <w:spacing w:val="2"/>
+          <w:kern w:val="2"/>
+        </w:rPr>
+        <w:t xml:space="preserve"> }}</w:t>
+      </w:r>
+      <w:r>
+        <w:rPr>
+          <w:rFonts w:ascii="Calibri" w:eastAsia="Calibri" w:hAnsi="Calibri" w:cs="Calibri"/>
+          <w:spacing w:val="2"/>
+          <w:kern w:val="2"/>
+        </w:rPr>
+        <w:t>**</w:t>
       </w:r>
     </w:p>
     <w:p>
@@ -628,7 +1189,25 @@
           <w:spacing w:val="2"/>
           <w:kern w:val="2"/>
         </w:rPr>
-        <w:t xml:space="preserve"> endif %}</w:t>
+        <w:t xml:space="preserve"> </w:t>
+      </w:r>
+      <w:proofErr w:type="spellStart"/>
+      <w:r>
+        <w:rPr>
+          <w:rFonts w:ascii="Calibri" w:eastAsia="Calibri" w:hAnsi="Calibri" w:cs="Calibri"/>
+          <w:spacing w:val="2"/>
+          <w:kern w:val="2"/>
+        </w:rPr>
+        <w:t>endif</w:t>
+      </w:r>
+      <w:proofErr w:type="spellEnd"/>
+      <w:r>
+        <w:rPr>
+          <w:rFonts w:ascii="Calibri" w:eastAsia="Calibri" w:hAnsi="Calibri" w:cs="Calibri"/>
+          <w:spacing w:val="2"/>
+          <w:kern w:val="2"/>
+        </w:rPr>
+        <w:t xml:space="preserve"> %}</w:t>
       </w:r>
     </w:p>
     <w:p>
@@ -663,7 +1242,61 @@
           <w:spacing w:val="2"/>
           <w:kern w:val="2"/>
         </w:rPr>
-        <w:t xml:space="preserve"> if scope_setected['scope_4']%}</w:t>
+        <w:t xml:space="preserve"> </w:t>
+      </w:r>
+      <w:proofErr w:type="spellStart"/>
+      <w:r>
+        <w:rPr>
+          <w:rFonts w:ascii="Calibri" w:eastAsia="Calibri" w:hAnsi="Calibri" w:cs="Calibri"/>
+          <w:spacing w:val="2"/>
+          <w:kern w:val="2"/>
+        </w:rPr>
+        <w:t>if</w:t>
+      </w:r>
+      <w:proofErr w:type="spellEnd"/>
+      <w:r>
+        <w:rPr>
+          <w:rFonts w:ascii="Calibri" w:eastAsia="Calibri" w:hAnsi="Calibri" w:cs="Calibri"/>
+          <w:spacing w:val="2"/>
+          <w:kern w:val="2"/>
+        </w:rPr>
+        <w:t xml:space="preserve"> </w:t>
+      </w:r>
+      <w:proofErr w:type="spellStart"/>
+      <w:r>
+        <w:rPr>
+          <w:rFonts w:ascii="Calibri" w:eastAsia="Calibri" w:hAnsi="Calibri" w:cs="Calibri"/>
+          <w:spacing w:val="2"/>
+          <w:kern w:val="2"/>
+        </w:rPr>
+        <w:t>scope_setected</w:t>
+      </w:r>
+      <w:proofErr w:type="spellEnd"/>
+      <w:r>
+        <w:rPr>
+          <w:rFonts w:ascii="Calibri" w:eastAsia="Calibri" w:hAnsi="Calibri" w:cs="Calibri"/>
+          <w:spacing w:val="2"/>
+          <w:kern w:val="2"/>
+        </w:rPr>
+        <w:t>['scope_4</w:t>
+      </w:r>
+      <w:proofErr w:type="gramStart"/>
+      <w:r>
+        <w:rPr>
+          <w:rFonts w:ascii="Calibri" w:eastAsia="Calibri" w:hAnsi="Calibri" w:cs="Calibri"/>
+          <w:spacing w:val="2"/>
+          <w:kern w:val="2"/>
+        </w:rPr>
+        <w:t>']%</w:t>
+      </w:r>
+      <w:proofErr w:type="gramEnd"/>
+      <w:r>
+        <w:rPr>
+          <w:rFonts w:ascii="Calibri" w:eastAsia="Calibri" w:hAnsi="Calibri" w:cs="Calibri"/>
+          <w:spacing w:val="2"/>
+          <w:kern w:val="2"/>
+        </w:rPr>
+        <w:t>}</w:t>
       </w:r>
     </w:p>
     <w:p>
@@ -695,7 +1328,43 @@
           <w:spacing w:val="2"/>
           <w:kern w:val="2"/>
         </w:rPr>
-        <w:t>onsultoria jurídica especializada para Escolas – {{ consultation_hours }} horas mensais***</w:t>
+        <w:t xml:space="preserve">onsultoria jurídica especializada para Escolas – </w:t>
+      </w:r>
+      <w:proofErr w:type="gramStart"/>
+      <w:r>
+        <w:rPr>
+          <w:rFonts w:ascii="Calibri" w:eastAsia="Calibri" w:hAnsi="Calibri" w:cs="Calibri"/>
+          <w:spacing w:val="2"/>
+          <w:kern w:val="2"/>
+        </w:rPr>
+        <w:t xml:space="preserve">{{ </w:t>
+      </w:r>
+      <w:proofErr w:type="spellStart"/>
+      <w:r>
+        <w:rPr>
+          <w:rFonts w:ascii="Calibri" w:eastAsia="Calibri" w:hAnsi="Calibri" w:cs="Calibri"/>
+          <w:spacing w:val="2"/>
+          <w:kern w:val="2"/>
+        </w:rPr>
+        <w:t>consultation</w:t>
+      </w:r>
+      <w:proofErr w:type="gramEnd"/>
+      <w:r>
+        <w:rPr>
+          <w:rFonts w:ascii="Calibri" w:eastAsia="Calibri" w:hAnsi="Calibri" w:cs="Calibri"/>
+          <w:spacing w:val="2"/>
+          <w:kern w:val="2"/>
+        </w:rPr>
+        <w:t>_hours</w:t>
+      </w:r>
+      <w:proofErr w:type="spellEnd"/>
+      <w:r>
+        <w:rPr>
+          <w:rFonts w:ascii="Calibri" w:eastAsia="Calibri" w:hAnsi="Calibri" w:cs="Calibri"/>
+          <w:spacing w:val="2"/>
+          <w:kern w:val="2"/>
+        </w:rPr>
+        <w:t xml:space="preserve"> }} horas mensais***</w:t>
       </w:r>
     </w:p>
     <w:p>
@@ -730,7 +1399,25 @@
           <w:spacing w:val="2"/>
           <w:kern w:val="2"/>
         </w:rPr>
-        <w:t xml:space="preserve"> endif %}</w:t>
+        <w:t xml:space="preserve"> </w:t>
+      </w:r>
+      <w:proofErr w:type="spellStart"/>
+      <w:r>
+        <w:rPr>
+          <w:rFonts w:ascii="Calibri" w:eastAsia="Calibri" w:hAnsi="Calibri" w:cs="Calibri"/>
+          <w:spacing w:val="2"/>
+          <w:kern w:val="2"/>
+        </w:rPr>
+        <w:t>endif</w:t>
+      </w:r>
+      <w:proofErr w:type="spellEnd"/>
+      <w:r>
+        <w:rPr>
+          <w:rFonts w:ascii="Calibri" w:eastAsia="Calibri" w:hAnsi="Calibri" w:cs="Calibri"/>
+          <w:spacing w:val="2"/>
+          <w:kern w:val="2"/>
+        </w:rPr>
+        <w:t xml:space="preserve"> %}</w:t>
       </w:r>
     </w:p>
     <w:p>
@@ -765,7 +1452,61 @@
           <w:spacing w:val="2"/>
           <w:kern w:val="2"/>
         </w:rPr>
-        <w:t xml:space="preserve"> if scope_setected['scope_5']%}</w:t>
+        <w:t xml:space="preserve"> </w:t>
+      </w:r>
+      <w:proofErr w:type="spellStart"/>
+      <w:r>
+        <w:rPr>
+          <w:rFonts w:ascii="Calibri" w:eastAsia="Calibri" w:hAnsi="Calibri" w:cs="Calibri"/>
+          <w:spacing w:val="2"/>
+          <w:kern w:val="2"/>
+        </w:rPr>
+        <w:t>if</w:t>
+      </w:r>
+      <w:proofErr w:type="spellEnd"/>
+      <w:r>
+        <w:rPr>
+          <w:rFonts w:ascii="Calibri" w:eastAsia="Calibri" w:hAnsi="Calibri" w:cs="Calibri"/>
+          <w:spacing w:val="2"/>
+          <w:kern w:val="2"/>
+        </w:rPr>
+        <w:t xml:space="preserve"> </w:t>
+      </w:r>
+      <w:proofErr w:type="spellStart"/>
+      <w:r>
+        <w:rPr>
+          <w:rFonts w:ascii="Calibri" w:eastAsia="Calibri" w:hAnsi="Calibri" w:cs="Calibri"/>
+          <w:spacing w:val="2"/>
+          <w:kern w:val="2"/>
+        </w:rPr>
+        <w:t>scope_setected</w:t>
+      </w:r>
+      <w:proofErr w:type="spellEnd"/>
+      <w:r>
+        <w:rPr>
+          <w:rFonts w:ascii="Calibri" w:eastAsia="Calibri" w:hAnsi="Calibri" w:cs="Calibri"/>
+          <w:spacing w:val="2"/>
+          <w:kern w:val="2"/>
+        </w:rPr>
+        <w:t>['scope_5</w:t>
+      </w:r>
+      <w:proofErr w:type="gramStart"/>
+      <w:r>
+        <w:rPr>
+          <w:rFonts w:ascii="Calibri" w:eastAsia="Calibri" w:hAnsi="Calibri" w:cs="Calibri"/>
+          <w:spacing w:val="2"/>
+          <w:kern w:val="2"/>
+        </w:rPr>
+        <w:t>']%</w:t>
+      </w:r>
+      <w:proofErr w:type="gramEnd"/>
+      <w:r>
+        <w:rPr>
+          <w:rFonts w:ascii="Calibri" w:eastAsia="Calibri" w:hAnsi="Calibri" w:cs="Calibri"/>
+          <w:spacing w:val="2"/>
+          <w:kern w:val="2"/>
+        </w:rPr>
+        <w:t>}</w:t>
       </w:r>
     </w:p>
     <w:p>
@@ -798,7 +1539,23 @@
           <w:spacing w:val="2"/>
           <w:kern w:val="2"/>
         </w:rPr>
-        <w:t>eração, assinatura e armazenamento de documentação em lote****</w:t>
+        <w:t>eração</w:t>
+      </w:r>
+      <w:r>
+        <w:rPr>
+          <w:rFonts w:ascii="Calibri" w:eastAsia="Calibri" w:hAnsi="Calibri" w:cs="Calibri"/>
+          <w:spacing w:val="2"/>
+          <w:kern w:val="2"/>
+        </w:rPr>
+        <w:t xml:space="preserve"> </w:t>
+      </w:r>
+      <w:r>
+        <w:rPr>
+          <w:rFonts w:ascii="Calibri" w:eastAsia="Calibri" w:hAnsi="Calibri" w:cs="Calibri"/>
+          <w:spacing w:val="2"/>
+          <w:kern w:val="2"/>
+        </w:rPr>
+        <w:t>de documentação em lote****</w:t>
       </w:r>
     </w:p>
     <w:p>
@@ -833,7 +1590,25 @@
           <w:spacing w:val="2"/>
           <w:kern w:val="2"/>
         </w:rPr>
-        <w:t xml:space="preserve"> endif %}</w:t>
+        <w:t xml:space="preserve"> </w:t>
+      </w:r>
+      <w:proofErr w:type="spellStart"/>
+      <w:r>
+        <w:rPr>
+          <w:rFonts w:ascii="Calibri" w:eastAsia="Calibri" w:hAnsi="Calibri" w:cs="Calibri"/>
+          <w:spacing w:val="2"/>
+          <w:kern w:val="2"/>
+        </w:rPr>
+        <w:t>endif</w:t>
+      </w:r>
+      <w:proofErr w:type="spellEnd"/>
+      <w:r>
+        <w:rPr>
+          <w:rFonts w:ascii="Calibri" w:eastAsia="Calibri" w:hAnsi="Calibri" w:cs="Calibri"/>
+          <w:spacing w:val="2"/>
+          <w:kern w:val="2"/>
+        </w:rPr>
+        <w:t xml:space="preserve"> %}</w:t>
       </w:r>
     </w:p>
     <w:p>
@@ -868,7 +1643,61 @@
           <w:spacing w:val="2"/>
           <w:kern w:val="2"/>
         </w:rPr>
-        <w:t xml:space="preserve"> if scope_setected['scope_6']%}</w:t>
+        <w:t xml:space="preserve"> </w:t>
+      </w:r>
+      <w:proofErr w:type="spellStart"/>
+      <w:r>
+        <w:rPr>
+          <w:rFonts w:ascii="Calibri" w:eastAsia="Calibri" w:hAnsi="Calibri" w:cs="Calibri"/>
+          <w:spacing w:val="2"/>
+          <w:kern w:val="2"/>
+        </w:rPr>
+        <w:t>if</w:t>
+      </w:r>
+      <w:proofErr w:type="spellEnd"/>
+      <w:r>
+        <w:rPr>
+          <w:rFonts w:ascii="Calibri" w:eastAsia="Calibri" w:hAnsi="Calibri" w:cs="Calibri"/>
+          <w:spacing w:val="2"/>
+          <w:kern w:val="2"/>
+        </w:rPr>
+        <w:t xml:space="preserve"> </w:t>
+      </w:r>
+      <w:proofErr w:type="spellStart"/>
+      <w:r>
+        <w:rPr>
+          <w:rFonts w:ascii="Calibri" w:eastAsia="Calibri" w:hAnsi="Calibri" w:cs="Calibri"/>
+          <w:spacing w:val="2"/>
+          <w:kern w:val="2"/>
+        </w:rPr>
+        <w:t>scope_setected</w:t>
+      </w:r>
+      <w:proofErr w:type="spellEnd"/>
+      <w:r>
+        <w:rPr>
+          <w:rFonts w:ascii="Calibri" w:eastAsia="Calibri" w:hAnsi="Calibri" w:cs="Calibri"/>
+          <w:spacing w:val="2"/>
+          <w:kern w:val="2"/>
+        </w:rPr>
+        <w:t>['scope_6</w:t>
+      </w:r>
+      <w:proofErr w:type="gramStart"/>
+      <w:r>
+        <w:rPr>
+          <w:rFonts w:ascii="Calibri" w:eastAsia="Calibri" w:hAnsi="Calibri" w:cs="Calibri"/>
+          <w:spacing w:val="2"/>
+          <w:kern w:val="2"/>
+        </w:rPr>
+        <w:t>']%</w:t>
+      </w:r>
+      <w:proofErr w:type="gramEnd"/>
+      <w:r>
+        <w:rPr>
+          <w:rFonts w:ascii="Calibri" w:eastAsia="Calibri" w:hAnsi="Calibri" w:cs="Calibri"/>
+          <w:spacing w:val="2"/>
+          <w:kern w:val="2"/>
+        </w:rPr>
+        <w:t>}</w:t>
       </w:r>
     </w:p>
     <w:p>
@@ -918,13 +1747,41 @@
           <w:kern w:val="2"/>
         </w:rPr>
       </w:pPr>
-      <w:r>
-        <w:rPr>
-          <w:rFonts w:ascii="Calibri" w:eastAsia="Calibri" w:hAnsi="Calibri" w:cs="Calibri"/>
-          <w:spacing w:val="2"/>
-          <w:kern w:val="2"/>
-        </w:rPr>
-        <w:t>{{ technical_support }}</w:t>
+      <w:proofErr w:type="gramStart"/>
+      <w:r>
+        <w:rPr>
+          <w:rFonts w:ascii="Calibri" w:eastAsia="Calibri" w:hAnsi="Calibri" w:cs="Calibri"/>
+          <w:spacing w:val="2"/>
+          <w:kern w:val="2"/>
+        </w:rPr>
+        <w:t xml:space="preserve">{{ </w:t>
+      </w:r>
+      <w:proofErr w:type="spellStart"/>
+      <w:r>
+        <w:rPr>
+          <w:rFonts w:ascii="Calibri" w:eastAsia="Calibri" w:hAnsi="Calibri" w:cs="Calibri"/>
+          <w:spacing w:val="2"/>
+          <w:kern w:val="2"/>
+        </w:rPr>
+        <w:t>technical</w:t>
+      </w:r>
+      <w:proofErr w:type="gramEnd"/>
+      <w:r>
+        <w:rPr>
+          <w:rFonts w:ascii="Calibri" w:eastAsia="Calibri" w:hAnsi="Calibri" w:cs="Calibri"/>
+          <w:spacing w:val="2"/>
+          <w:kern w:val="2"/>
+        </w:rPr>
+        <w:t>_support</w:t>
+      </w:r>
+      <w:proofErr w:type="spellEnd"/>
+      <w:r>
+        <w:rPr>
+          <w:rFonts w:ascii="Calibri" w:eastAsia="Calibri" w:hAnsi="Calibri" w:cs="Calibri"/>
+          <w:spacing w:val="2"/>
+          <w:kern w:val="2"/>
+        </w:rPr>
+        <w:t xml:space="preserve"> }}</w:t>
       </w:r>
     </w:p>
     <w:p>
@@ -959,7 +1816,25 @@
           <w:spacing w:val="2"/>
           <w:kern w:val="2"/>
         </w:rPr>
-        <w:t xml:space="preserve"> endif %}</w:t>
+        <w:t xml:space="preserve"> </w:t>
+      </w:r>
+      <w:proofErr w:type="spellStart"/>
+      <w:r>
+        <w:rPr>
+          <w:rFonts w:ascii="Calibri" w:eastAsia="Calibri" w:hAnsi="Calibri" w:cs="Calibri"/>
+          <w:spacing w:val="2"/>
+          <w:kern w:val="2"/>
+        </w:rPr>
+        <w:t>endif</w:t>
+      </w:r>
+      <w:proofErr w:type="spellEnd"/>
+      <w:r>
+        <w:rPr>
+          <w:rFonts w:ascii="Calibri" w:eastAsia="Calibri" w:hAnsi="Calibri" w:cs="Calibri"/>
+          <w:spacing w:val="2"/>
+          <w:kern w:val="2"/>
+        </w:rPr>
+        <w:t xml:space="preserve"> %}</w:t>
       </w:r>
     </w:p>
     <w:p>
@@ -1031,12 +1906,21 @@
         </w:rPr>
         <w:t xml:space="preserve">R$ </w:t>
       </w:r>
-      <w:r>
-        <w:rPr>
-          <w:rFonts w:ascii="Calibri" w:eastAsia="Calibri" w:hAnsi="Calibri" w:cs="Calibri"/>
-        </w:rPr>
-        <w:t>{{ “%.2f”|format(</w:t>
-      </w:r>
+      <w:proofErr w:type="gramStart"/>
+      <w:r>
+        <w:rPr>
+          <w:rFonts w:ascii="Calibri" w:eastAsia="Calibri" w:hAnsi="Calibri" w:cs="Calibri"/>
+        </w:rPr>
+        <w:t>{{ “</w:t>
+      </w:r>
+      <w:proofErr w:type="gramEnd"/>
+      <w:r>
+        <w:rPr>
+          <w:rFonts w:ascii="Calibri" w:eastAsia="Calibri" w:hAnsi="Calibri" w:cs="Calibri"/>
+        </w:rPr>
+        <w:t>%.2f”|format(</w:t>
+      </w:r>
+      <w:proofErr w:type="spellStart"/>
       <w:r>
         <w:rPr>
           <w:rFonts w:ascii="Calibri" w:eastAsia="Calibri" w:hAnsi="Calibri" w:cs="Calibri"/>
@@ -1045,19 +1929,52 @@
         </w:rPr>
         <w:t>monthly_installment</w:t>
       </w:r>
-      <w:r>
-        <w:rPr>
-          <w:rFonts w:ascii="Calibri" w:eastAsia="Calibri" w:hAnsi="Calibri" w:cs="Calibri"/>
-        </w:rPr>
-        <w:t>) | replace(".",",") }}</w:t>
-      </w:r>
-      <w:r>
-        <w:rPr>
-          <w:rFonts w:ascii="Calibri" w:eastAsia="Calibri" w:hAnsi="Calibri" w:cs="Calibri"/>
-          <w:spacing w:val="2"/>
-          <w:kern w:val="2"/>
-        </w:rPr>
-        <w:t xml:space="preserve"> ({{ monthly_installment_words  }}) mensais</w:t>
+      <w:proofErr w:type="spellEnd"/>
+      <w:r>
+        <w:rPr>
+          <w:rFonts w:ascii="Calibri" w:eastAsia="Calibri" w:hAnsi="Calibri" w:cs="Calibri"/>
+        </w:rPr>
+        <w:t xml:space="preserve">) | </w:t>
+      </w:r>
+      <w:proofErr w:type="spellStart"/>
+      <w:r>
+        <w:rPr>
+          <w:rFonts w:ascii="Calibri" w:eastAsia="Calibri" w:hAnsi="Calibri" w:cs="Calibri"/>
+        </w:rPr>
+        <w:t>replace</w:t>
+      </w:r>
+      <w:proofErr w:type="spellEnd"/>
+      <w:r>
+        <w:rPr>
+          <w:rFonts w:ascii="Calibri" w:eastAsia="Calibri" w:hAnsi="Calibri" w:cs="Calibri"/>
+        </w:rPr>
+        <w:t>(".",",") }}</w:t>
+      </w:r>
+      <w:r>
+        <w:rPr>
+          <w:rFonts w:ascii="Calibri" w:eastAsia="Calibri" w:hAnsi="Calibri" w:cs="Calibri"/>
+          <w:spacing w:val="2"/>
+          <w:kern w:val="2"/>
+        </w:rPr>
+        <w:t xml:space="preserve"> ({{ </w:t>
+      </w:r>
+      <w:proofErr w:type="spellStart"/>
+      <w:r>
+        <w:rPr>
+          <w:rFonts w:ascii="Calibri" w:eastAsia="Calibri" w:hAnsi="Calibri" w:cs="Calibri"/>
+          <w:spacing w:val="2"/>
+          <w:kern w:val="2"/>
+        </w:rPr>
+        <w:t>monthly_installment_words</w:t>
+      </w:r>
+      <w:proofErr w:type="spellEnd"/>
+      <w:r>
+        <w:rPr>
+          <w:rFonts w:ascii="Calibri" w:eastAsia="Calibri" w:hAnsi="Calibri" w:cs="Calibri"/>
+          <w:spacing w:val="2"/>
+          <w:kern w:val="2"/>
+        </w:rPr>
+        <w:t xml:space="preserve">  }}) mensais</w:t>
       </w:r>
     </w:p>
     <w:p>
@@ -1078,7 +1995,61 @@
           <w:spacing w:val="2"/>
           <w:kern w:val="2"/>
         </w:rPr>
-        <w:t>{%p if scope_setected['scope_2']%}</w:t>
+        <w:t xml:space="preserve">{%p </w:t>
+      </w:r>
+      <w:proofErr w:type="spellStart"/>
+      <w:r>
+        <w:rPr>
+          <w:rFonts w:ascii="Calibri" w:eastAsia="Calibri" w:hAnsi="Calibri" w:cs="Calibri"/>
+          <w:spacing w:val="2"/>
+          <w:kern w:val="2"/>
+        </w:rPr>
+        <w:t>if</w:t>
+      </w:r>
+      <w:proofErr w:type="spellEnd"/>
+      <w:r>
+        <w:rPr>
+          <w:rFonts w:ascii="Calibri" w:eastAsia="Calibri" w:hAnsi="Calibri" w:cs="Calibri"/>
+          <w:spacing w:val="2"/>
+          <w:kern w:val="2"/>
+        </w:rPr>
+        <w:t xml:space="preserve"> </w:t>
+      </w:r>
+      <w:proofErr w:type="spellStart"/>
+      <w:r>
+        <w:rPr>
+          <w:rFonts w:ascii="Calibri" w:eastAsia="Calibri" w:hAnsi="Calibri" w:cs="Calibri"/>
+          <w:spacing w:val="2"/>
+          <w:kern w:val="2"/>
+        </w:rPr>
+        <w:t>scope_setected</w:t>
+      </w:r>
+      <w:proofErr w:type="spellEnd"/>
+      <w:r>
+        <w:rPr>
+          <w:rFonts w:ascii="Calibri" w:eastAsia="Calibri" w:hAnsi="Calibri" w:cs="Calibri"/>
+          <w:spacing w:val="2"/>
+          <w:kern w:val="2"/>
+        </w:rPr>
+        <w:t>['scope_2</w:t>
+      </w:r>
+      <w:proofErr w:type="gramStart"/>
+      <w:r>
+        <w:rPr>
+          <w:rFonts w:ascii="Calibri" w:eastAsia="Calibri" w:hAnsi="Calibri" w:cs="Calibri"/>
+          <w:spacing w:val="2"/>
+          <w:kern w:val="2"/>
+        </w:rPr>
+        <w:t>']%</w:t>
+      </w:r>
+      <w:proofErr w:type="gramEnd"/>
+      <w:r>
+        <w:rPr>
+          <w:rFonts w:ascii="Calibri" w:eastAsia="Calibri" w:hAnsi="Calibri" w:cs="Calibri"/>
+          <w:spacing w:val="2"/>
+          <w:kern w:val="2"/>
+        </w:rPr>
+        <w:t>}</w:t>
       </w:r>
     </w:p>
     <w:p>
@@ -1131,7 +2102,25 @@
           <w:spacing w:val="2"/>
           <w:kern w:val="2"/>
         </w:rPr>
-        <w:t>{%p endif %}</w:t>
+        <w:t xml:space="preserve">{%p </w:t>
+      </w:r>
+      <w:proofErr w:type="spellStart"/>
+      <w:r>
+        <w:rPr>
+          <w:rFonts w:ascii="Calibri" w:eastAsia="Calibri" w:hAnsi="Calibri" w:cs="Calibri"/>
+          <w:spacing w:val="2"/>
+          <w:kern w:val="2"/>
+        </w:rPr>
+        <w:t>endif</w:t>
+      </w:r>
+      <w:proofErr w:type="spellEnd"/>
+      <w:r>
+        <w:rPr>
+          <w:rFonts w:ascii="Calibri" w:eastAsia="Calibri" w:hAnsi="Calibri" w:cs="Calibri"/>
+          <w:spacing w:val="2"/>
+          <w:kern w:val="2"/>
+        </w:rPr>
+        <w:t xml:space="preserve"> %}</w:t>
       </w:r>
     </w:p>
     <w:p>
@@ -1152,7 +2141,43 @@
           <w:spacing w:val="2"/>
           <w:kern w:val="2"/>
         </w:rPr>
-        <w:t>{%p if scope_setected['scope_</w:t>
+        <w:t xml:space="preserve">{%p </w:t>
+      </w:r>
+      <w:proofErr w:type="spellStart"/>
+      <w:r>
+        <w:rPr>
+          <w:rFonts w:ascii="Calibri" w:eastAsia="Calibri" w:hAnsi="Calibri" w:cs="Calibri"/>
+          <w:spacing w:val="2"/>
+          <w:kern w:val="2"/>
+        </w:rPr>
+        <w:t>if</w:t>
+      </w:r>
+      <w:proofErr w:type="spellEnd"/>
+      <w:r>
+        <w:rPr>
+          <w:rFonts w:ascii="Calibri" w:eastAsia="Calibri" w:hAnsi="Calibri" w:cs="Calibri"/>
+          <w:spacing w:val="2"/>
+          <w:kern w:val="2"/>
+        </w:rPr>
+        <w:t xml:space="preserve"> </w:t>
+      </w:r>
+      <w:proofErr w:type="spellStart"/>
+      <w:r>
+        <w:rPr>
+          <w:rFonts w:ascii="Calibri" w:eastAsia="Calibri" w:hAnsi="Calibri" w:cs="Calibri"/>
+          <w:spacing w:val="2"/>
+          <w:kern w:val="2"/>
+        </w:rPr>
+        <w:t>scope_setected</w:t>
+      </w:r>
+      <w:proofErr w:type="spellEnd"/>
+      <w:r>
+        <w:rPr>
+          <w:rFonts w:ascii="Calibri" w:eastAsia="Calibri" w:hAnsi="Calibri" w:cs="Calibri"/>
+          <w:spacing w:val="2"/>
+          <w:kern w:val="2"/>
+        </w:rPr>
+        <w:t>['scope_</w:t>
       </w:r>
       <w:r>
         <w:rPr>
@@ -1162,13 +2187,23 @@
         </w:rPr>
         <w:t>3</w:t>
       </w:r>
-      <w:r>
-        <w:rPr>
-          <w:rFonts w:ascii="Calibri" w:eastAsia="Calibri" w:hAnsi="Calibri" w:cs="Calibri"/>
-          <w:spacing w:val="2"/>
-          <w:kern w:val="2"/>
-        </w:rPr>
-        <w:t>']%}</w:t>
+      <w:proofErr w:type="gramStart"/>
+      <w:r>
+        <w:rPr>
+          <w:rFonts w:ascii="Calibri" w:eastAsia="Calibri" w:hAnsi="Calibri" w:cs="Calibri"/>
+          <w:spacing w:val="2"/>
+          <w:kern w:val="2"/>
+        </w:rPr>
+        <w:t>']%</w:t>
+      </w:r>
+      <w:proofErr w:type="gramEnd"/>
+      <w:r>
+        <w:rPr>
+          <w:rFonts w:ascii="Calibri" w:eastAsia="Calibri" w:hAnsi="Calibri" w:cs="Calibri"/>
+          <w:spacing w:val="2"/>
+          <w:kern w:val="2"/>
+        </w:rPr>
+        <w:t>}</w:t>
       </w:r>
     </w:p>
     <w:p>
@@ -1210,12 +2245,21 @@
         </w:rPr>
         <w:t xml:space="preserve"> contratação de assinatura digital se dá pelo uso. A escola paga apenas por documento assinado. Cada documento assinado custa R$ </w:t>
       </w:r>
-      <w:r>
-        <w:rPr>
-          <w:rFonts w:ascii="Calibri" w:eastAsia="Calibri" w:hAnsi="Calibri" w:cs="Calibri"/>
-        </w:rPr>
-        <w:t>{{ “%.2f”|format(</w:t>
-      </w:r>
+      <w:proofErr w:type="gramStart"/>
+      <w:r>
+        <w:rPr>
+          <w:rFonts w:ascii="Calibri" w:eastAsia="Calibri" w:hAnsi="Calibri" w:cs="Calibri"/>
+        </w:rPr>
+        <w:t>{{ “</w:t>
+      </w:r>
+      <w:proofErr w:type="gramEnd"/>
+      <w:r>
+        <w:rPr>
+          <w:rFonts w:ascii="Calibri" w:eastAsia="Calibri" w:hAnsi="Calibri" w:cs="Calibri"/>
+        </w:rPr>
+        <w:t>%.2f”|format(</w:t>
+      </w:r>
+      <w:proofErr w:type="spellStart"/>
       <w:r>
         <w:rPr>
           <w:rFonts w:ascii="Calibri" w:eastAsia="Calibri" w:hAnsi="Calibri" w:cs="Calibri"/>
@@ -1224,19 +2268,52 @@
         </w:rPr>
         <w:t>signature_unit_price</w:t>
       </w:r>
-      <w:r>
-        <w:rPr>
-          <w:rFonts w:ascii="Calibri" w:eastAsia="Calibri" w:hAnsi="Calibri" w:cs="Calibri"/>
-        </w:rPr>
-        <w:t>) | replace(".",",") }}</w:t>
-      </w:r>
-      <w:r>
-        <w:rPr>
-          <w:rFonts w:ascii="Calibri" w:eastAsia="Calibri" w:hAnsi="Calibri" w:cs="Calibri"/>
-          <w:spacing w:val="2"/>
-          <w:kern w:val="2"/>
-        </w:rPr>
-        <w:t xml:space="preserve"> ({{ signature_unit_price_words }})</w:t>
+      <w:proofErr w:type="spellEnd"/>
+      <w:r>
+        <w:rPr>
+          <w:rFonts w:ascii="Calibri" w:eastAsia="Calibri" w:hAnsi="Calibri" w:cs="Calibri"/>
+        </w:rPr>
+        <w:t xml:space="preserve">) | </w:t>
+      </w:r>
+      <w:proofErr w:type="spellStart"/>
+      <w:r>
+        <w:rPr>
+          <w:rFonts w:ascii="Calibri" w:eastAsia="Calibri" w:hAnsi="Calibri" w:cs="Calibri"/>
+        </w:rPr>
+        <w:t>replace</w:t>
+      </w:r>
+      <w:proofErr w:type="spellEnd"/>
+      <w:r>
+        <w:rPr>
+          <w:rFonts w:ascii="Calibri" w:eastAsia="Calibri" w:hAnsi="Calibri" w:cs="Calibri"/>
+        </w:rPr>
+        <w:t>(".",",") }}</w:t>
+      </w:r>
+      <w:r>
+        <w:rPr>
+          <w:rFonts w:ascii="Calibri" w:eastAsia="Calibri" w:hAnsi="Calibri" w:cs="Calibri"/>
+          <w:spacing w:val="2"/>
+          <w:kern w:val="2"/>
+        </w:rPr>
+        <w:t xml:space="preserve"> ({{ </w:t>
+      </w:r>
+      <w:proofErr w:type="spellStart"/>
+      <w:r>
+        <w:rPr>
+          <w:rFonts w:ascii="Calibri" w:eastAsia="Calibri" w:hAnsi="Calibri" w:cs="Calibri"/>
+          <w:spacing w:val="2"/>
+          <w:kern w:val="2"/>
+        </w:rPr>
+        <w:t>signature_unit_price_words</w:t>
+      </w:r>
+      <w:proofErr w:type="spellEnd"/>
+      <w:r>
+        <w:rPr>
+          <w:rFonts w:ascii="Calibri" w:eastAsia="Calibri" w:hAnsi="Calibri" w:cs="Calibri"/>
+          <w:spacing w:val="2"/>
+          <w:kern w:val="2"/>
+        </w:rPr>
+        <w:t xml:space="preserve"> }})</w:t>
       </w:r>
     </w:p>
     <w:p>
@@ -1257,7 +2334,25 @@
           <w:spacing w:val="2"/>
           <w:kern w:val="2"/>
         </w:rPr>
-        <w:t>{%p endif %}</w:t>
+        <w:t xml:space="preserve">{%p </w:t>
+      </w:r>
+      <w:proofErr w:type="spellStart"/>
+      <w:r>
+        <w:rPr>
+          <w:rFonts w:ascii="Calibri" w:eastAsia="Calibri" w:hAnsi="Calibri" w:cs="Calibri"/>
+          <w:spacing w:val="2"/>
+          <w:kern w:val="2"/>
+        </w:rPr>
+        <w:t>endif</w:t>
+      </w:r>
+      <w:proofErr w:type="spellEnd"/>
+      <w:r>
+        <w:rPr>
+          <w:rFonts w:ascii="Calibri" w:eastAsia="Calibri" w:hAnsi="Calibri" w:cs="Calibri"/>
+          <w:spacing w:val="2"/>
+          <w:kern w:val="2"/>
+        </w:rPr>
+        <w:t xml:space="preserve"> %}</w:t>
       </w:r>
     </w:p>
     <w:p>
@@ -1278,7 +2373,43 @@
           <w:spacing w:val="2"/>
           <w:kern w:val="2"/>
         </w:rPr>
-        <w:t>{%p if scope_setected['scope_</w:t>
+        <w:t xml:space="preserve">{%p </w:t>
+      </w:r>
+      <w:proofErr w:type="spellStart"/>
+      <w:r>
+        <w:rPr>
+          <w:rFonts w:ascii="Calibri" w:eastAsia="Calibri" w:hAnsi="Calibri" w:cs="Calibri"/>
+          <w:spacing w:val="2"/>
+          <w:kern w:val="2"/>
+        </w:rPr>
+        <w:t>if</w:t>
+      </w:r>
+      <w:proofErr w:type="spellEnd"/>
+      <w:r>
+        <w:rPr>
+          <w:rFonts w:ascii="Calibri" w:eastAsia="Calibri" w:hAnsi="Calibri" w:cs="Calibri"/>
+          <w:spacing w:val="2"/>
+          <w:kern w:val="2"/>
+        </w:rPr>
+        <w:t xml:space="preserve"> </w:t>
+      </w:r>
+      <w:proofErr w:type="spellStart"/>
+      <w:r>
+        <w:rPr>
+          <w:rFonts w:ascii="Calibri" w:eastAsia="Calibri" w:hAnsi="Calibri" w:cs="Calibri"/>
+          <w:spacing w:val="2"/>
+          <w:kern w:val="2"/>
+        </w:rPr>
+        <w:t>scope_setected</w:t>
+      </w:r>
+      <w:proofErr w:type="spellEnd"/>
+      <w:r>
+        <w:rPr>
+          <w:rFonts w:ascii="Calibri" w:eastAsia="Calibri" w:hAnsi="Calibri" w:cs="Calibri"/>
+          <w:spacing w:val="2"/>
+          <w:kern w:val="2"/>
+        </w:rPr>
+        <w:t>['scope_</w:t>
       </w:r>
       <w:r>
         <w:rPr>
@@ -1288,13 +2419,23 @@
         </w:rPr>
         <w:t>4</w:t>
       </w:r>
-      <w:r>
-        <w:rPr>
-          <w:rFonts w:ascii="Calibri" w:eastAsia="Calibri" w:hAnsi="Calibri" w:cs="Calibri"/>
-          <w:spacing w:val="2"/>
-          <w:kern w:val="2"/>
-        </w:rPr>
-        <w:t>']%}</w:t>
+      <w:proofErr w:type="gramStart"/>
+      <w:r>
+        <w:rPr>
+          <w:rFonts w:ascii="Calibri" w:eastAsia="Calibri" w:hAnsi="Calibri" w:cs="Calibri"/>
+          <w:spacing w:val="2"/>
+          <w:kern w:val="2"/>
+        </w:rPr>
+        <w:t>']%</w:t>
+      </w:r>
+      <w:proofErr w:type="gramEnd"/>
+      <w:r>
+        <w:rPr>
+          <w:rFonts w:ascii="Calibri" w:eastAsia="Calibri" w:hAnsi="Calibri" w:cs="Calibri"/>
+          <w:spacing w:val="2"/>
+          <w:kern w:val="2"/>
+        </w:rPr>
+        <w:t>}</w:t>
       </w:r>
     </w:p>
     <w:p>
@@ -1352,12 +2493,21 @@
         </w:rPr>
         <w:t xml:space="preserve"> </w:t>
       </w:r>
-      <w:r>
-        <w:rPr>
-          <w:rFonts w:ascii="Calibri" w:eastAsia="Calibri" w:hAnsi="Calibri" w:cs="Calibri"/>
-        </w:rPr>
-        <w:t>{{ “%.2f”|format(</w:t>
-      </w:r>
+      <w:proofErr w:type="gramStart"/>
+      <w:r>
+        <w:rPr>
+          <w:rFonts w:ascii="Calibri" w:eastAsia="Calibri" w:hAnsi="Calibri" w:cs="Calibri"/>
+        </w:rPr>
+        <w:t>{{ “</w:t>
+      </w:r>
+      <w:proofErr w:type="gramEnd"/>
+      <w:r>
+        <w:rPr>
+          <w:rFonts w:ascii="Calibri" w:eastAsia="Calibri" w:hAnsi="Calibri" w:cs="Calibri"/>
+        </w:rPr>
+        <w:t>%.2f”|format(</w:t>
+      </w:r>
+      <w:proofErr w:type="spellStart"/>
       <w:r>
         <w:rPr>
           <w:rFonts w:ascii="Calibri" w:eastAsia="Calibri" w:hAnsi="Calibri" w:cs="Calibri"/>
@@ -1366,19 +2516,52 @@
         </w:rPr>
         <w:t>extrahour_consultation_value</w:t>
       </w:r>
-      <w:r>
-        <w:rPr>
-          <w:rFonts w:ascii="Calibri" w:eastAsia="Calibri" w:hAnsi="Calibri" w:cs="Calibri"/>
-        </w:rPr>
-        <w:t>) | replace(".",",") }}</w:t>
-      </w:r>
-      <w:r>
-        <w:rPr>
-          <w:rFonts w:ascii="Calibri" w:eastAsia="Calibri" w:hAnsi="Calibri" w:cs="Calibri"/>
-          <w:spacing w:val="2"/>
-          <w:kern w:val="2"/>
-        </w:rPr>
-        <w:t xml:space="preserve"> ({{ extrahour_consultation_value_words }})</w:t>
+      <w:proofErr w:type="spellEnd"/>
+      <w:r>
+        <w:rPr>
+          <w:rFonts w:ascii="Calibri" w:eastAsia="Calibri" w:hAnsi="Calibri" w:cs="Calibri"/>
+        </w:rPr>
+        <w:t xml:space="preserve">) | </w:t>
+      </w:r>
+      <w:proofErr w:type="spellStart"/>
+      <w:r>
+        <w:rPr>
+          <w:rFonts w:ascii="Calibri" w:eastAsia="Calibri" w:hAnsi="Calibri" w:cs="Calibri"/>
+        </w:rPr>
+        <w:t>replace</w:t>
+      </w:r>
+      <w:proofErr w:type="spellEnd"/>
+      <w:r>
+        <w:rPr>
+          <w:rFonts w:ascii="Calibri" w:eastAsia="Calibri" w:hAnsi="Calibri" w:cs="Calibri"/>
+        </w:rPr>
+        <w:t>(".",",") }}</w:t>
+      </w:r>
+      <w:r>
+        <w:rPr>
+          <w:rFonts w:ascii="Calibri" w:eastAsia="Calibri" w:hAnsi="Calibri" w:cs="Calibri"/>
+          <w:spacing w:val="2"/>
+          <w:kern w:val="2"/>
+        </w:rPr>
+        <w:t xml:space="preserve"> ({{ </w:t>
+      </w:r>
+      <w:proofErr w:type="spellStart"/>
+      <w:r>
+        <w:rPr>
+          <w:rFonts w:ascii="Calibri" w:eastAsia="Calibri" w:hAnsi="Calibri" w:cs="Calibri"/>
+          <w:spacing w:val="2"/>
+          <w:kern w:val="2"/>
+        </w:rPr>
+        <w:t>extrahour_consultation_value_words</w:t>
+      </w:r>
+      <w:proofErr w:type="spellEnd"/>
+      <w:r>
+        <w:rPr>
+          <w:rFonts w:ascii="Calibri" w:eastAsia="Calibri" w:hAnsi="Calibri" w:cs="Calibri"/>
+          <w:spacing w:val="2"/>
+          <w:kern w:val="2"/>
+        </w:rPr>
+        <w:t xml:space="preserve"> }})</w:t>
       </w:r>
       <w:r>
         <w:rPr>
@@ -1407,7 +2590,25 @@
           <w:spacing w:val="2"/>
           <w:kern w:val="2"/>
         </w:rPr>
-        <w:t>{%p endif %}</w:t>
+        <w:t xml:space="preserve">{%p </w:t>
+      </w:r>
+      <w:proofErr w:type="spellStart"/>
+      <w:r>
+        <w:rPr>
+          <w:rFonts w:ascii="Calibri" w:eastAsia="Calibri" w:hAnsi="Calibri" w:cs="Calibri"/>
+          <w:spacing w:val="2"/>
+          <w:kern w:val="2"/>
+        </w:rPr>
+        <w:t>endif</w:t>
+      </w:r>
+      <w:proofErr w:type="spellEnd"/>
+      <w:r>
+        <w:rPr>
+          <w:rFonts w:ascii="Calibri" w:eastAsia="Calibri" w:hAnsi="Calibri" w:cs="Calibri"/>
+          <w:spacing w:val="2"/>
+          <w:kern w:val="2"/>
+        </w:rPr>
+        <w:t xml:space="preserve"> %}</w:t>
       </w:r>
     </w:p>
     <w:p>
@@ -1428,7 +2629,43 @@
           <w:spacing w:val="2"/>
           <w:kern w:val="2"/>
         </w:rPr>
-        <w:t>{%p if scope_setected['scope_</w:t>
+        <w:t xml:space="preserve">{%p </w:t>
+      </w:r>
+      <w:proofErr w:type="spellStart"/>
+      <w:r>
+        <w:rPr>
+          <w:rFonts w:ascii="Calibri" w:eastAsia="Calibri" w:hAnsi="Calibri" w:cs="Calibri"/>
+          <w:spacing w:val="2"/>
+          <w:kern w:val="2"/>
+        </w:rPr>
+        <w:t>if</w:t>
+      </w:r>
+      <w:proofErr w:type="spellEnd"/>
+      <w:r>
+        <w:rPr>
+          <w:rFonts w:ascii="Calibri" w:eastAsia="Calibri" w:hAnsi="Calibri" w:cs="Calibri"/>
+          <w:spacing w:val="2"/>
+          <w:kern w:val="2"/>
+        </w:rPr>
+        <w:t xml:space="preserve"> </w:t>
+      </w:r>
+      <w:proofErr w:type="spellStart"/>
+      <w:r>
+        <w:rPr>
+          <w:rFonts w:ascii="Calibri" w:eastAsia="Calibri" w:hAnsi="Calibri" w:cs="Calibri"/>
+          <w:spacing w:val="2"/>
+          <w:kern w:val="2"/>
+        </w:rPr>
+        <w:t>scope_setected</w:t>
+      </w:r>
+      <w:proofErr w:type="spellEnd"/>
+      <w:r>
+        <w:rPr>
+          <w:rFonts w:ascii="Calibri" w:eastAsia="Calibri" w:hAnsi="Calibri" w:cs="Calibri"/>
+          <w:spacing w:val="2"/>
+          <w:kern w:val="2"/>
+        </w:rPr>
+        <w:t>['scope_</w:t>
       </w:r>
       <w:r>
         <w:rPr>
@@ -1438,13 +2675,23 @@
         </w:rPr>
         <w:t>5</w:t>
       </w:r>
-      <w:r>
-        <w:rPr>
-          <w:rFonts w:ascii="Calibri" w:eastAsia="Calibri" w:hAnsi="Calibri" w:cs="Calibri"/>
-          <w:spacing w:val="2"/>
-          <w:kern w:val="2"/>
-        </w:rPr>
-        <w:t>']%}</w:t>
+      <w:proofErr w:type="gramStart"/>
+      <w:r>
+        <w:rPr>
+          <w:rFonts w:ascii="Calibri" w:eastAsia="Calibri" w:hAnsi="Calibri" w:cs="Calibri"/>
+          <w:spacing w:val="2"/>
+          <w:kern w:val="2"/>
+        </w:rPr>
+        <w:t>']%</w:t>
+      </w:r>
+      <w:proofErr w:type="gramEnd"/>
+      <w:r>
+        <w:rPr>
+          <w:rFonts w:ascii="Calibri" w:eastAsia="Calibri" w:hAnsi="Calibri" w:cs="Calibri"/>
+          <w:spacing w:val="2"/>
+          <w:kern w:val="2"/>
+        </w:rPr>
+        <w:t>}</w:t>
       </w:r>
     </w:p>
     <w:p>
@@ -1641,12 +2888,21 @@
               </w:rPr>
               <w:t xml:space="preserve">R$ </w:t>
             </w:r>
+            <w:proofErr w:type="gramStart"/>
             <w:r>
               <w:rPr>
                 <w:rFonts w:ascii="Calibri" w:eastAsia="Calibri" w:hAnsi="Calibri" w:cs="Calibri"/>
               </w:rPr>
-              <w:t>{{ “%.2f”|format(</w:t>
+              <w:t>{{ “</w:t>
             </w:r>
+            <w:proofErr w:type="gramEnd"/>
+            <w:r>
+              <w:rPr>
+                <w:rFonts w:ascii="Calibri" w:eastAsia="Calibri" w:hAnsi="Calibri" w:cs="Calibri"/>
+              </w:rPr>
+              <w:t>%.2f”|format(</w:t>
+            </w:r>
+            <w:proofErr w:type="spellStart"/>
             <w:r>
               <w:rPr>
                 <w:rFonts w:ascii="Calibri" w:eastAsia="Calibri" w:hAnsi="Calibri" w:cs="Calibri"/>
@@ -1655,11 +2911,26 @@
               </w:rPr>
               <w:t>bulk_unit_price</w:t>
             </w:r>
+            <w:proofErr w:type="spellEnd"/>
             <w:r>
               <w:rPr>
                 <w:rFonts w:ascii="Calibri" w:eastAsia="Calibri" w:hAnsi="Calibri" w:cs="Calibri"/>
               </w:rPr>
-              <w:t>) | replace(".",",") }}</w:t>
+              <w:t xml:space="preserve">) | </w:t>
+            </w:r>
+            <w:proofErr w:type="spellStart"/>
+            <w:r>
+              <w:rPr>
+                <w:rFonts w:ascii="Calibri" w:eastAsia="Calibri" w:hAnsi="Calibri" w:cs="Calibri"/>
+              </w:rPr>
+              <w:t>replace</w:t>
+            </w:r>
+            <w:proofErr w:type="spellEnd"/>
+            <w:r>
+              <w:rPr>
+                <w:rFonts w:ascii="Calibri" w:eastAsia="Calibri" w:hAnsi="Calibri" w:cs="Calibri"/>
+              </w:rPr>
+              <w:t>(".",",") }}</w:t>
             </w:r>
           </w:p>
         </w:tc>
@@ -1734,12 +3005,21 @@
               </w:rPr>
               <w:t xml:space="preserve">R$ </w:t>
             </w:r>
+            <w:proofErr w:type="gramStart"/>
             <w:r>
               <w:rPr>
                 <w:rFonts w:ascii="Calibri" w:eastAsia="Calibri" w:hAnsi="Calibri" w:cs="Calibri"/>
               </w:rPr>
-              <w:t>{{ “%.2f”|format(</w:t>
+              <w:t>{{ “</w:t>
             </w:r>
+            <w:proofErr w:type="gramEnd"/>
+            <w:r>
+              <w:rPr>
+                <w:rFonts w:ascii="Calibri" w:eastAsia="Calibri" w:hAnsi="Calibri" w:cs="Calibri"/>
+              </w:rPr>
+              <w:t>%.2f”|format(</w:t>
+            </w:r>
+            <w:proofErr w:type="spellStart"/>
             <w:r>
               <w:rPr>
                 <w:rFonts w:ascii="Calibri" w:eastAsia="Calibri" w:hAnsi="Calibri" w:cs="Calibri"/>
@@ -1749,11 +3029,26 @@
               </w:rPr>
               <w:t>bulk_unit_price_one</w:t>
             </w:r>
+            <w:proofErr w:type="spellEnd"/>
             <w:r>
               <w:rPr>
                 <w:rFonts w:ascii="Calibri" w:eastAsia="Calibri" w:hAnsi="Calibri" w:cs="Calibri"/>
               </w:rPr>
-              <w:t>) | replace(".",",") }}</w:t>
+              <w:t xml:space="preserve">) | </w:t>
+            </w:r>
+            <w:proofErr w:type="spellStart"/>
+            <w:r>
+              <w:rPr>
+                <w:rFonts w:ascii="Calibri" w:eastAsia="Calibri" w:hAnsi="Calibri" w:cs="Calibri"/>
+              </w:rPr>
+              <w:t>replace</w:t>
+            </w:r>
+            <w:proofErr w:type="spellEnd"/>
+            <w:r>
+              <w:rPr>
+                <w:rFonts w:ascii="Calibri" w:eastAsia="Calibri" w:hAnsi="Calibri" w:cs="Calibri"/>
+              </w:rPr>
+              <w:t>(".",",") }}</w:t>
             </w:r>
           </w:p>
         </w:tc>
@@ -1823,12 +3118,21 @@
               </w:rPr>
               <w:t xml:space="preserve">R$ </w:t>
             </w:r>
+            <w:proofErr w:type="gramStart"/>
             <w:r>
               <w:rPr>
                 <w:rFonts w:ascii="Calibri" w:eastAsia="Calibri" w:hAnsi="Calibri" w:cs="Calibri"/>
               </w:rPr>
-              <w:t>{{ “%.2f”|format(</w:t>
+              <w:t>{{ “</w:t>
             </w:r>
+            <w:proofErr w:type="gramEnd"/>
+            <w:r>
+              <w:rPr>
+                <w:rFonts w:ascii="Calibri" w:eastAsia="Calibri" w:hAnsi="Calibri" w:cs="Calibri"/>
+              </w:rPr>
+              <w:t>%.2f”|format(</w:t>
+            </w:r>
+            <w:proofErr w:type="spellStart"/>
             <w:r>
               <w:rPr>
                 <w:rFonts w:ascii="Calibri" w:eastAsia="Calibri" w:hAnsi="Calibri" w:cs="Calibri"/>
@@ -1845,11 +3149,26 @@
               </w:rPr>
               <w:t>two</w:t>
             </w:r>
+            <w:proofErr w:type="spellEnd"/>
             <w:r>
               <w:rPr>
                 <w:rFonts w:ascii="Calibri" w:eastAsia="Calibri" w:hAnsi="Calibri" w:cs="Calibri"/>
               </w:rPr>
-              <w:t>) | replace(".",",") }}</w:t>
+              <w:t xml:space="preserve">) | </w:t>
+            </w:r>
+            <w:proofErr w:type="spellStart"/>
+            <w:r>
+              <w:rPr>
+                <w:rFonts w:ascii="Calibri" w:eastAsia="Calibri" w:hAnsi="Calibri" w:cs="Calibri"/>
+              </w:rPr>
+              <w:t>replace</w:t>
+            </w:r>
+            <w:proofErr w:type="spellEnd"/>
+            <w:r>
+              <w:rPr>
+                <w:rFonts w:ascii="Calibri" w:eastAsia="Calibri" w:hAnsi="Calibri" w:cs="Calibri"/>
+              </w:rPr>
+              <w:t>(".",",") }}</w:t>
             </w:r>
           </w:p>
         </w:tc>
@@ -1873,7 +3192,25 @@
           <w:spacing w:val="2"/>
           <w:kern w:val="2"/>
         </w:rPr>
-        <w:t>{%p endif %}</w:t>
+        <w:t xml:space="preserve">{%p </w:t>
+      </w:r>
+      <w:proofErr w:type="spellStart"/>
+      <w:r>
+        <w:rPr>
+          <w:rFonts w:ascii="Calibri" w:eastAsia="Calibri" w:hAnsi="Calibri" w:cs="Calibri"/>
+          <w:spacing w:val="2"/>
+          <w:kern w:val="2"/>
+        </w:rPr>
+        <w:t>endif</w:t>
+      </w:r>
+      <w:proofErr w:type="spellEnd"/>
+      <w:r>
+        <w:rPr>
+          <w:rFonts w:ascii="Calibri" w:eastAsia="Calibri" w:hAnsi="Calibri" w:cs="Calibri"/>
+          <w:spacing w:val="2"/>
+          <w:kern w:val="2"/>
+        </w:rPr>
+        <w:t xml:space="preserve"> %}</w:t>
       </w:r>
     </w:p>
     <w:p>
@@ -1974,12 +3311,21 @@
         </w:rPr>
         <w:t xml:space="preserve">alor hora de desenvolvimento: R$ </w:t>
       </w:r>
-      <w:r>
-        <w:rPr>
-          <w:rFonts w:ascii="Calibri" w:eastAsia="Calibri" w:hAnsi="Calibri" w:cs="Calibri"/>
-        </w:rPr>
-        <w:t>{{ “%.2f”|format(</w:t>
-      </w:r>
+      <w:proofErr w:type="gramStart"/>
+      <w:r>
+        <w:rPr>
+          <w:rFonts w:ascii="Calibri" w:eastAsia="Calibri" w:hAnsi="Calibri" w:cs="Calibri"/>
+        </w:rPr>
+        <w:t>{{ “</w:t>
+      </w:r>
+      <w:proofErr w:type="gramEnd"/>
+      <w:r>
+        <w:rPr>
+          <w:rFonts w:ascii="Calibri" w:eastAsia="Calibri" w:hAnsi="Calibri" w:cs="Calibri"/>
+        </w:rPr>
+        <w:t>%.2f”|format(</w:t>
+      </w:r>
+      <w:proofErr w:type="spellStart"/>
       <w:r>
         <w:rPr>
           <w:rFonts w:ascii="Calibri" w:eastAsia="Calibri" w:hAnsi="Calibri" w:cs="Calibri"/>
@@ -1988,19 +3334,52 @@
         </w:rPr>
         <w:t>development_hour_value</w:t>
       </w:r>
-      <w:r>
-        <w:rPr>
-          <w:rFonts w:ascii="Calibri" w:eastAsia="Calibri" w:hAnsi="Calibri" w:cs="Calibri"/>
-        </w:rPr>
-        <w:t>) | replace(".",",") }}</w:t>
-      </w:r>
-      <w:r>
-        <w:rPr>
-          <w:rFonts w:ascii="Calibri" w:eastAsia="Calibri" w:hAnsi="Calibri" w:cs="Calibri"/>
-          <w:spacing w:val="2"/>
-          <w:kern w:val="2"/>
-        </w:rPr>
-        <w:t xml:space="preserve"> ({{ development_hour_value_words }}) por hora</w:t>
+      <w:proofErr w:type="spellEnd"/>
+      <w:r>
+        <w:rPr>
+          <w:rFonts w:ascii="Calibri" w:eastAsia="Calibri" w:hAnsi="Calibri" w:cs="Calibri"/>
+        </w:rPr>
+        <w:t xml:space="preserve">) | </w:t>
+      </w:r>
+      <w:proofErr w:type="spellStart"/>
+      <w:r>
+        <w:rPr>
+          <w:rFonts w:ascii="Calibri" w:eastAsia="Calibri" w:hAnsi="Calibri" w:cs="Calibri"/>
+        </w:rPr>
+        <w:t>replace</w:t>
+      </w:r>
+      <w:proofErr w:type="spellEnd"/>
+      <w:r>
+        <w:rPr>
+          <w:rFonts w:ascii="Calibri" w:eastAsia="Calibri" w:hAnsi="Calibri" w:cs="Calibri"/>
+        </w:rPr>
+        <w:t>(".",",") }}</w:t>
+      </w:r>
+      <w:r>
+        <w:rPr>
+          <w:rFonts w:ascii="Calibri" w:eastAsia="Calibri" w:hAnsi="Calibri" w:cs="Calibri"/>
+          <w:spacing w:val="2"/>
+          <w:kern w:val="2"/>
+        </w:rPr>
+        <w:t xml:space="preserve"> ({{ </w:t>
+      </w:r>
+      <w:proofErr w:type="spellStart"/>
+      <w:r>
+        <w:rPr>
+          <w:rFonts w:ascii="Calibri" w:eastAsia="Calibri" w:hAnsi="Calibri" w:cs="Calibri"/>
+          <w:spacing w:val="2"/>
+          <w:kern w:val="2"/>
+        </w:rPr>
+        <w:t>development_hour_value_words</w:t>
+      </w:r>
+      <w:proofErr w:type="spellEnd"/>
+      <w:r>
+        <w:rPr>
+          <w:rFonts w:ascii="Calibri" w:eastAsia="Calibri" w:hAnsi="Calibri" w:cs="Calibri"/>
+          <w:spacing w:val="2"/>
+          <w:kern w:val="2"/>
+        </w:rPr>
+        <w:t xml:space="preserve"> }}) por hora</w:t>
       </w:r>
     </w:p>
     <w:p>
@@ -2171,7 +3550,43 @@
           <w:spacing w:val="2"/>
           <w:kern w:val="2"/>
         </w:rPr>
-        <w:t>onsultoria jurídica especializada, conforme avaliação de conveniência conjunta das escolas e advogado da Educa Legal (em especial, temas tributários, M&amp;A, project finance)</w:t>
+        <w:t xml:space="preserve">onsultoria jurídica especializada, conforme avaliação de conveniência conjunta das escolas e advogado da Educa Legal (em especial, temas tributários, M&amp;A, </w:t>
+      </w:r>
+      <w:proofErr w:type="spellStart"/>
+      <w:r>
+        <w:rPr>
+          <w:rFonts w:ascii="Calibri" w:eastAsia="Calibri" w:hAnsi="Calibri" w:cs="Calibri"/>
+          <w:spacing w:val="2"/>
+          <w:kern w:val="2"/>
+        </w:rPr>
+        <w:t>project</w:t>
+      </w:r>
+      <w:proofErr w:type="spellEnd"/>
+      <w:r>
+        <w:rPr>
+          <w:rFonts w:ascii="Calibri" w:eastAsia="Calibri" w:hAnsi="Calibri" w:cs="Calibri"/>
+          <w:spacing w:val="2"/>
+          <w:kern w:val="2"/>
+        </w:rPr>
+        <w:t xml:space="preserve"> </w:t>
+      </w:r>
+      <w:proofErr w:type="spellStart"/>
+      <w:r>
+        <w:rPr>
+          <w:rFonts w:ascii="Calibri" w:eastAsia="Calibri" w:hAnsi="Calibri" w:cs="Calibri"/>
+          <w:spacing w:val="2"/>
+          <w:kern w:val="2"/>
+        </w:rPr>
+        <w:t>finance</w:t>
+      </w:r>
+      <w:proofErr w:type="spellEnd"/>
+      <w:r>
+        <w:rPr>
+          <w:rFonts w:ascii="Calibri" w:eastAsia="Calibri" w:hAnsi="Calibri" w:cs="Calibri"/>
+          <w:spacing w:val="2"/>
+          <w:kern w:val="2"/>
+        </w:rPr>
+        <w:t>)</w:t>
       </w:r>
       <w:r>
         <w:rPr>
@@ -2198,7 +3613,43 @@
           <w:spacing w:val="2"/>
           <w:kern w:val="2"/>
         </w:rPr>
-        <w:t>Esta proposta não altera os contratos já firmados entre Educa Legal e {{ school_prospects }}, que seguem nos padrões já contratados.</w:t>
+        <w:t xml:space="preserve">Esta proposta não altera os contratos já firmados entre Educa Legal e </w:t>
+      </w:r>
+      <w:proofErr w:type="gramStart"/>
+      <w:r>
+        <w:rPr>
+          <w:rFonts w:ascii="Calibri" w:eastAsia="Calibri" w:hAnsi="Calibri" w:cs="Calibri"/>
+          <w:spacing w:val="2"/>
+          <w:kern w:val="2"/>
+        </w:rPr>
+        <w:t xml:space="preserve">{{ </w:t>
+      </w:r>
+      <w:proofErr w:type="spellStart"/>
+      <w:r>
+        <w:rPr>
+          <w:rFonts w:ascii="Calibri" w:eastAsia="Calibri" w:hAnsi="Calibri" w:cs="Calibri"/>
+          <w:spacing w:val="2"/>
+          <w:kern w:val="2"/>
+        </w:rPr>
+        <w:t>school</w:t>
+      </w:r>
+      <w:proofErr w:type="gramEnd"/>
+      <w:r>
+        <w:rPr>
+          <w:rFonts w:ascii="Calibri" w:eastAsia="Calibri" w:hAnsi="Calibri" w:cs="Calibri"/>
+          <w:spacing w:val="2"/>
+          <w:kern w:val="2"/>
+        </w:rPr>
+        <w:t>_prospects</w:t>
+      </w:r>
+      <w:proofErr w:type="spellEnd"/>
+      <w:r>
+        <w:rPr>
+          <w:rFonts w:ascii="Calibri" w:eastAsia="Calibri" w:hAnsi="Calibri" w:cs="Calibri"/>
+          <w:spacing w:val="2"/>
+          <w:kern w:val="2"/>
+        </w:rPr>
+        <w:t xml:space="preserve"> }}, que seguem nos padrões já contratados.</w:t>
       </w:r>
     </w:p>
     <w:p>
@@ -2219,7 +3670,25 @@
           <w:spacing w:val="2"/>
           <w:kern w:val="2"/>
         </w:rPr>
-        <w:t>Manifestamos, finalmente, nosso interesse e almejo em prestar serviços com toda dedicação e afinco a V.S.as., permanecendo à disposição para quaisquer esclarecimentos e sugestões que se fizerem necessários para a devida adequação da contratação às suas necessidades.</w:t>
+        <w:t xml:space="preserve">Manifestamos, finalmente, nosso interesse e almejo em prestar serviços com toda dedicação e afinco a </w:t>
+      </w:r>
+      <w:proofErr w:type="spellStart"/>
+      <w:r>
+        <w:rPr>
+          <w:rFonts w:ascii="Calibri" w:eastAsia="Calibri" w:hAnsi="Calibri" w:cs="Calibri"/>
+          <w:spacing w:val="2"/>
+          <w:kern w:val="2"/>
+        </w:rPr>
+        <w:t>V.S.as</w:t>
+      </w:r>
+      <w:proofErr w:type="spellEnd"/>
+      <w:r>
+        <w:rPr>
+          <w:rFonts w:ascii="Calibri" w:eastAsia="Calibri" w:hAnsi="Calibri" w:cs="Calibri"/>
+          <w:spacing w:val="2"/>
+          <w:kern w:val="2"/>
+        </w:rPr>
+        <w:t>., permanecendo à disposição para quaisquer esclarecimentos e sugestões que se fizerem necessários para a devida adequação da contratação às suas necessidades.</w:t>
       </w:r>
     </w:p>
     <w:p>
@@ -2387,6 +3856,7 @@
                 <w:lang w:val="en-US"/>
               </w:rPr>
             </w:pPr>
+            <w:proofErr w:type="gramStart"/>
             <w:r>
               <w:rPr>
                 <w:rFonts w:ascii="Calibri" w:eastAsia="Calibri" w:hAnsi="Calibri" w:cs="Calibri"/>
@@ -2396,7 +3866,91 @@
                 <w:szCs w:val="18"/>
                 <w:lang w:val="en-US"/>
               </w:rPr>
-              <w:t>{{ generate_anchor('signHere', item.email)  }}</w:t>
+              <w:t xml:space="preserve">{{ </w:t>
+            </w:r>
+            <w:proofErr w:type="spellStart"/>
+            <w:r>
+              <w:rPr>
+                <w:rFonts w:ascii="Calibri" w:eastAsia="Calibri" w:hAnsi="Calibri" w:cs="Calibri"/>
+                <w:color w:val="FFFFFF"/>
+                <w:spacing w:val="2"/>
+                <w:sz w:val="18"/>
+                <w:szCs w:val="18"/>
+                <w:lang w:val="en-US"/>
+              </w:rPr>
+              <w:t>generate</w:t>
+            </w:r>
+            <w:proofErr w:type="gramEnd"/>
+            <w:r>
+              <w:rPr>
+                <w:rFonts w:ascii="Calibri" w:eastAsia="Calibri" w:hAnsi="Calibri" w:cs="Calibri"/>
+                <w:color w:val="FFFFFF"/>
+                <w:spacing w:val="2"/>
+                <w:sz w:val="18"/>
+                <w:szCs w:val="18"/>
+                <w:lang w:val="en-US"/>
+              </w:rPr>
+              <w:t>_anchor</w:t>
+            </w:r>
+            <w:proofErr w:type="spellEnd"/>
+            <w:r>
+              <w:rPr>
+                <w:rFonts w:ascii="Calibri" w:eastAsia="Calibri" w:hAnsi="Calibri" w:cs="Calibri"/>
+                <w:color w:val="FFFFFF"/>
+                <w:spacing w:val="2"/>
+                <w:sz w:val="18"/>
+                <w:szCs w:val="18"/>
+                <w:lang w:val="en-US"/>
+              </w:rPr>
+              <w:t>('</w:t>
+            </w:r>
+            <w:proofErr w:type="spellStart"/>
+            <w:r>
+              <w:rPr>
+                <w:rFonts w:ascii="Calibri" w:eastAsia="Calibri" w:hAnsi="Calibri" w:cs="Calibri"/>
+                <w:color w:val="FFFFFF"/>
+                <w:spacing w:val="2"/>
+                <w:sz w:val="18"/>
+                <w:szCs w:val="18"/>
+                <w:lang w:val="en-US"/>
+              </w:rPr>
+              <w:t>signHere</w:t>
+            </w:r>
+            <w:proofErr w:type="spellEnd"/>
+            <w:r>
+              <w:rPr>
+                <w:rFonts w:ascii="Calibri" w:eastAsia="Calibri" w:hAnsi="Calibri" w:cs="Calibri"/>
+                <w:color w:val="FFFFFF"/>
+                <w:spacing w:val="2"/>
+                <w:sz w:val="18"/>
+                <w:szCs w:val="18"/>
+                <w:lang w:val="en-US"/>
+              </w:rPr>
+              <w:t xml:space="preserve">', </w:t>
+            </w:r>
+            <w:proofErr w:type="spellStart"/>
+            <w:r>
+              <w:rPr>
+                <w:rFonts w:ascii="Calibri" w:eastAsia="Calibri" w:hAnsi="Calibri" w:cs="Calibri"/>
+                <w:color w:val="FFFFFF"/>
+                <w:spacing w:val="2"/>
+                <w:sz w:val="18"/>
+                <w:szCs w:val="18"/>
+                <w:lang w:val="en-US"/>
+              </w:rPr>
+              <w:t>item.email</w:t>
+            </w:r>
+            <w:proofErr w:type="spellEnd"/>
+            <w:r>
+              <w:rPr>
+                <w:rFonts w:ascii="Calibri" w:eastAsia="Calibri" w:hAnsi="Calibri" w:cs="Calibri"/>
+                <w:color w:val="FFFFFF"/>
+                <w:spacing w:val="2"/>
+                <w:sz w:val="18"/>
+                <w:szCs w:val="18"/>
+                <w:lang w:val="en-US"/>
+              </w:rPr>
+              <w:t>)  }}</w:t>
             </w:r>
           </w:p>
           <w:p>
@@ -2441,6 +3995,7 @@
                 <w:lang w:val="en-US"/>
               </w:rPr>
             </w:pPr>
+            <w:proofErr w:type="gramStart"/>
             <w:r>
               <w:rPr>
                 <w:rFonts w:ascii="Calibri" w:eastAsia="Calibri" w:hAnsi="Calibri" w:cs="Calibri"/>
@@ -2449,7 +4004,40 @@
                 <w:kern w:val="2"/>
                 <w:lang w:val="en-US"/>
               </w:rPr>
-              <w:t>{{ item.name.text | upper }}</w:t>
+              <w:t xml:space="preserve">{{ </w:t>
+            </w:r>
+            <w:proofErr w:type="spellStart"/>
+            <w:r>
+              <w:rPr>
+                <w:rFonts w:ascii="Calibri" w:eastAsia="Calibri" w:hAnsi="Calibri" w:cs="Calibri"/>
+                <w:b/>
+                <w:spacing w:val="2"/>
+                <w:kern w:val="2"/>
+                <w:lang w:val="en-US"/>
+              </w:rPr>
+              <w:t>item.name</w:t>
+            </w:r>
+            <w:proofErr w:type="gramEnd"/>
+            <w:r>
+              <w:rPr>
+                <w:rFonts w:ascii="Calibri" w:eastAsia="Calibri" w:hAnsi="Calibri" w:cs="Calibri"/>
+                <w:b/>
+                <w:spacing w:val="2"/>
+                <w:kern w:val="2"/>
+                <w:lang w:val="en-US"/>
+              </w:rPr>
+              <w:t>.text</w:t>
+            </w:r>
+            <w:proofErr w:type="spellEnd"/>
+            <w:r>
+              <w:rPr>
+                <w:rFonts w:ascii="Calibri" w:eastAsia="Calibri" w:hAnsi="Calibri" w:cs="Calibri"/>
+                <w:b/>
+                <w:spacing w:val="2"/>
+                <w:kern w:val="2"/>
+                <w:lang w:val="en-US"/>
+              </w:rPr>
+              <w:t xml:space="preserve"> | upper }}</w:t>
             </w:r>
           </w:p>
           <w:p>
@@ -2481,7 +4069,31 @@
                 <w:szCs w:val="16"/>
                 <w:lang w:val="en-US"/>
               </w:rPr>
-              <w:t>{%p endfor %}</w:t>
+              <w:t xml:space="preserve">{%p </w:t>
+            </w:r>
+            <w:proofErr w:type="spellStart"/>
+            <w:r>
+              <w:rPr>
+                <w:rFonts w:ascii="Calibri" w:eastAsia="Calibri" w:hAnsi="Calibri" w:cs="Calibri"/>
+                <w:spacing w:val="2"/>
+                <w:kern w:val="2"/>
+                <w:sz w:val="16"/>
+                <w:szCs w:val="16"/>
+                <w:lang w:val="en-US"/>
+              </w:rPr>
+              <w:t>endfor</w:t>
+            </w:r>
+            <w:proofErr w:type="spellEnd"/>
+            <w:r>
+              <w:rPr>
+                <w:rFonts w:ascii="Calibri" w:eastAsia="Calibri" w:hAnsi="Calibri" w:cs="Calibri"/>
+                <w:spacing w:val="2"/>
+                <w:kern w:val="2"/>
+                <w:sz w:val="16"/>
+                <w:szCs w:val="16"/>
+                <w:lang w:val="en-US"/>
+              </w:rPr>
+              <w:t xml:space="preserve"> %}</w:t>
             </w:r>
           </w:p>
         </w:tc>

</xml_diff>

<commit_message>
el-270: acerto na progressao e suporte tecnico
</commit_message>
<xml_diff>
--- a/docassemble/docassemble/brcomeducalegal/data/templates/proposta-comercial-educalegal.docx
+++ b/docassemble/docassemble/brcomeducalegal/data/templates/proposta-comercial-educalegal.docx
@@ -13,7 +13,6 @@
           <w:kern w:val="2"/>
         </w:rPr>
       </w:pPr>
-      <w:proofErr w:type="gramStart"/>
       <w:r>
         <w:rPr>
           <w:rFonts w:ascii="Calibri" w:eastAsia="Calibri" w:hAnsi="Calibri" w:cs="Calibri"/>
@@ -21,97 +20,7 @@
           <w:spacing w:val="2"/>
           <w:kern w:val="2"/>
         </w:rPr>
-        <w:t xml:space="preserve">{{ </w:t>
-      </w:r>
-      <w:proofErr w:type="spellStart"/>
-      <w:r>
-        <w:rPr>
-          <w:rFonts w:ascii="Calibri" w:eastAsia="Calibri" w:hAnsi="Calibri" w:cs="Calibri"/>
-          <w:b/>
-          <w:spacing w:val="2"/>
-          <w:kern w:val="2"/>
-        </w:rPr>
-        <w:t>title</w:t>
-      </w:r>
-      <w:proofErr w:type="gramEnd"/>
-      <w:r>
-        <w:rPr>
-          <w:rFonts w:ascii="Calibri" w:eastAsia="Calibri" w:hAnsi="Calibri" w:cs="Calibri"/>
-          <w:b/>
-          <w:spacing w:val="2"/>
-          <w:kern w:val="2"/>
-        </w:rPr>
-        <w:t>_case</w:t>
-      </w:r>
-      <w:proofErr w:type="spellEnd"/>
-      <w:r>
-        <w:rPr>
-          <w:rFonts w:ascii="Calibri" w:eastAsia="Calibri" w:hAnsi="Calibri" w:cs="Calibri"/>
-          <w:b/>
-          <w:spacing w:val="2"/>
-          <w:kern w:val="2"/>
-        </w:rPr>
-        <w:t>(</w:t>
-      </w:r>
-      <w:proofErr w:type="spellStart"/>
-      <w:r>
-        <w:rPr>
-          <w:rFonts w:ascii="Calibri" w:eastAsia="Calibri" w:hAnsi="Calibri" w:cs="Calibri"/>
-          <w:b/>
-          <w:spacing w:val="2"/>
-          <w:kern w:val="2"/>
-        </w:rPr>
-        <w:t>signature_local</w:t>
-      </w:r>
-      <w:proofErr w:type="spellEnd"/>
-      <w:r>
-        <w:rPr>
-          <w:rFonts w:ascii="Calibri" w:eastAsia="Calibri" w:hAnsi="Calibri" w:cs="Calibri"/>
-          <w:b/>
-          <w:spacing w:val="2"/>
-          <w:kern w:val="2"/>
-        </w:rPr>
-        <w:t xml:space="preserve"> | </w:t>
-      </w:r>
-      <w:proofErr w:type="spellStart"/>
-      <w:r>
-        <w:rPr>
-          <w:rFonts w:ascii="Calibri" w:eastAsia="Calibri" w:hAnsi="Calibri" w:cs="Calibri"/>
-          <w:b/>
-          <w:spacing w:val="2"/>
-          <w:kern w:val="2"/>
-        </w:rPr>
-        <w:t>lower</w:t>
-      </w:r>
-      <w:proofErr w:type="spellEnd"/>
-      <w:r>
-        <w:rPr>
-          <w:rFonts w:ascii="Calibri" w:eastAsia="Calibri" w:hAnsi="Calibri" w:cs="Calibri"/>
-          <w:b/>
-          <w:spacing w:val="2"/>
-          <w:kern w:val="2"/>
-        </w:rPr>
-        <w:t>) }}, {{</w:t>
-      </w:r>
-      <w:proofErr w:type="spellStart"/>
-      <w:r>
-        <w:rPr>
-          <w:rFonts w:ascii="Calibri" w:eastAsia="Calibri" w:hAnsi="Calibri" w:cs="Calibri"/>
-          <w:b/>
-          <w:spacing w:val="2"/>
-          <w:kern w:val="2"/>
-        </w:rPr>
-        <w:t>signature_date</w:t>
-      </w:r>
-      <w:proofErr w:type="spellEnd"/>
-      <w:r>
-        <w:rPr>
-          <w:rFonts w:ascii="Calibri" w:eastAsia="Calibri" w:hAnsi="Calibri" w:cs="Calibri"/>
-          <w:b/>
-          <w:spacing w:val="2"/>
-          <w:kern w:val="2"/>
-        </w:rPr>
-        <w:t xml:space="preserve"> }}.</w:t>
+        <w:t>{{ title_case(signature_local | lower) }}, {{signature_date }}.</w:t>
       </w:r>
     </w:p>
     <w:p>
@@ -143,41 +52,13 @@
           <w:kern w:val="2"/>
         </w:rPr>
       </w:pPr>
-      <w:proofErr w:type="gramStart"/>
-      <w:r>
-        <w:rPr>
-          <w:rFonts w:ascii="Calibri" w:eastAsia="Calibri" w:hAnsi="Calibri" w:cs="Calibri"/>
-          <w:spacing w:val="2"/>
-          <w:kern w:val="2"/>
-        </w:rPr>
-        <w:t xml:space="preserve">{{ </w:t>
-      </w:r>
-      <w:proofErr w:type="spellStart"/>
-      <w:r>
-        <w:rPr>
-          <w:rFonts w:ascii="Calibri" w:eastAsia="Calibri" w:hAnsi="Calibri" w:cs="Calibri"/>
-          <w:spacing w:val="2"/>
-          <w:kern w:val="2"/>
-        </w:rPr>
-        <w:t>school</w:t>
-      </w:r>
-      <w:proofErr w:type="gramEnd"/>
-      <w:r>
-        <w:rPr>
-          <w:rFonts w:ascii="Calibri" w:eastAsia="Calibri" w:hAnsi="Calibri" w:cs="Calibri"/>
-          <w:spacing w:val="2"/>
-          <w:kern w:val="2"/>
-        </w:rPr>
-        <w:t>_prospects</w:t>
-      </w:r>
-      <w:proofErr w:type="spellEnd"/>
-      <w:r>
-        <w:rPr>
-          <w:rFonts w:ascii="Calibri" w:eastAsia="Calibri" w:hAnsi="Calibri" w:cs="Calibri"/>
-          <w:spacing w:val="2"/>
-          <w:kern w:val="2"/>
-        </w:rPr>
-        <w:t xml:space="preserve"> }}</w:t>
+      <w:r>
+        <w:rPr>
+          <w:rFonts w:ascii="Calibri" w:eastAsia="Calibri" w:hAnsi="Calibri" w:cs="Calibri"/>
+          <w:spacing w:val="2"/>
+          <w:kern w:val="2"/>
+        </w:rPr>
+        <w:t>{{ school_prospects }}</w:t>
       </w:r>
     </w:p>
     <w:p>
@@ -196,25 +77,7 @@
           <w:spacing w:val="2"/>
           <w:kern w:val="2"/>
         </w:rPr>
-        <w:t xml:space="preserve">A/C: </w:t>
-      </w:r>
-      <w:proofErr w:type="gramStart"/>
-      <w:r>
-        <w:rPr>
-          <w:rFonts w:ascii="Calibri" w:eastAsia="Calibri" w:hAnsi="Calibri" w:cs="Calibri"/>
-          <w:spacing w:val="2"/>
-          <w:kern w:val="2"/>
-        </w:rPr>
-        <w:t>{{ prospects</w:t>
-      </w:r>
-      <w:proofErr w:type="gramEnd"/>
-      <w:r>
-        <w:rPr>
-          <w:rFonts w:ascii="Calibri" w:eastAsia="Calibri" w:hAnsi="Calibri" w:cs="Calibri"/>
-          <w:spacing w:val="2"/>
-          <w:kern w:val="2"/>
-        </w:rPr>
-        <w:t xml:space="preserve"> }}</w:t>
+        <w:t>A/C: {{ prospects }}</w:t>
       </w:r>
     </w:p>
     <w:p>
@@ -411,43 +274,7 @@
           <w:spacing w:val="2"/>
           <w:kern w:val="2"/>
         </w:rPr>
-        <w:t xml:space="preserve"> nesta proposta: </w:t>
-      </w:r>
-      <w:proofErr w:type="gramStart"/>
-      <w:r>
-        <w:rPr>
-          <w:rFonts w:ascii="Calibri" w:eastAsia="Calibri" w:hAnsi="Calibri" w:cs="Calibri"/>
-          <w:spacing w:val="2"/>
-          <w:kern w:val="2"/>
-        </w:rPr>
-        <w:t xml:space="preserve">{{ </w:t>
-      </w:r>
-      <w:proofErr w:type="spellStart"/>
-      <w:r>
-        <w:rPr>
-          <w:rFonts w:ascii="Calibri" w:eastAsia="Calibri" w:hAnsi="Calibri" w:cs="Calibri"/>
-          <w:spacing w:val="2"/>
-          <w:kern w:val="2"/>
-        </w:rPr>
-        <w:t>school</w:t>
-      </w:r>
-      <w:proofErr w:type="gramEnd"/>
-      <w:r>
-        <w:rPr>
-          <w:rFonts w:ascii="Calibri" w:eastAsia="Calibri" w:hAnsi="Calibri" w:cs="Calibri"/>
-          <w:spacing w:val="2"/>
-          <w:kern w:val="2"/>
-        </w:rPr>
-        <w:t>_prospects</w:t>
-      </w:r>
-      <w:proofErr w:type="spellEnd"/>
-      <w:r>
-        <w:rPr>
-          <w:rFonts w:ascii="Calibri" w:eastAsia="Calibri" w:hAnsi="Calibri" w:cs="Calibri"/>
-          <w:spacing w:val="2"/>
-          <w:kern w:val="2"/>
-        </w:rPr>
-        <w:t xml:space="preserve"> }}</w:t>
+        <w:t xml:space="preserve"> nesta proposta: {{ school_prospects }}</w:t>
       </w:r>
     </w:p>
     <w:p>
@@ -482,61 +309,7 @@
           <w:spacing w:val="2"/>
           <w:kern w:val="2"/>
         </w:rPr>
-        <w:t xml:space="preserve"> </w:t>
-      </w:r>
-      <w:proofErr w:type="spellStart"/>
-      <w:r>
-        <w:rPr>
-          <w:rFonts w:ascii="Calibri" w:eastAsia="Calibri" w:hAnsi="Calibri" w:cs="Calibri"/>
-          <w:spacing w:val="2"/>
-          <w:kern w:val="2"/>
-        </w:rPr>
-        <w:t>if</w:t>
-      </w:r>
-      <w:proofErr w:type="spellEnd"/>
-      <w:r>
-        <w:rPr>
-          <w:rFonts w:ascii="Calibri" w:eastAsia="Calibri" w:hAnsi="Calibri" w:cs="Calibri"/>
-          <w:spacing w:val="2"/>
-          <w:kern w:val="2"/>
-        </w:rPr>
-        <w:t xml:space="preserve"> </w:t>
-      </w:r>
-      <w:proofErr w:type="spellStart"/>
-      <w:r>
-        <w:rPr>
-          <w:rFonts w:ascii="Calibri" w:eastAsia="Calibri" w:hAnsi="Calibri" w:cs="Calibri"/>
-          <w:spacing w:val="2"/>
-          <w:kern w:val="2"/>
-        </w:rPr>
-        <w:t>scope_setected</w:t>
-      </w:r>
-      <w:proofErr w:type="spellEnd"/>
-      <w:r>
-        <w:rPr>
-          <w:rFonts w:ascii="Calibri" w:eastAsia="Calibri" w:hAnsi="Calibri" w:cs="Calibri"/>
-          <w:spacing w:val="2"/>
-          <w:kern w:val="2"/>
-        </w:rPr>
-        <w:t>['scope_1</w:t>
-      </w:r>
-      <w:proofErr w:type="gramStart"/>
-      <w:r>
-        <w:rPr>
-          <w:rFonts w:ascii="Calibri" w:eastAsia="Calibri" w:hAnsi="Calibri" w:cs="Calibri"/>
-          <w:spacing w:val="2"/>
-          <w:kern w:val="2"/>
-        </w:rPr>
-        <w:t>']%</w:t>
-      </w:r>
-      <w:proofErr w:type="gramEnd"/>
-      <w:r>
-        <w:rPr>
-          <w:rFonts w:ascii="Calibri" w:eastAsia="Calibri" w:hAnsi="Calibri" w:cs="Calibri"/>
-          <w:spacing w:val="2"/>
-          <w:kern w:val="2"/>
-        </w:rPr>
-        <w:t>}</w:t>
+        <w:t xml:space="preserve"> if scope_setected['scope_1']%}</w:t>
       </w:r>
     </w:p>
     <w:p>
@@ -568,79 +341,7 @@
           <w:spacing w:val="2"/>
           <w:kern w:val="2"/>
         </w:rPr>
-        <w:t xml:space="preserve">lataforma de geração automatizada de contratos </w:t>
-      </w:r>
-      <w:proofErr w:type="gramStart"/>
-      <w:r>
-        <w:rPr>
-          <w:rFonts w:ascii="Calibri" w:eastAsia="Calibri" w:hAnsi="Calibri" w:cs="Calibri"/>
-          <w:spacing w:val="2"/>
-          <w:kern w:val="2"/>
-        </w:rPr>
-        <w:t xml:space="preserve">{{ </w:t>
-      </w:r>
-      <w:proofErr w:type="spellStart"/>
-      <w:r>
-        <w:rPr>
-          <w:rFonts w:ascii="Calibri" w:eastAsia="Calibri" w:hAnsi="Calibri" w:cs="Calibri"/>
-          <w:spacing w:val="2"/>
-          <w:kern w:val="2"/>
-        </w:rPr>
-        <w:t>limit</w:t>
-      </w:r>
-      <w:proofErr w:type="gramEnd"/>
-      <w:r>
-        <w:rPr>
-          <w:rFonts w:ascii="Calibri" w:eastAsia="Calibri" w:hAnsi="Calibri" w:cs="Calibri"/>
-          <w:spacing w:val="2"/>
-          <w:kern w:val="2"/>
-        </w:rPr>
-        <w:t>_documents</w:t>
-      </w:r>
-      <w:proofErr w:type="spellEnd"/>
-      <w:r>
-        <w:rPr>
-          <w:rFonts w:ascii="Calibri" w:eastAsia="Calibri" w:hAnsi="Calibri" w:cs="Calibri"/>
-          <w:spacing w:val="2"/>
-          <w:kern w:val="2"/>
-        </w:rPr>
-        <w:t xml:space="preserve"> }}{%  </w:t>
-      </w:r>
-      <w:proofErr w:type="spellStart"/>
-      <w:r>
-        <w:rPr>
-          <w:rFonts w:ascii="Calibri" w:eastAsia="Calibri" w:hAnsi="Calibri" w:cs="Calibri"/>
-          <w:spacing w:val="2"/>
-          <w:kern w:val="2"/>
-        </w:rPr>
-        <w:t>if</w:t>
-      </w:r>
-      <w:proofErr w:type="spellEnd"/>
-      <w:r>
-        <w:rPr>
-          <w:rFonts w:ascii="Calibri" w:eastAsia="Calibri" w:hAnsi="Calibri" w:cs="Calibri"/>
-          <w:spacing w:val="2"/>
-          <w:kern w:val="2"/>
-        </w:rPr>
-        <w:t xml:space="preserve"> </w:t>
-      </w:r>
-      <w:proofErr w:type="spellStart"/>
-      <w:r>
-        <w:rPr>
-          <w:rFonts w:ascii="Calibri" w:eastAsia="Calibri" w:hAnsi="Calibri" w:cs="Calibri"/>
-          <w:spacing w:val="2"/>
-          <w:kern w:val="2"/>
-        </w:rPr>
-        <w:t>limit_documents</w:t>
-      </w:r>
-      <w:proofErr w:type="spellEnd"/>
-      <w:r>
-        <w:rPr>
-          <w:rFonts w:ascii="Calibri" w:eastAsia="Calibri" w:hAnsi="Calibri" w:cs="Calibri"/>
-          <w:spacing w:val="2"/>
-          <w:kern w:val="2"/>
-        </w:rPr>
-        <w:t xml:space="preserve">  == “Limitada” %}</w:t>
+        <w:t>lataforma de geração automatizada de contratos {{ limit_documents }}{%  if limit_documents  == “Limitada” %}</w:t>
       </w:r>
       <w:r>
         <w:rPr>
@@ -656,43 +357,7 @@
           <w:spacing w:val="2"/>
           <w:kern w:val="2"/>
         </w:rPr>
-        <w:t xml:space="preserve"> {{ </w:t>
-      </w:r>
-      <w:proofErr w:type="spellStart"/>
-      <w:r>
-        <w:rPr>
-          <w:rFonts w:ascii="Calibri" w:eastAsia="Calibri" w:hAnsi="Calibri" w:cs="Calibri"/>
-          <w:spacing w:val="2"/>
-          <w:kern w:val="2"/>
-        </w:rPr>
-        <w:t>amount_documents</w:t>
-      </w:r>
-      <w:proofErr w:type="spellEnd"/>
-      <w:r>
-        <w:rPr>
-          <w:rFonts w:ascii="Calibri" w:eastAsia="Calibri" w:hAnsi="Calibri" w:cs="Calibri"/>
-          <w:spacing w:val="2"/>
-          <w:kern w:val="2"/>
-        </w:rPr>
-        <w:t xml:space="preserve"> }} documentos mensais{% </w:t>
-      </w:r>
-      <w:proofErr w:type="spellStart"/>
-      <w:r>
-        <w:rPr>
-          <w:rFonts w:ascii="Calibri" w:eastAsia="Calibri" w:hAnsi="Calibri" w:cs="Calibri"/>
-          <w:spacing w:val="2"/>
-          <w:kern w:val="2"/>
-        </w:rPr>
-        <w:t>endif</w:t>
-      </w:r>
-      <w:proofErr w:type="spellEnd"/>
-      <w:r>
-        <w:rPr>
-          <w:rFonts w:ascii="Calibri" w:eastAsia="Calibri" w:hAnsi="Calibri" w:cs="Calibri"/>
-          <w:spacing w:val="2"/>
-          <w:kern w:val="2"/>
-        </w:rPr>
-        <w:t xml:space="preserve"> %}.</w:t>
+        <w:t xml:space="preserve"> {{ amount_documents }} documentos mensais{% endif %}.</w:t>
       </w:r>
     </w:p>
     <w:p>
@@ -724,36 +389,8 @@
           <w:spacing w:val="2"/>
           <w:kern w:val="2"/>
         </w:rPr>
-        <w:t xml:space="preserve">usuários: </w:t>
-      </w:r>
-      <w:proofErr w:type="gramStart"/>
-      <w:r>
-        <w:rPr>
-          <w:rFonts w:ascii="Calibri" w:eastAsia="Calibri" w:hAnsi="Calibri" w:cs="Calibri"/>
-          <w:spacing w:val="2"/>
-          <w:kern w:val="2"/>
-        </w:rPr>
-        <w:t xml:space="preserve">{{ </w:t>
-      </w:r>
-      <w:proofErr w:type="spellStart"/>
-      <w:r>
-        <w:rPr>
-          <w:rFonts w:ascii="Calibri" w:eastAsia="Calibri" w:hAnsi="Calibri" w:cs="Calibri"/>
-          <w:spacing w:val="2"/>
-          <w:kern w:val="2"/>
-        </w:rPr>
-        <w:t>amount</w:t>
-      </w:r>
-      <w:proofErr w:type="gramEnd"/>
-      <w:r>
-        <w:rPr>
-          <w:rFonts w:ascii="Calibri" w:eastAsia="Calibri" w:hAnsi="Calibri" w:cs="Calibri"/>
-          <w:spacing w:val="2"/>
-          <w:kern w:val="2"/>
-        </w:rPr>
-        <w:t>_users</w:t>
-      </w:r>
-      <w:proofErr w:type="spellEnd"/>
+        <w:t>usuários: {{ amount_users</w:t>
+      </w:r>
       <w:r>
         <w:rPr>
           <w:rFonts w:ascii="Calibri" w:eastAsia="Calibri" w:hAnsi="Calibri" w:cs="Calibri"/>
@@ -803,25 +440,7 @@
           <w:spacing w:val="2"/>
           <w:kern w:val="2"/>
         </w:rPr>
-        <w:t xml:space="preserve"> </w:t>
-      </w:r>
-      <w:proofErr w:type="spellStart"/>
-      <w:r>
-        <w:rPr>
-          <w:rFonts w:ascii="Calibri" w:eastAsia="Calibri" w:hAnsi="Calibri" w:cs="Calibri"/>
-          <w:spacing w:val="2"/>
-          <w:kern w:val="2"/>
-        </w:rPr>
-        <w:t>endif</w:t>
-      </w:r>
-      <w:proofErr w:type="spellEnd"/>
-      <w:r>
-        <w:rPr>
-          <w:rFonts w:ascii="Calibri" w:eastAsia="Calibri" w:hAnsi="Calibri" w:cs="Calibri"/>
-          <w:spacing w:val="2"/>
-          <w:kern w:val="2"/>
-        </w:rPr>
-        <w:t xml:space="preserve"> %}</w:t>
+        <w:t xml:space="preserve"> endif %}</w:t>
       </w:r>
     </w:p>
     <w:p>
@@ -856,61 +475,7 @@
           <w:spacing w:val="2"/>
           <w:kern w:val="2"/>
         </w:rPr>
-        <w:t xml:space="preserve"> </w:t>
-      </w:r>
-      <w:proofErr w:type="spellStart"/>
-      <w:r>
-        <w:rPr>
-          <w:rFonts w:ascii="Calibri" w:eastAsia="Calibri" w:hAnsi="Calibri" w:cs="Calibri"/>
-          <w:spacing w:val="2"/>
-          <w:kern w:val="2"/>
-        </w:rPr>
-        <w:t>if</w:t>
-      </w:r>
-      <w:proofErr w:type="spellEnd"/>
-      <w:r>
-        <w:rPr>
-          <w:rFonts w:ascii="Calibri" w:eastAsia="Calibri" w:hAnsi="Calibri" w:cs="Calibri"/>
-          <w:spacing w:val="2"/>
-          <w:kern w:val="2"/>
-        </w:rPr>
-        <w:t xml:space="preserve"> </w:t>
-      </w:r>
-      <w:proofErr w:type="spellStart"/>
-      <w:r>
-        <w:rPr>
-          <w:rFonts w:ascii="Calibri" w:eastAsia="Calibri" w:hAnsi="Calibri" w:cs="Calibri"/>
-          <w:spacing w:val="2"/>
-          <w:kern w:val="2"/>
-        </w:rPr>
-        <w:t>scope_setected</w:t>
-      </w:r>
-      <w:proofErr w:type="spellEnd"/>
-      <w:r>
-        <w:rPr>
-          <w:rFonts w:ascii="Calibri" w:eastAsia="Calibri" w:hAnsi="Calibri" w:cs="Calibri"/>
-          <w:spacing w:val="2"/>
-          <w:kern w:val="2"/>
-        </w:rPr>
-        <w:t>['scope_2</w:t>
-      </w:r>
-      <w:proofErr w:type="gramStart"/>
-      <w:r>
-        <w:rPr>
-          <w:rFonts w:ascii="Calibri" w:eastAsia="Calibri" w:hAnsi="Calibri" w:cs="Calibri"/>
-          <w:spacing w:val="2"/>
-          <w:kern w:val="2"/>
-        </w:rPr>
-        <w:t>']%</w:t>
-      </w:r>
-      <w:proofErr w:type="gramEnd"/>
-      <w:r>
-        <w:rPr>
-          <w:rFonts w:ascii="Calibri" w:eastAsia="Calibri" w:hAnsi="Calibri" w:cs="Calibri"/>
-          <w:spacing w:val="2"/>
-          <w:kern w:val="2"/>
-        </w:rPr>
-        <w:t>}</w:t>
+        <w:t xml:space="preserve"> if scope_setected['scope_2']%}</w:t>
       </w:r>
     </w:p>
     <w:p>
@@ -934,18 +499,8 @@
           <w:spacing w:val="2"/>
           <w:kern w:val="2"/>
         </w:rPr>
-        <w:t>GED - gerenciador eletrônico de documentos em nuvem (250GB/</w:t>
-      </w:r>
-      <w:proofErr w:type="gramStart"/>
-      <w:r>
-        <w:rPr>
-          <w:rFonts w:ascii="Calibri" w:eastAsia="Calibri" w:hAnsi="Calibri" w:cs="Calibri"/>
-          <w:spacing w:val="2"/>
-          <w:kern w:val="2"/>
-        </w:rPr>
-        <w:t>escola)*</w:t>
-      </w:r>
-      <w:proofErr w:type="gramEnd"/>
+        <w:t>GED - gerenciador eletrônico de documentos em nuvem (250GB/escola)*</w:t>
+      </w:r>
     </w:p>
     <w:p>
       <w:pPr>
@@ -979,25 +534,7 @@
           <w:spacing w:val="2"/>
           <w:kern w:val="2"/>
         </w:rPr>
-        <w:t xml:space="preserve"> </w:t>
-      </w:r>
-      <w:proofErr w:type="spellStart"/>
-      <w:r>
-        <w:rPr>
-          <w:rFonts w:ascii="Calibri" w:eastAsia="Calibri" w:hAnsi="Calibri" w:cs="Calibri"/>
-          <w:spacing w:val="2"/>
-          <w:kern w:val="2"/>
-        </w:rPr>
-        <w:t>endif</w:t>
-      </w:r>
-      <w:proofErr w:type="spellEnd"/>
-      <w:r>
-        <w:rPr>
-          <w:rFonts w:ascii="Calibri" w:eastAsia="Calibri" w:hAnsi="Calibri" w:cs="Calibri"/>
-          <w:spacing w:val="2"/>
-          <w:kern w:val="2"/>
-        </w:rPr>
-        <w:t xml:space="preserve"> %}</w:t>
+        <w:t xml:space="preserve"> endif %}</w:t>
       </w:r>
     </w:p>
     <w:p>
@@ -1032,61 +569,7 @@
           <w:spacing w:val="2"/>
           <w:kern w:val="2"/>
         </w:rPr>
-        <w:t xml:space="preserve"> </w:t>
-      </w:r>
-      <w:proofErr w:type="spellStart"/>
-      <w:r>
-        <w:rPr>
-          <w:rFonts w:ascii="Calibri" w:eastAsia="Calibri" w:hAnsi="Calibri" w:cs="Calibri"/>
-          <w:spacing w:val="2"/>
-          <w:kern w:val="2"/>
-        </w:rPr>
-        <w:t>if</w:t>
-      </w:r>
-      <w:proofErr w:type="spellEnd"/>
-      <w:r>
-        <w:rPr>
-          <w:rFonts w:ascii="Calibri" w:eastAsia="Calibri" w:hAnsi="Calibri" w:cs="Calibri"/>
-          <w:spacing w:val="2"/>
-          <w:kern w:val="2"/>
-        </w:rPr>
-        <w:t xml:space="preserve"> </w:t>
-      </w:r>
-      <w:proofErr w:type="spellStart"/>
-      <w:r>
-        <w:rPr>
-          <w:rFonts w:ascii="Calibri" w:eastAsia="Calibri" w:hAnsi="Calibri" w:cs="Calibri"/>
-          <w:spacing w:val="2"/>
-          <w:kern w:val="2"/>
-        </w:rPr>
-        <w:t>scope_setected</w:t>
-      </w:r>
-      <w:proofErr w:type="spellEnd"/>
-      <w:r>
-        <w:rPr>
-          <w:rFonts w:ascii="Calibri" w:eastAsia="Calibri" w:hAnsi="Calibri" w:cs="Calibri"/>
-          <w:spacing w:val="2"/>
-          <w:kern w:val="2"/>
-        </w:rPr>
-        <w:t>['scope_3</w:t>
-      </w:r>
-      <w:proofErr w:type="gramStart"/>
-      <w:r>
-        <w:rPr>
-          <w:rFonts w:ascii="Calibri" w:eastAsia="Calibri" w:hAnsi="Calibri" w:cs="Calibri"/>
-          <w:spacing w:val="2"/>
-          <w:kern w:val="2"/>
-        </w:rPr>
-        <w:t>']%</w:t>
-      </w:r>
-      <w:proofErr w:type="gramEnd"/>
-      <w:r>
-        <w:rPr>
-          <w:rFonts w:ascii="Calibri" w:eastAsia="Calibri" w:hAnsi="Calibri" w:cs="Calibri"/>
-          <w:spacing w:val="2"/>
-          <w:kern w:val="2"/>
-        </w:rPr>
-        <w:t>}</w:t>
+        <w:t xml:space="preserve"> if scope_setected['scope_3']%}</w:t>
       </w:r>
     </w:p>
     <w:p>
@@ -1112,7 +595,6 @@
         </w:rPr>
         <w:t xml:space="preserve">Assinatura eletrônica digital - integração com </w:t>
       </w:r>
-      <w:proofErr w:type="gramStart"/>
       <w:r>
         <w:rPr>
           <w:rFonts w:ascii="Calibri" w:eastAsia="Calibri" w:hAnsi="Calibri" w:cs="Calibri"/>
@@ -1121,25 +603,14 @@
         </w:rPr>
         <w:t xml:space="preserve">{{ </w:t>
       </w:r>
-      <w:proofErr w:type="spellStart"/>
-      <w:r>
-        <w:rPr>
-          <w:rFonts w:ascii="Calibri" w:eastAsia="Calibri" w:hAnsi="Calibri" w:cs="Calibri"/>
-          <w:spacing w:val="2"/>
-          <w:kern w:val="2"/>
-        </w:rPr>
-        <w:t>signature</w:t>
-      </w:r>
-      <w:proofErr w:type="gramEnd"/>
-      <w:r>
-        <w:rPr>
-          <w:rFonts w:ascii="Calibri" w:eastAsia="Calibri" w:hAnsi="Calibri" w:cs="Calibri"/>
-          <w:spacing w:val="2"/>
-          <w:kern w:val="2"/>
-        </w:rPr>
-        <w:t>_service</w:t>
-      </w:r>
-      <w:proofErr w:type="spellEnd"/>
+      <w:r>
+        <w:rPr>
+          <w:rFonts w:ascii="Calibri" w:eastAsia="Calibri" w:hAnsi="Calibri" w:cs="Calibri"/>
+          <w:spacing w:val="2"/>
+          <w:kern w:val="2"/>
+        </w:rPr>
+        <w:t>signature_service</w:t>
+      </w:r>
       <w:r>
         <w:rPr>
           <w:rFonts w:ascii="Calibri" w:eastAsia="Calibri" w:hAnsi="Calibri" w:cs="Calibri"/>
@@ -1189,25 +660,7 @@
           <w:spacing w:val="2"/>
           <w:kern w:val="2"/>
         </w:rPr>
-        <w:t xml:space="preserve"> </w:t>
-      </w:r>
-      <w:proofErr w:type="spellStart"/>
-      <w:r>
-        <w:rPr>
-          <w:rFonts w:ascii="Calibri" w:eastAsia="Calibri" w:hAnsi="Calibri" w:cs="Calibri"/>
-          <w:spacing w:val="2"/>
-          <w:kern w:val="2"/>
-        </w:rPr>
-        <w:t>endif</w:t>
-      </w:r>
-      <w:proofErr w:type="spellEnd"/>
-      <w:r>
-        <w:rPr>
-          <w:rFonts w:ascii="Calibri" w:eastAsia="Calibri" w:hAnsi="Calibri" w:cs="Calibri"/>
-          <w:spacing w:val="2"/>
-          <w:kern w:val="2"/>
-        </w:rPr>
-        <w:t xml:space="preserve"> %}</w:t>
+        <w:t xml:space="preserve"> endif %}</w:t>
       </w:r>
     </w:p>
     <w:p>
@@ -1242,61 +695,7 @@
           <w:spacing w:val="2"/>
           <w:kern w:val="2"/>
         </w:rPr>
-        <w:t xml:space="preserve"> </w:t>
-      </w:r>
-      <w:proofErr w:type="spellStart"/>
-      <w:r>
-        <w:rPr>
-          <w:rFonts w:ascii="Calibri" w:eastAsia="Calibri" w:hAnsi="Calibri" w:cs="Calibri"/>
-          <w:spacing w:val="2"/>
-          <w:kern w:val="2"/>
-        </w:rPr>
-        <w:t>if</w:t>
-      </w:r>
-      <w:proofErr w:type="spellEnd"/>
-      <w:r>
-        <w:rPr>
-          <w:rFonts w:ascii="Calibri" w:eastAsia="Calibri" w:hAnsi="Calibri" w:cs="Calibri"/>
-          <w:spacing w:val="2"/>
-          <w:kern w:val="2"/>
-        </w:rPr>
-        <w:t xml:space="preserve"> </w:t>
-      </w:r>
-      <w:proofErr w:type="spellStart"/>
-      <w:r>
-        <w:rPr>
-          <w:rFonts w:ascii="Calibri" w:eastAsia="Calibri" w:hAnsi="Calibri" w:cs="Calibri"/>
-          <w:spacing w:val="2"/>
-          <w:kern w:val="2"/>
-        </w:rPr>
-        <w:t>scope_setected</w:t>
-      </w:r>
-      <w:proofErr w:type="spellEnd"/>
-      <w:r>
-        <w:rPr>
-          <w:rFonts w:ascii="Calibri" w:eastAsia="Calibri" w:hAnsi="Calibri" w:cs="Calibri"/>
-          <w:spacing w:val="2"/>
-          <w:kern w:val="2"/>
-        </w:rPr>
-        <w:t>['scope_4</w:t>
-      </w:r>
-      <w:proofErr w:type="gramStart"/>
-      <w:r>
-        <w:rPr>
-          <w:rFonts w:ascii="Calibri" w:eastAsia="Calibri" w:hAnsi="Calibri" w:cs="Calibri"/>
-          <w:spacing w:val="2"/>
-          <w:kern w:val="2"/>
-        </w:rPr>
-        <w:t>']%</w:t>
-      </w:r>
-      <w:proofErr w:type="gramEnd"/>
-      <w:r>
-        <w:rPr>
-          <w:rFonts w:ascii="Calibri" w:eastAsia="Calibri" w:hAnsi="Calibri" w:cs="Calibri"/>
-          <w:spacing w:val="2"/>
-          <w:kern w:val="2"/>
-        </w:rPr>
-        <w:t>}</w:t>
+        <w:t xml:space="preserve"> if scope_setected['scope_4']%}</w:t>
       </w:r>
     </w:p>
     <w:p>
@@ -1328,43 +727,7 @@
           <w:spacing w:val="2"/>
           <w:kern w:val="2"/>
         </w:rPr>
-        <w:t xml:space="preserve">onsultoria jurídica especializada para Escolas – </w:t>
-      </w:r>
-      <w:proofErr w:type="gramStart"/>
-      <w:r>
-        <w:rPr>
-          <w:rFonts w:ascii="Calibri" w:eastAsia="Calibri" w:hAnsi="Calibri" w:cs="Calibri"/>
-          <w:spacing w:val="2"/>
-          <w:kern w:val="2"/>
-        </w:rPr>
-        <w:t xml:space="preserve">{{ </w:t>
-      </w:r>
-      <w:proofErr w:type="spellStart"/>
-      <w:r>
-        <w:rPr>
-          <w:rFonts w:ascii="Calibri" w:eastAsia="Calibri" w:hAnsi="Calibri" w:cs="Calibri"/>
-          <w:spacing w:val="2"/>
-          <w:kern w:val="2"/>
-        </w:rPr>
-        <w:t>consultation</w:t>
-      </w:r>
-      <w:proofErr w:type="gramEnd"/>
-      <w:r>
-        <w:rPr>
-          <w:rFonts w:ascii="Calibri" w:eastAsia="Calibri" w:hAnsi="Calibri" w:cs="Calibri"/>
-          <w:spacing w:val="2"/>
-          <w:kern w:val="2"/>
-        </w:rPr>
-        <w:t>_hours</w:t>
-      </w:r>
-      <w:proofErr w:type="spellEnd"/>
-      <w:r>
-        <w:rPr>
-          <w:rFonts w:ascii="Calibri" w:eastAsia="Calibri" w:hAnsi="Calibri" w:cs="Calibri"/>
-          <w:spacing w:val="2"/>
-          <w:kern w:val="2"/>
-        </w:rPr>
-        <w:t xml:space="preserve"> }} horas mensais***</w:t>
+        <w:t>onsultoria jurídica especializada para Escolas – {{ consultation_hours }} horas mensais***</w:t>
       </w:r>
     </w:p>
     <w:p>
@@ -1399,25 +762,7 @@
           <w:spacing w:val="2"/>
           <w:kern w:val="2"/>
         </w:rPr>
-        <w:t xml:space="preserve"> </w:t>
-      </w:r>
-      <w:proofErr w:type="spellStart"/>
-      <w:r>
-        <w:rPr>
-          <w:rFonts w:ascii="Calibri" w:eastAsia="Calibri" w:hAnsi="Calibri" w:cs="Calibri"/>
-          <w:spacing w:val="2"/>
-          <w:kern w:val="2"/>
-        </w:rPr>
-        <w:t>endif</w:t>
-      </w:r>
-      <w:proofErr w:type="spellEnd"/>
-      <w:r>
-        <w:rPr>
-          <w:rFonts w:ascii="Calibri" w:eastAsia="Calibri" w:hAnsi="Calibri" w:cs="Calibri"/>
-          <w:spacing w:val="2"/>
-          <w:kern w:val="2"/>
-        </w:rPr>
-        <w:t xml:space="preserve"> %}</w:t>
+        <w:t xml:space="preserve"> endif %}</w:t>
       </w:r>
     </w:p>
     <w:p>
@@ -1452,61 +797,7 @@
           <w:spacing w:val="2"/>
           <w:kern w:val="2"/>
         </w:rPr>
-        <w:t xml:space="preserve"> </w:t>
-      </w:r>
-      <w:proofErr w:type="spellStart"/>
-      <w:r>
-        <w:rPr>
-          <w:rFonts w:ascii="Calibri" w:eastAsia="Calibri" w:hAnsi="Calibri" w:cs="Calibri"/>
-          <w:spacing w:val="2"/>
-          <w:kern w:val="2"/>
-        </w:rPr>
-        <w:t>if</w:t>
-      </w:r>
-      <w:proofErr w:type="spellEnd"/>
-      <w:r>
-        <w:rPr>
-          <w:rFonts w:ascii="Calibri" w:eastAsia="Calibri" w:hAnsi="Calibri" w:cs="Calibri"/>
-          <w:spacing w:val="2"/>
-          <w:kern w:val="2"/>
-        </w:rPr>
-        <w:t xml:space="preserve"> </w:t>
-      </w:r>
-      <w:proofErr w:type="spellStart"/>
-      <w:r>
-        <w:rPr>
-          <w:rFonts w:ascii="Calibri" w:eastAsia="Calibri" w:hAnsi="Calibri" w:cs="Calibri"/>
-          <w:spacing w:val="2"/>
-          <w:kern w:val="2"/>
-        </w:rPr>
-        <w:t>scope_setected</w:t>
-      </w:r>
-      <w:proofErr w:type="spellEnd"/>
-      <w:r>
-        <w:rPr>
-          <w:rFonts w:ascii="Calibri" w:eastAsia="Calibri" w:hAnsi="Calibri" w:cs="Calibri"/>
-          <w:spacing w:val="2"/>
-          <w:kern w:val="2"/>
-        </w:rPr>
-        <w:t>['scope_5</w:t>
-      </w:r>
-      <w:proofErr w:type="gramStart"/>
-      <w:r>
-        <w:rPr>
-          <w:rFonts w:ascii="Calibri" w:eastAsia="Calibri" w:hAnsi="Calibri" w:cs="Calibri"/>
-          <w:spacing w:val="2"/>
-          <w:kern w:val="2"/>
-        </w:rPr>
-        <w:t>']%</w:t>
-      </w:r>
-      <w:proofErr w:type="gramEnd"/>
-      <w:r>
-        <w:rPr>
-          <w:rFonts w:ascii="Calibri" w:eastAsia="Calibri" w:hAnsi="Calibri" w:cs="Calibri"/>
-          <w:spacing w:val="2"/>
-          <w:kern w:val="2"/>
-        </w:rPr>
-        <w:t>}</w:t>
+        <w:t xml:space="preserve"> if scope_setected['scope_5']%}</w:t>
       </w:r>
     </w:p>
     <w:p>
@@ -1590,25 +881,7 @@
           <w:spacing w:val="2"/>
           <w:kern w:val="2"/>
         </w:rPr>
-        <w:t xml:space="preserve"> </w:t>
-      </w:r>
-      <w:proofErr w:type="spellStart"/>
-      <w:r>
-        <w:rPr>
-          <w:rFonts w:ascii="Calibri" w:eastAsia="Calibri" w:hAnsi="Calibri" w:cs="Calibri"/>
-          <w:spacing w:val="2"/>
-          <w:kern w:val="2"/>
-        </w:rPr>
-        <w:t>endif</w:t>
-      </w:r>
-      <w:proofErr w:type="spellEnd"/>
-      <w:r>
-        <w:rPr>
-          <w:rFonts w:ascii="Calibri" w:eastAsia="Calibri" w:hAnsi="Calibri" w:cs="Calibri"/>
-          <w:spacing w:val="2"/>
-          <w:kern w:val="2"/>
-        </w:rPr>
-        <w:t xml:space="preserve"> %}</w:t>
+        <w:t xml:space="preserve"> endif %}</w:t>
       </w:r>
     </w:p>
     <w:p>
@@ -1643,61 +916,7 @@
           <w:spacing w:val="2"/>
           <w:kern w:val="2"/>
         </w:rPr>
-        <w:t xml:space="preserve"> </w:t>
-      </w:r>
-      <w:proofErr w:type="spellStart"/>
-      <w:r>
-        <w:rPr>
-          <w:rFonts w:ascii="Calibri" w:eastAsia="Calibri" w:hAnsi="Calibri" w:cs="Calibri"/>
-          <w:spacing w:val="2"/>
-          <w:kern w:val="2"/>
-        </w:rPr>
-        <w:t>if</w:t>
-      </w:r>
-      <w:proofErr w:type="spellEnd"/>
-      <w:r>
-        <w:rPr>
-          <w:rFonts w:ascii="Calibri" w:eastAsia="Calibri" w:hAnsi="Calibri" w:cs="Calibri"/>
-          <w:spacing w:val="2"/>
-          <w:kern w:val="2"/>
-        </w:rPr>
-        <w:t xml:space="preserve"> </w:t>
-      </w:r>
-      <w:proofErr w:type="spellStart"/>
-      <w:r>
-        <w:rPr>
-          <w:rFonts w:ascii="Calibri" w:eastAsia="Calibri" w:hAnsi="Calibri" w:cs="Calibri"/>
-          <w:spacing w:val="2"/>
-          <w:kern w:val="2"/>
-        </w:rPr>
-        <w:t>scope_setected</w:t>
-      </w:r>
-      <w:proofErr w:type="spellEnd"/>
-      <w:r>
-        <w:rPr>
-          <w:rFonts w:ascii="Calibri" w:eastAsia="Calibri" w:hAnsi="Calibri" w:cs="Calibri"/>
-          <w:spacing w:val="2"/>
-          <w:kern w:val="2"/>
-        </w:rPr>
-        <w:t>['scope_6</w:t>
-      </w:r>
-      <w:proofErr w:type="gramStart"/>
-      <w:r>
-        <w:rPr>
-          <w:rFonts w:ascii="Calibri" w:eastAsia="Calibri" w:hAnsi="Calibri" w:cs="Calibri"/>
-          <w:spacing w:val="2"/>
-          <w:kern w:val="2"/>
-        </w:rPr>
-        <w:t>']%</w:t>
-      </w:r>
-      <w:proofErr w:type="gramEnd"/>
-      <w:r>
-        <w:rPr>
-          <w:rFonts w:ascii="Calibri" w:eastAsia="Calibri" w:hAnsi="Calibri" w:cs="Calibri"/>
-          <w:spacing w:val="2"/>
-          <w:kern w:val="2"/>
-        </w:rPr>
-        <w:t>}</w:t>
+        <w:t xml:space="preserve"> if scope_setected['scope_6']%}</w:t>
       </w:r>
     </w:p>
     <w:p>
@@ -1747,34 +966,22 @@
           <w:kern w:val="2"/>
         </w:rPr>
       </w:pPr>
-      <w:proofErr w:type="gramStart"/>
-      <w:r>
-        <w:rPr>
-          <w:rFonts w:ascii="Calibri" w:eastAsia="Calibri" w:hAnsi="Calibri" w:cs="Calibri"/>
-          <w:spacing w:val="2"/>
-          <w:kern w:val="2"/>
-        </w:rPr>
-        <w:t xml:space="preserve">{{ </w:t>
-      </w:r>
-      <w:proofErr w:type="spellStart"/>
-      <w:r>
-        <w:rPr>
-          <w:rFonts w:ascii="Calibri" w:eastAsia="Calibri" w:hAnsi="Calibri" w:cs="Calibri"/>
-          <w:spacing w:val="2"/>
-          <w:kern w:val="2"/>
-        </w:rPr>
-        <w:t>technical</w:t>
-      </w:r>
-      <w:proofErr w:type="gramEnd"/>
-      <w:r>
-        <w:rPr>
-          <w:rFonts w:ascii="Calibri" w:eastAsia="Calibri" w:hAnsi="Calibri" w:cs="Calibri"/>
-          <w:spacing w:val="2"/>
-          <w:kern w:val="2"/>
-        </w:rPr>
-        <w:t>_support</w:t>
-      </w:r>
-      <w:proofErr w:type="spellEnd"/>
+      <w:r>
+        <w:rPr>
+          <w:rFonts w:ascii="Calibri" w:eastAsia="Calibri" w:hAnsi="Calibri" w:cs="Calibri"/>
+          <w:spacing w:val="2"/>
+          <w:kern w:val="2"/>
+        </w:rPr>
+        <w:t>{{ technical_support</w:t>
+      </w:r>
+      <w:r>
+        <w:rPr>
+          <w:rFonts w:ascii="Calibri" w:eastAsia="Calibri" w:hAnsi="Calibri" w:cs="Calibri"/>
+          <w:spacing w:val="2"/>
+          <w:kern w:val="2"/>
+        </w:rPr>
+        <w:t>.true_values()</w:t>
+      </w:r>
       <w:r>
         <w:rPr>
           <w:rFonts w:ascii="Calibri" w:eastAsia="Calibri" w:hAnsi="Calibri" w:cs="Calibri"/>
@@ -1816,25 +1023,7 @@
           <w:spacing w:val="2"/>
           <w:kern w:val="2"/>
         </w:rPr>
-        <w:t xml:space="preserve"> </w:t>
-      </w:r>
-      <w:proofErr w:type="spellStart"/>
-      <w:r>
-        <w:rPr>
-          <w:rFonts w:ascii="Calibri" w:eastAsia="Calibri" w:hAnsi="Calibri" w:cs="Calibri"/>
-          <w:spacing w:val="2"/>
-          <w:kern w:val="2"/>
-        </w:rPr>
-        <w:t>endif</w:t>
-      </w:r>
-      <w:proofErr w:type="spellEnd"/>
-      <w:r>
-        <w:rPr>
-          <w:rFonts w:ascii="Calibri" w:eastAsia="Calibri" w:hAnsi="Calibri" w:cs="Calibri"/>
-          <w:spacing w:val="2"/>
-          <w:kern w:val="2"/>
-        </w:rPr>
-        <w:t xml:space="preserve"> %}</w:t>
+        <w:t xml:space="preserve"> endif %}</w:t>
       </w:r>
     </w:p>
     <w:p>
@@ -1906,21 +1095,12 @@
         </w:rPr>
         <w:t xml:space="preserve">R$ </w:t>
       </w:r>
-      <w:proofErr w:type="gramStart"/>
-      <w:r>
-        <w:rPr>
-          <w:rFonts w:ascii="Calibri" w:eastAsia="Calibri" w:hAnsi="Calibri" w:cs="Calibri"/>
-        </w:rPr>
-        <w:t>{{ “</w:t>
-      </w:r>
-      <w:proofErr w:type="gramEnd"/>
-      <w:r>
-        <w:rPr>
-          <w:rFonts w:ascii="Calibri" w:eastAsia="Calibri" w:hAnsi="Calibri" w:cs="Calibri"/>
-        </w:rPr>
-        <w:t>%.2f”|format(</w:t>
-      </w:r>
-      <w:proofErr w:type="spellStart"/>
+      <w:r>
+        <w:rPr>
+          <w:rFonts w:ascii="Calibri" w:eastAsia="Calibri" w:hAnsi="Calibri" w:cs="Calibri"/>
+        </w:rPr>
+        <w:t>{{ “%.2f”|format(</w:t>
+      </w:r>
       <w:r>
         <w:rPr>
           <w:rFonts w:ascii="Calibri" w:eastAsia="Calibri" w:hAnsi="Calibri" w:cs="Calibri"/>
@@ -1929,52 +1109,19 @@
         </w:rPr>
         <w:t>monthly_installment</w:t>
       </w:r>
-      <w:proofErr w:type="spellEnd"/>
-      <w:r>
-        <w:rPr>
-          <w:rFonts w:ascii="Calibri" w:eastAsia="Calibri" w:hAnsi="Calibri" w:cs="Calibri"/>
-        </w:rPr>
-        <w:t xml:space="preserve">) | </w:t>
-      </w:r>
-      <w:proofErr w:type="spellStart"/>
-      <w:r>
-        <w:rPr>
-          <w:rFonts w:ascii="Calibri" w:eastAsia="Calibri" w:hAnsi="Calibri" w:cs="Calibri"/>
-        </w:rPr>
-        <w:t>replace</w:t>
-      </w:r>
-      <w:proofErr w:type="spellEnd"/>
-      <w:r>
-        <w:rPr>
-          <w:rFonts w:ascii="Calibri" w:eastAsia="Calibri" w:hAnsi="Calibri" w:cs="Calibri"/>
-        </w:rPr>
-        <w:t>(".",",") }}</w:t>
-      </w:r>
-      <w:r>
-        <w:rPr>
-          <w:rFonts w:ascii="Calibri" w:eastAsia="Calibri" w:hAnsi="Calibri" w:cs="Calibri"/>
-          <w:spacing w:val="2"/>
-          <w:kern w:val="2"/>
-        </w:rPr>
-        <w:t xml:space="preserve"> ({{ </w:t>
-      </w:r>
-      <w:proofErr w:type="spellStart"/>
-      <w:r>
-        <w:rPr>
-          <w:rFonts w:ascii="Calibri" w:eastAsia="Calibri" w:hAnsi="Calibri" w:cs="Calibri"/>
-          <w:spacing w:val="2"/>
-          <w:kern w:val="2"/>
-        </w:rPr>
-        <w:t>monthly_installment_words</w:t>
-      </w:r>
-      <w:proofErr w:type="spellEnd"/>
-      <w:r>
-        <w:rPr>
-          <w:rFonts w:ascii="Calibri" w:eastAsia="Calibri" w:hAnsi="Calibri" w:cs="Calibri"/>
-          <w:spacing w:val="2"/>
-          <w:kern w:val="2"/>
-        </w:rPr>
-        <w:t xml:space="preserve">  }}) mensais</w:t>
+      <w:r>
+        <w:rPr>
+          <w:rFonts w:ascii="Calibri" w:eastAsia="Calibri" w:hAnsi="Calibri" w:cs="Calibri"/>
+        </w:rPr>
+        <w:t>) | replace(".",",") }}</w:t>
+      </w:r>
+      <w:r>
+        <w:rPr>
+          <w:rFonts w:ascii="Calibri" w:eastAsia="Calibri" w:hAnsi="Calibri" w:cs="Calibri"/>
+          <w:spacing w:val="2"/>
+          <w:kern w:val="2"/>
+        </w:rPr>
+        <w:t xml:space="preserve"> ({{ monthly_installment_words  }}) mensais</w:t>
       </w:r>
     </w:p>
     <w:p>
@@ -1995,61 +1142,7 @@
           <w:spacing w:val="2"/>
           <w:kern w:val="2"/>
         </w:rPr>
-        <w:t xml:space="preserve">{%p </w:t>
-      </w:r>
-      <w:proofErr w:type="spellStart"/>
-      <w:r>
-        <w:rPr>
-          <w:rFonts w:ascii="Calibri" w:eastAsia="Calibri" w:hAnsi="Calibri" w:cs="Calibri"/>
-          <w:spacing w:val="2"/>
-          <w:kern w:val="2"/>
-        </w:rPr>
-        <w:t>if</w:t>
-      </w:r>
-      <w:proofErr w:type="spellEnd"/>
-      <w:r>
-        <w:rPr>
-          <w:rFonts w:ascii="Calibri" w:eastAsia="Calibri" w:hAnsi="Calibri" w:cs="Calibri"/>
-          <w:spacing w:val="2"/>
-          <w:kern w:val="2"/>
-        </w:rPr>
-        <w:t xml:space="preserve"> </w:t>
-      </w:r>
-      <w:proofErr w:type="spellStart"/>
-      <w:r>
-        <w:rPr>
-          <w:rFonts w:ascii="Calibri" w:eastAsia="Calibri" w:hAnsi="Calibri" w:cs="Calibri"/>
-          <w:spacing w:val="2"/>
-          <w:kern w:val="2"/>
-        </w:rPr>
-        <w:t>scope_setected</w:t>
-      </w:r>
-      <w:proofErr w:type="spellEnd"/>
-      <w:r>
-        <w:rPr>
-          <w:rFonts w:ascii="Calibri" w:eastAsia="Calibri" w:hAnsi="Calibri" w:cs="Calibri"/>
-          <w:spacing w:val="2"/>
-          <w:kern w:val="2"/>
-        </w:rPr>
-        <w:t>['scope_2</w:t>
-      </w:r>
-      <w:proofErr w:type="gramStart"/>
-      <w:r>
-        <w:rPr>
-          <w:rFonts w:ascii="Calibri" w:eastAsia="Calibri" w:hAnsi="Calibri" w:cs="Calibri"/>
-          <w:spacing w:val="2"/>
-          <w:kern w:val="2"/>
-        </w:rPr>
-        <w:t>']%</w:t>
-      </w:r>
-      <w:proofErr w:type="gramEnd"/>
-      <w:r>
-        <w:rPr>
-          <w:rFonts w:ascii="Calibri" w:eastAsia="Calibri" w:hAnsi="Calibri" w:cs="Calibri"/>
-          <w:spacing w:val="2"/>
-          <w:kern w:val="2"/>
-        </w:rPr>
-        <w:t>}</w:t>
+        <w:t>{%p if scope_setected['scope_2']%}</w:t>
       </w:r>
     </w:p>
     <w:p>
@@ -2102,25 +1195,7 @@
           <w:spacing w:val="2"/>
           <w:kern w:val="2"/>
         </w:rPr>
-        <w:t xml:space="preserve">{%p </w:t>
-      </w:r>
-      <w:proofErr w:type="spellStart"/>
-      <w:r>
-        <w:rPr>
-          <w:rFonts w:ascii="Calibri" w:eastAsia="Calibri" w:hAnsi="Calibri" w:cs="Calibri"/>
-          <w:spacing w:val="2"/>
-          <w:kern w:val="2"/>
-        </w:rPr>
-        <w:t>endif</w:t>
-      </w:r>
-      <w:proofErr w:type="spellEnd"/>
-      <w:r>
-        <w:rPr>
-          <w:rFonts w:ascii="Calibri" w:eastAsia="Calibri" w:hAnsi="Calibri" w:cs="Calibri"/>
-          <w:spacing w:val="2"/>
-          <w:kern w:val="2"/>
-        </w:rPr>
-        <w:t xml:space="preserve"> %}</w:t>
+        <w:t>{%p endif %}</w:t>
       </w:r>
     </w:p>
     <w:p>
@@ -2141,43 +1216,7 @@
           <w:spacing w:val="2"/>
           <w:kern w:val="2"/>
         </w:rPr>
-        <w:t xml:space="preserve">{%p </w:t>
-      </w:r>
-      <w:proofErr w:type="spellStart"/>
-      <w:r>
-        <w:rPr>
-          <w:rFonts w:ascii="Calibri" w:eastAsia="Calibri" w:hAnsi="Calibri" w:cs="Calibri"/>
-          <w:spacing w:val="2"/>
-          <w:kern w:val="2"/>
-        </w:rPr>
-        <w:t>if</w:t>
-      </w:r>
-      <w:proofErr w:type="spellEnd"/>
-      <w:r>
-        <w:rPr>
-          <w:rFonts w:ascii="Calibri" w:eastAsia="Calibri" w:hAnsi="Calibri" w:cs="Calibri"/>
-          <w:spacing w:val="2"/>
-          <w:kern w:val="2"/>
-        </w:rPr>
-        <w:t xml:space="preserve"> </w:t>
-      </w:r>
-      <w:proofErr w:type="spellStart"/>
-      <w:r>
-        <w:rPr>
-          <w:rFonts w:ascii="Calibri" w:eastAsia="Calibri" w:hAnsi="Calibri" w:cs="Calibri"/>
-          <w:spacing w:val="2"/>
-          <w:kern w:val="2"/>
-        </w:rPr>
-        <w:t>scope_setected</w:t>
-      </w:r>
-      <w:proofErr w:type="spellEnd"/>
-      <w:r>
-        <w:rPr>
-          <w:rFonts w:ascii="Calibri" w:eastAsia="Calibri" w:hAnsi="Calibri" w:cs="Calibri"/>
-          <w:spacing w:val="2"/>
-          <w:kern w:val="2"/>
-        </w:rPr>
-        <w:t>['scope_</w:t>
+        <w:t>{%p if scope_setected['scope_</w:t>
       </w:r>
       <w:r>
         <w:rPr>
@@ -2187,23 +1226,13 @@
         </w:rPr>
         <w:t>3</w:t>
       </w:r>
-      <w:proofErr w:type="gramStart"/>
-      <w:r>
-        <w:rPr>
-          <w:rFonts w:ascii="Calibri" w:eastAsia="Calibri" w:hAnsi="Calibri" w:cs="Calibri"/>
-          <w:spacing w:val="2"/>
-          <w:kern w:val="2"/>
-        </w:rPr>
-        <w:t>']%</w:t>
-      </w:r>
-      <w:proofErr w:type="gramEnd"/>
-      <w:r>
-        <w:rPr>
-          <w:rFonts w:ascii="Calibri" w:eastAsia="Calibri" w:hAnsi="Calibri" w:cs="Calibri"/>
-          <w:spacing w:val="2"/>
-          <w:kern w:val="2"/>
-        </w:rPr>
-        <w:t>}</w:t>
+      <w:r>
+        <w:rPr>
+          <w:rFonts w:ascii="Calibri" w:eastAsia="Calibri" w:hAnsi="Calibri" w:cs="Calibri"/>
+          <w:spacing w:val="2"/>
+          <w:kern w:val="2"/>
+        </w:rPr>
+        <w:t>']%}</w:t>
       </w:r>
     </w:p>
     <w:p>
@@ -2245,21 +1274,12 @@
         </w:rPr>
         <w:t xml:space="preserve"> contratação de assinatura digital se dá pelo uso. A escola paga apenas por documento assinado. Cada documento assinado custa R$ </w:t>
       </w:r>
-      <w:proofErr w:type="gramStart"/>
-      <w:r>
-        <w:rPr>
-          <w:rFonts w:ascii="Calibri" w:eastAsia="Calibri" w:hAnsi="Calibri" w:cs="Calibri"/>
-        </w:rPr>
-        <w:t>{{ “</w:t>
-      </w:r>
-      <w:proofErr w:type="gramEnd"/>
-      <w:r>
-        <w:rPr>
-          <w:rFonts w:ascii="Calibri" w:eastAsia="Calibri" w:hAnsi="Calibri" w:cs="Calibri"/>
-        </w:rPr>
-        <w:t>%.2f”|format(</w:t>
-      </w:r>
-      <w:proofErr w:type="spellStart"/>
+      <w:r>
+        <w:rPr>
+          <w:rFonts w:ascii="Calibri" w:eastAsia="Calibri" w:hAnsi="Calibri" w:cs="Calibri"/>
+        </w:rPr>
+        <w:t>{{ “%.2f”|format(</w:t>
+      </w:r>
       <w:r>
         <w:rPr>
           <w:rFonts w:ascii="Calibri" w:eastAsia="Calibri" w:hAnsi="Calibri" w:cs="Calibri"/>
@@ -2268,52 +1288,19 @@
         </w:rPr>
         <w:t>signature_unit_price</w:t>
       </w:r>
-      <w:proofErr w:type="spellEnd"/>
-      <w:r>
-        <w:rPr>
-          <w:rFonts w:ascii="Calibri" w:eastAsia="Calibri" w:hAnsi="Calibri" w:cs="Calibri"/>
-        </w:rPr>
-        <w:t xml:space="preserve">) | </w:t>
-      </w:r>
-      <w:proofErr w:type="spellStart"/>
-      <w:r>
-        <w:rPr>
-          <w:rFonts w:ascii="Calibri" w:eastAsia="Calibri" w:hAnsi="Calibri" w:cs="Calibri"/>
-        </w:rPr>
-        <w:t>replace</w:t>
-      </w:r>
-      <w:proofErr w:type="spellEnd"/>
-      <w:r>
-        <w:rPr>
-          <w:rFonts w:ascii="Calibri" w:eastAsia="Calibri" w:hAnsi="Calibri" w:cs="Calibri"/>
-        </w:rPr>
-        <w:t>(".",",") }}</w:t>
-      </w:r>
-      <w:r>
-        <w:rPr>
-          <w:rFonts w:ascii="Calibri" w:eastAsia="Calibri" w:hAnsi="Calibri" w:cs="Calibri"/>
-          <w:spacing w:val="2"/>
-          <w:kern w:val="2"/>
-        </w:rPr>
-        <w:t xml:space="preserve"> ({{ </w:t>
-      </w:r>
-      <w:proofErr w:type="spellStart"/>
-      <w:r>
-        <w:rPr>
-          <w:rFonts w:ascii="Calibri" w:eastAsia="Calibri" w:hAnsi="Calibri" w:cs="Calibri"/>
-          <w:spacing w:val="2"/>
-          <w:kern w:val="2"/>
-        </w:rPr>
-        <w:t>signature_unit_price_words</w:t>
-      </w:r>
-      <w:proofErr w:type="spellEnd"/>
-      <w:r>
-        <w:rPr>
-          <w:rFonts w:ascii="Calibri" w:eastAsia="Calibri" w:hAnsi="Calibri" w:cs="Calibri"/>
-          <w:spacing w:val="2"/>
-          <w:kern w:val="2"/>
-        </w:rPr>
-        <w:t xml:space="preserve"> }})</w:t>
+      <w:r>
+        <w:rPr>
+          <w:rFonts w:ascii="Calibri" w:eastAsia="Calibri" w:hAnsi="Calibri" w:cs="Calibri"/>
+        </w:rPr>
+        <w:t>) | replace(".",",") }}</w:t>
+      </w:r>
+      <w:r>
+        <w:rPr>
+          <w:rFonts w:ascii="Calibri" w:eastAsia="Calibri" w:hAnsi="Calibri" w:cs="Calibri"/>
+          <w:spacing w:val="2"/>
+          <w:kern w:val="2"/>
+        </w:rPr>
+        <w:t xml:space="preserve"> ({{ signature_unit_price_words }})</w:t>
       </w:r>
     </w:p>
     <w:p>
@@ -2334,25 +1321,7 @@
           <w:spacing w:val="2"/>
           <w:kern w:val="2"/>
         </w:rPr>
-        <w:t xml:space="preserve">{%p </w:t>
-      </w:r>
-      <w:proofErr w:type="spellStart"/>
-      <w:r>
-        <w:rPr>
-          <w:rFonts w:ascii="Calibri" w:eastAsia="Calibri" w:hAnsi="Calibri" w:cs="Calibri"/>
-          <w:spacing w:val="2"/>
-          <w:kern w:val="2"/>
-        </w:rPr>
-        <w:t>endif</w:t>
-      </w:r>
-      <w:proofErr w:type="spellEnd"/>
-      <w:r>
-        <w:rPr>
-          <w:rFonts w:ascii="Calibri" w:eastAsia="Calibri" w:hAnsi="Calibri" w:cs="Calibri"/>
-          <w:spacing w:val="2"/>
-          <w:kern w:val="2"/>
-        </w:rPr>
-        <w:t xml:space="preserve"> %}</w:t>
+        <w:t>{%p endif %}</w:t>
       </w:r>
     </w:p>
     <w:p>
@@ -2373,43 +1342,7 @@
           <w:spacing w:val="2"/>
           <w:kern w:val="2"/>
         </w:rPr>
-        <w:t xml:space="preserve">{%p </w:t>
-      </w:r>
-      <w:proofErr w:type="spellStart"/>
-      <w:r>
-        <w:rPr>
-          <w:rFonts w:ascii="Calibri" w:eastAsia="Calibri" w:hAnsi="Calibri" w:cs="Calibri"/>
-          <w:spacing w:val="2"/>
-          <w:kern w:val="2"/>
-        </w:rPr>
-        <w:t>if</w:t>
-      </w:r>
-      <w:proofErr w:type="spellEnd"/>
-      <w:r>
-        <w:rPr>
-          <w:rFonts w:ascii="Calibri" w:eastAsia="Calibri" w:hAnsi="Calibri" w:cs="Calibri"/>
-          <w:spacing w:val="2"/>
-          <w:kern w:val="2"/>
-        </w:rPr>
-        <w:t xml:space="preserve"> </w:t>
-      </w:r>
-      <w:proofErr w:type="spellStart"/>
-      <w:r>
-        <w:rPr>
-          <w:rFonts w:ascii="Calibri" w:eastAsia="Calibri" w:hAnsi="Calibri" w:cs="Calibri"/>
-          <w:spacing w:val="2"/>
-          <w:kern w:val="2"/>
-        </w:rPr>
-        <w:t>scope_setected</w:t>
-      </w:r>
-      <w:proofErr w:type="spellEnd"/>
-      <w:r>
-        <w:rPr>
-          <w:rFonts w:ascii="Calibri" w:eastAsia="Calibri" w:hAnsi="Calibri" w:cs="Calibri"/>
-          <w:spacing w:val="2"/>
-          <w:kern w:val="2"/>
-        </w:rPr>
-        <w:t>['scope_</w:t>
+        <w:t>{%p if scope_setected['scope_</w:t>
       </w:r>
       <w:r>
         <w:rPr>
@@ -2419,23 +1352,13 @@
         </w:rPr>
         <w:t>4</w:t>
       </w:r>
-      <w:proofErr w:type="gramStart"/>
-      <w:r>
-        <w:rPr>
-          <w:rFonts w:ascii="Calibri" w:eastAsia="Calibri" w:hAnsi="Calibri" w:cs="Calibri"/>
-          <w:spacing w:val="2"/>
-          <w:kern w:val="2"/>
-        </w:rPr>
-        <w:t>']%</w:t>
-      </w:r>
-      <w:proofErr w:type="gramEnd"/>
-      <w:r>
-        <w:rPr>
-          <w:rFonts w:ascii="Calibri" w:eastAsia="Calibri" w:hAnsi="Calibri" w:cs="Calibri"/>
-          <w:spacing w:val="2"/>
-          <w:kern w:val="2"/>
-        </w:rPr>
-        <w:t>}</w:t>
+      <w:r>
+        <w:rPr>
+          <w:rFonts w:ascii="Calibri" w:eastAsia="Calibri" w:hAnsi="Calibri" w:cs="Calibri"/>
+          <w:spacing w:val="2"/>
+          <w:kern w:val="2"/>
+        </w:rPr>
+        <w:t>']%}</w:t>
       </w:r>
     </w:p>
     <w:p>
@@ -2493,21 +1416,12 @@
         </w:rPr>
         <w:t xml:space="preserve"> </w:t>
       </w:r>
-      <w:proofErr w:type="gramStart"/>
-      <w:r>
-        <w:rPr>
-          <w:rFonts w:ascii="Calibri" w:eastAsia="Calibri" w:hAnsi="Calibri" w:cs="Calibri"/>
-        </w:rPr>
-        <w:t>{{ “</w:t>
-      </w:r>
-      <w:proofErr w:type="gramEnd"/>
-      <w:r>
-        <w:rPr>
-          <w:rFonts w:ascii="Calibri" w:eastAsia="Calibri" w:hAnsi="Calibri" w:cs="Calibri"/>
-        </w:rPr>
-        <w:t>%.2f”|format(</w:t>
-      </w:r>
-      <w:proofErr w:type="spellStart"/>
+      <w:r>
+        <w:rPr>
+          <w:rFonts w:ascii="Calibri" w:eastAsia="Calibri" w:hAnsi="Calibri" w:cs="Calibri"/>
+        </w:rPr>
+        <w:t>{{ “%.2f”|format(</w:t>
+      </w:r>
       <w:r>
         <w:rPr>
           <w:rFonts w:ascii="Calibri" w:eastAsia="Calibri" w:hAnsi="Calibri" w:cs="Calibri"/>
@@ -2516,52 +1430,19 @@
         </w:rPr>
         <w:t>extrahour_consultation_value</w:t>
       </w:r>
-      <w:proofErr w:type="spellEnd"/>
-      <w:r>
-        <w:rPr>
-          <w:rFonts w:ascii="Calibri" w:eastAsia="Calibri" w:hAnsi="Calibri" w:cs="Calibri"/>
-        </w:rPr>
-        <w:t xml:space="preserve">) | </w:t>
-      </w:r>
-      <w:proofErr w:type="spellStart"/>
-      <w:r>
-        <w:rPr>
-          <w:rFonts w:ascii="Calibri" w:eastAsia="Calibri" w:hAnsi="Calibri" w:cs="Calibri"/>
-        </w:rPr>
-        <w:t>replace</w:t>
-      </w:r>
-      <w:proofErr w:type="spellEnd"/>
-      <w:r>
-        <w:rPr>
-          <w:rFonts w:ascii="Calibri" w:eastAsia="Calibri" w:hAnsi="Calibri" w:cs="Calibri"/>
-        </w:rPr>
-        <w:t>(".",",") }}</w:t>
-      </w:r>
-      <w:r>
-        <w:rPr>
-          <w:rFonts w:ascii="Calibri" w:eastAsia="Calibri" w:hAnsi="Calibri" w:cs="Calibri"/>
-          <w:spacing w:val="2"/>
-          <w:kern w:val="2"/>
-        </w:rPr>
-        <w:t xml:space="preserve"> ({{ </w:t>
-      </w:r>
-      <w:proofErr w:type="spellStart"/>
-      <w:r>
-        <w:rPr>
-          <w:rFonts w:ascii="Calibri" w:eastAsia="Calibri" w:hAnsi="Calibri" w:cs="Calibri"/>
-          <w:spacing w:val="2"/>
-          <w:kern w:val="2"/>
-        </w:rPr>
-        <w:t>extrahour_consultation_value_words</w:t>
-      </w:r>
-      <w:proofErr w:type="spellEnd"/>
-      <w:r>
-        <w:rPr>
-          <w:rFonts w:ascii="Calibri" w:eastAsia="Calibri" w:hAnsi="Calibri" w:cs="Calibri"/>
-          <w:spacing w:val="2"/>
-          <w:kern w:val="2"/>
-        </w:rPr>
-        <w:t xml:space="preserve"> }})</w:t>
+      <w:r>
+        <w:rPr>
+          <w:rFonts w:ascii="Calibri" w:eastAsia="Calibri" w:hAnsi="Calibri" w:cs="Calibri"/>
+        </w:rPr>
+        <w:t>) | replace(".",",") }}</w:t>
+      </w:r>
+      <w:r>
+        <w:rPr>
+          <w:rFonts w:ascii="Calibri" w:eastAsia="Calibri" w:hAnsi="Calibri" w:cs="Calibri"/>
+          <w:spacing w:val="2"/>
+          <w:kern w:val="2"/>
+        </w:rPr>
+        <w:t xml:space="preserve"> ({{ extrahour_consultation_value_words }})</w:t>
       </w:r>
       <w:r>
         <w:rPr>
@@ -2590,25 +1471,7 @@
           <w:spacing w:val="2"/>
           <w:kern w:val="2"/>
         </w:rPr>
-        <w:t xml:space="preserve">{%p </w:t>
-      </w:r>
-      <w:proofErr w:type="spellStart"/>
-      <w:r>
-        <w:rPr>
-          <w:rFonts w:ascii="Calibri" w:eastAsia="Calibri" w:hAnsi="Calibri" w:cs="Calibri"/>
-          <w:spacing w:val="2"/>
-          <w:kern w:val="2"/>
-        </w:rPr>
-        <w:t>endif</w:t>
-      </w:r>
-      <w:proofErr w:type="spellEnd"/>
-      <w:r>
-        <w:rPr>
-          <w:rFonts w:ascii="Calibri" w:eastAsia="Calibri" w:hAnsi="Calibri" w:cs="Calibri"/>
-          <w:spacing w:val="2"/>
-          <w:kern w:val="2"/>
-        </w:rPr>
-        <w:t xml:space="preserve"> %}</w:t>
+        <w:t>{%p endif %}</w:t>
       </w:r>
     </w:p>
     <w:p>
@@ -2629,43 +1492,7 @@
           <w:spacing w:val="2"/>
           <w:kern w:val="2"/>
         </w:rPr>
-        <w:t xml:space="preserve">{%p </w:t>
-      </w:r>
-      <w:proofErr w:type="spellStart"/>
-      <w:r>
-        <w:rPr>
-          <w:rFonts w:ascii="Calibri" w:eastAsia="Calibri" w:hAnsi="Calibri" w:cs="Calibri"/>
-          <w:spacing w:val="2"/>
-          <w:kern w:val="2"/>
-        </w:rPr>
-        <w:t>if</w:t>
-      </w:r>
-      <w:proofErr w:type="spellEnd"/>
-      <w:r>
-        <w:rPr>
-          <w:rFonts w:ascii="Calibri" w:eastAsia="Calibri" w:hAnsi="Calibri" w:cs="Calibri"/>
-          <w:spacing w:val="2"/>
-          <w:kern w:val="2"/>
-        </w:rPr>
-        <w:t xml:space="preserve"> </w:t>
-      </w:r>
-      <w:proofErr w:type="spellStart"/>
-      <w:r>
-        <w:rPr>
-          <w:rFonts w:ascii="Calibri" w:eastAsia="Calibri" w:hAnsi="Calibri" w:cs="Calibri"/>
-          <w:spacing w:val="2"/>
-          <w:kern w:val="2"/>
-        </w:rPr>
-        <w:t>scope_setected</w:t>
-      </w:r>
-      <w:proofErr w:type="spellEnd"/>
-      <w:r>
-        <w:rPr>
-          <w:rFonts w:ascii="Calibri" w:eastAsia="Calibri" w:hAnsi="Calibri" w:cs="Calibri"/>
-          <w:spacing w:val="2"/>
-          <w:kern w:val="2"/>
-        </w:rPr>
-        <w:t>['scope_</w:t>
+        <w:t>{%p if scope_setected['scope_</w:t>
       </w:r>
       <w:r>
         <w:rPr>
@@ -2675,23 +1502,13 @@
         </w:rPr>
         <w:t>5</w:t>
       </w:r>
-      <w:proofErr w:type="gramStart"/>
-      <w:r>
-        <w:rPr>
-          <w:rFonts w:ascii="Calibri" w:eastAsia="Calibri" w:hAnsi="Calibri" w:cs="Calibri"/>
-          <w:spacing w:val="2"/>
-          <w:kern w:val="2"/>
-        </w:rPr>
-        <w:t>']%</w:t>
-      </w:r>
-      <w:proofErr w:type="gramEnd"/>
-      <w:r>
-        <w:rPr>
-          <w:rFonts w:ascii="Calibri" w:eastAsia="Calibri" w:hAnsi="Calibri" w:cs="Calibri"/>
-          <w:spacing w:val="2"/>
-          <w:kern w:val="2"/>
-        </w:rPr>
-        <w:t>}</w:t>
+      <w:r>
+        <w:rPr>
+          <w:rFonts w:ascii="Calibri" w:eastAsia="Calibri" w:hAnsi="Calibri" w:cs="Calibri"/>
+          <w:spacing w:val="2"/>
+          <w:kern w:val="2"/>
+        </w:rPr>
+        <w:t>']%}</w:t>
       </w:r>
     </w:p>
     <w:p>
@@ -2888,21 +1705,12 @@
               </w:rPr>
               <w:t xml:space="preserve">R$ </w:t>
             </w:r>
-            <w:proofErr w:type="gramStart"/>
             <w:r>
               <w:rPr>
                 <w:rFonts w:ascii="Calibri" w:eastAsia="Calibri" w:hAnsi="Calibri" w:cs="Calibri"/>
               </w:rPr>
-              <w:t>{{ “</w:t>
+              <w:t>{{ “%.2f”|format(</w:t>
             </w:r>
-            <w:proofErr w:type="gramEnd"/>
-            <w:r>
-              <w:rPr>
-                <w:rFonts w:ascii="Calibri" w:eastAsia="Calibri" w:hAnsi="Calibri" w:cs="Calibri"/>
-              </w:rPr>
-              <w:t>%.2f”|format(</w:t>
-            </w:r>
-            <w:proofErr w:type="spellStart"/>
             <w:r>
               <w:rPr>
                 <w:rFonts w:ascii="Calibri" w:eastAsia="Calibri" w:hAnsi="Calibri" w:cs="Calibri"/>
@@ -2911,26 +1719,11 @@
               </w:rPr>
               <w:t>bulk_unit_price</w:t>
             </w:r>
-            <w:proofErr w:type="spellEnd"/>
             <w:r>
               <w:rPr>
                 <w:rFonts w:ascii="Calibri" w:eastAsia="Calibri" w:hAnsi="Calibri" w:cs="Calibri"/>
               </w:rPr>
-              <w:t xml:space="preserve">) | </w:t>
-            </w:r>
-            <w:proofErr w:type="spellStart"/>
-            <w:r>
-              <w:rPr>
-                <w:rFonts w:ascii="Calibri" w:eastAsia="Calibri" w:hAnsi="Calibri" w:cs="Calibri"/>
-              </w:rPr>
-              <w:t>replace</w:t>
-            </w:r>
-            <w:proofErr w:type="spellEnd"/>
-            <w:r>
-              <w:rPr>
-                <w:rFonts w:ascii="Calibri" w:eastAsia="Calibri" w:hAnsi="Calibri" w:cs="Calibri"/>
-              </w:rPr>
-              <w:t>(".",",") }}</w:t>
+              <w:t>) | replace(".",",") }}</w:t>
             </w:r>
           </w:p>
         </w:tc>
@@ -3005,21 +1798,12 @@
               </w:rPr>
               <w:t xml:space="preserve">R$ </w:t>
             </w:r>
-            <w:proofErr w:type="gramStart"/>
             <w:r>
               <w:rPr>
                 <w:rFonts w:ascii="Calibri" w:eastAsia="Calibri" w:hAnsi="Calibri" w:cs="Calibri"/>
               </w:rPr>
-              <w:t>{{ “</w:t>
+              <w:t>{{ “%.2f”|format(</w:t>
             </w:r>
-            <w:proofErr w:type="gramEnd"/>
-            <w:r>
-              <w:rPr>
-                <w:rFonts w:ascii="Calibri" w:eastAsia="Calibri" w:hAnsi="Calibri" w:cs="Calibri"/>
-              </w:rPr>
-              <w:t>%.2f”|format(</w:t>
-            </w:r>
-            <w:proofErr w:type="spellStart"/>
             <w:r>
               <w:rPr>
                 <w:rFonts w:ascii="Calibri" w:eastAsia="Calibri" w:hAnsi="Calibri" w:cs="Calibri"/>
@@ -3029,26 +1813,11 @@
               </w:rPr>
               <w:t>bulk_unit_price_one</w:t>
             </w:r>
-            <w:proofErr w:type="spellEnd"/>
             <w:r>
               <w:rPr>
                 <w:rFonts w:ascii="Calibri" w:eastAsia="Calibri" w:hAnsi="Calibri" w:cs="Calibri"/>
               </w:rPr>
-              <w:t xml:space="preserve">) | </w:t>
-            </w:r>
-            <w:proofErr w:type="spellStart"/>
-            <w:r>
-              <w:rPr>
-                <w:rFonts w:ascii="Calibri" w:eastAsia="Calibri" w:hAnsi="Calibri" w:cs="Calibri"/>
-              </w:rPr>
-              <w:t>replace</w:t>
-            </w:r>
-            <w:proofErr w:type="spellEnd"/>
-            <w:r>
-              <w:rPr>
-                <w:rFonts w:ascii="Calibri" w:eastAsia="Calibri" w:hAnsi="Calibri" w:cs="Calibri"/>
-              </w:rPr>
-              <w:t>(".",",") }}</w:t>
+              <w:t>) | replace(".",",") }}</w:t>
             </w:r>
           </w:p>
         </w:tc>
@@ -3118,21 +1887,12 @@
               </w:rPr>
               <w:t xml:space="preserve">R$ </w:t>
             </w:r>
-            <w:proofErr w:type="gramStart"/>
             <w:r>
               <w:rPr>
                 <w:rFonts w:ascii="Calibri" w:eastAsia="Calibri" w:hAnsi="Calibri" w:cs="Calibri"/>
               </w:rPr>
-              <w:t>{{ “</w:t>
+              <w:t>{{ “%.2f”|format(</w:t>
             </w:r>
-            <w:proofErr w:type="gramEnd"/>
-            <w:r>
-              <w:rPr>
-                <w:rFonts w:ascii="Calibri" w:eastAsia="Calibri" w:hAnsi="Calibri" w:cs="Calibri"/>
-              </w:rPr>
-              <w:t>%.2f”|format(</w:t>
-            </w:r>
-            <w:proofErr w:type="spellStart"/>
             <w:r>
               <w:rPr>
                 <w:rFonts w:ascii="Calibri" w:eastAsia="Calibri" w:hAnsi="Calibri" w:cs="Calibri"/>
@@ -3149,26 +1909,11 @@
               </w:rPr>
               <w:t>two</w:t>
             </w:r>
-            <w:proofErr w:type="spellEnd"/>
             <w:r>
               <w:rPr>
                 <w:rFonts w:ascii="Calibri" w:eastAsia="Calibri" w:hAnsi="Calibri" w:cs="Calibri"/>
               </w:rPr>
-              <w:t xml:space="preserve">) | </w:t>
-            </w:r>
-            <w:proofErr w:type="spellStart"/>
-            <w:r>
-              <w:rPr>
-                <w:rFonts w:ascii="Calibri" w:eastAsia="Calibri" w:hAnsi="Calibri" w:cs="Calibri"/>
-              </w:rPr>
-              <w:t>replace</w:t>
-            </w:r>
-            <w:proofErr w:type="spellEnd"/>
-            <w:r>
-              <w:rPr>
-                <w:rFonts w:ascii="Calibri" w:eastAsia="Calibri" w:hAnsi="Calibri" w:cs="Calibri"/>
-              </w:rPr>
-              <w:t>(".",",") }}</w:t>
+              <w:t>) | replace(".",",") }}</w:t>
             </w:r>
           </w:p>
         </w:tc>
@@ -3192,25 +1937,7 @@
           <w:spacing w:val="2"/>
           <w:kern w:val="2"/>
         </w:rPr>
-        <w:t xml:space="preserve">{%p </w:t>
-      </w:r>
-      <w:proofErr w:type="spellStart"/>
-      <w:r>
-        <w:rPr>
-          <w:rFonts w:ascii="Calibri" w:eastAsia="Calibri" w:hAnsi="Calibri" w:cs="Calibri"/>
-          <w:spacing w:val="2"/>
-          <w:kern w:val="2"/>
-        </w:rPr>
-        <w:t>endif</w:t>
-      </w:r>
-      <w:proofErr w:type="spellEnd"/>
-      <w:r>
-        <w:rPr>
-          <w:rFonts w:ascii="Calibri" w:eastAsia="Calibri" w:hAnsi="Calibri" w:cs="Calibri"/>
-          <w:spacing w:val="2"/>
-          <w:kern w:val="2"/>
-        </w:rPr>
-        <w:t xml:space="preserve"> %}</w:t>
+        <w:t>{%p endif %}</w:t>
       </w:r>
     </w:p>
     <w:p>
@@ -3311,21 +2038,12 @@
         </w:rPr>
         <w:t xml:space="preserve">alor hora de desenvolvimento: R$ </w:t>
       </w:r>
-      <w:proofErr w:type="gramStart"/>
-      <w:r>
-        <w:rPr>
-          <w:rFonts w:ascii="Calibri" w:eastAsia="Calibri" w:hAnsi="Calibri" w:cs="Calibri"/>
-        </w:rPr>
-        <w:t>{{ “</w:t>
-      </w:r>
-      <w:proofErr w:type="gramEnd"/>
-      <w:r>
-        <w:rPr>
-          <w:rFonts w:ascii="Calibri" w:eastAsia="Calibri" w:hAnsi="Calibri" w:cs="Calibri"/>
-        </w:rPr>
-        <w:t>%.2f”|format(</w:t>
-      </w:r>
-      <w:proofErr w:type="spellStart"/>
+      <w:r>
+        <w:rPr>
+          <w:rFonts w:ascii="Calibri" w:eastAsia="Calibri" w:hAnsi="Calibri" w:cs="Calibri"/>
+        </w:rPr>
+        <w:t>{{ “%.2f”|format(</w:t>
+      </w:r>
       <w:r>
         <w:rPr>
           <w:rFonts w:ascii="Calibri" w:eastAsia="Calibri" w:hAnsi="Calibri" w:cs="Calibri"/>
@@ -3334,52 +2052,27 @@
         </w:rPr>
         <w:t>development_hour_value</w:t>
       </w:r>
-      <w:proofErr w:type="spellEnd"/>
-      <w:r>
-        <w:rPr>
-          <w:rFonts w:ascii="Calibri" w:eastAsia="Calibri" w:hAnsi="Calibri" w:cs="Calibri"/>
-        </w:rPr>
-        <w:t xml:space="preserve">) | </w:t>
-      </w:r>
-      <w:proofErr w:type="spellStart"/>
-      <w:r>
-        <w:rPr>
-          <w:rFonts w:ascii="Calibri" w:eastAsia="Calibri" w:hAnsi="Calibri" w:cs="Calibri"/>
-        </w:rPr>
-        <w:t>replace</w:t>
-      </w:r>
-      <w:proofErr w:type="spellEnd"/>
-      <w:r>
-        <w:rPr>
-          <w:rFonts w:ascii="Calibri" w:eastAsia="Calibri" w:hAnsi="Calibri" w:cs="Calibri"/>
-        </w:rPr>
-        <w:t>(".",",") }}</w:t>
-      </w:r>
-      <w:r>
-        <w:rPr>
-          <w:rFonts w:ascii="Calibri" w:eastAsia="Calibri" w:hAnsi="Calibri" w:cs="Calibri"/>
-          <w:spacing w:val="2"/>
-          <w:kern w:val="2"/>
-        </w:rPr>
-        <w:t xml:space="preserve"> ({{ </w:t>
-      </w:r>
-      <w:proofErr w:type="spellStart"/>
-      <w:r>
-        <w:rPr>
-          <w:rFonts w:ascii="Calibri" w:eastAsia="Calibri" w:hAnsi="Calibri" w:cs="Calibri"/>
-          <w:spacing w:val="2"/>
-          <w:kern w:val="2"/>
-        </w:rPr>
-        <w:t>development_hour_value_words</w:t>
-      </w:r>
-      <w:proofErr w:type="spellEnd"/>
-      <w:r>
-        <w:rPr>
-          <w:rFonts w:ascii="Calibri" w:eastAsia="Calibri" w:hAnsi="Calibri" w:cs="Calibri"/>
-          <w:spacing w:val="2"/>
-          <w:kern w:val="2"/>
-        </w:rPr>
-        <w:t xml:space="preserve"> }}) por hora</w:t>
+      <w:r>
+        <w:rPr>
+          <w:rFonts w:ascii="Calibri" w:eastAsia="Calibri" w:hAnsi="Calibri" w:cs="Calibri"/>
+        </w:rPr>
+        <w:t>) | replace(".",",") }}</w:t>
+      </w:r>
+      <w:r>
+        <w:rPr>
+          <w:rFonts w:ascii="Calibri" w:eastAsia="Calibri" w:hAnsi="Calibri" w:cs="Calibri"/>
+          <w:spacing w:val="2"/>
+          <w:kern w:val="2"/>
+        </w:rPr>
+        <w:t xml:space="preserve"> ({{ development_hour_value_words }}) por hora</w:t>
+      </w:r>
+      <w:r>
+        <w:rPr>
+          <w:rFonts w:ascii="Calibri" w:eastAsia="Calibri" w:hAnsi="Calibri" w:cs="Calibri"/>
+          <w:spacing w:val="2"/>
+          <w:kern w:val="2"/>
+        </w:rPr>
+        <w:t>;</w:t>
       </w:r>
     </w:p>
     <w:p>
@@ -3413,6 +2106,14 @@
         </w:rPr>
         <w:t>valiação de pilotos em regime de parceria, conforme ocorrido em casos anteriores</w:t>
       </w:r>
+      <w:r>
+        <w:rPr>
+          <w:rFonts w:ascii="Calibri" w:eastAsia="Calibri" w:hAnsi="Calibri" w:cs="Calibri"/>
+          <w:spacing w:val="2"/>
+          <w:kern w:val="2"/>
+        </w:rPr>
+        <w:t>.</w:t>
+      </w:r>
     </w:p>
     <w:p>
       <w:pPr>
@@ -3550,43 +2251,7 @@
           <w:spacing w:val="2"/>
           <w:kern w:val="2"/>
         </w:rPr>
-        <w:t xml:space="preserve">onsultoria jurídica especializada, conforme avaliação de conveniência conjunta das escolas e advogado da Educa Legal (em especial, temas tributários, M&amp;A, </w:t>
-      </w:r>
-      <w:proofErr w:type="spellStart"/>
-      <w:r>
-        <w:rPr>
-          <w:rFonts w:ascii="Calibri" w:eastAsia="Calibri" w:hAnsi="Calibri" w:cs="Calibri"/>
-          <w:spacing w:val="2"/>
-          <w:kern w:val="2"/>
-        </w:rPr>
-        <w:t>project</w:t>
-      </w:r>
-      <w:proofErr w:type="spellEnd"/>
-      <w:r>
-        <w:rPr>
-          <w:rFonts w:ascii="Calibri" w:eastAsia="Calibri" w:hAnsi="Calibri" w:cs="Calibri"/>
-          <w:spacing w:val="2"/>
-          <w:kern w:val="2"/>
-        </w:rPr>
-        <w:t xml:space="preserve"> </w:t>
-      </w:r>
-      <w:proofErr w:type="spellStart"/>
-      <w:r>
-        <w:rPr>
-          <w:rFonts w:ascii="Calibri" w:eastAsia="Calibri" w:hAnsi="Calibri" w:cs="Calibri"/>
-          <w:spacing w:val="2"/>
-          <w:kern w:val="2"/>
-        </w:rPr>
-        <w:t>finance</w:t>
-      </w:r>
-      <w:proofErr w:type="spellEnd"/>
-      <w:r>
-        <w:rPr>
-          <w:rFonts w:ascii="Calibri" w:eastAsia="Calibri" w:hAnsi="Calibri" w:cs="Calibri"/>
-          <w:spacing w:val="2"/>
-          <w:kern w:val="2"/>
-        </w:rPr>
-        <w:t>)</w:t>
+        <w:t>onsultoria jurídica especializada, conforme avaliação de conveniência conjunta das escolas e advogado da Educa Legal (em especial, temas tributários, M&amp;A, project finance)</w:t>
       </w:r>
       <w:r>
         <w:rPr>
@@ -3613,43 +2278,7 @@
           <w:spacing w:val="2"/>
           <w:kern w:val="2"/>
         </w:rPr>
-        <w:t xml:space="preserve">Esta proposta não altera os contratos já firmados entre Educa Legal e </w:t>
-      </w:r>
-      <w:proofErr w:type="gramStart"/>
-      <w:r>
-        <w:rPr>
-          <w:rFonts w:ascii="Calibri" w:eastAsia="Calibri" w:hAnsi="Calibri" w:cs="Calibri"/>
-          <w:spacing w:val="2"/>
-          <w:kern w:val="2"/>
-        </w:rPr>
-        <w:t xml:space="preserve">{{ </w:t>
-      </w:r>
-      <w:proofErr w:type="spellStart"/>
-      <w:r>
-        <w:rPr>
-          <w:rFonts w:ascii="Calibri" w:eastAsia="Calibri" w:hAnsi="Calibri" w:cs="Calibri"/>
-          <w:spacing w:val="2"/>
-          <w:kern w:val="2"/>
-        </w:rPr>
-        <w:t>school</w:t>
-      </w:r>
-      <w:proofErr w:type="gramEnd"/>
-      <w:r>
-        <w:rPr>
-          <w:rFonts w:ascii="Calibri" w:eastAsia="Calibri" w:hAnsi="Calibri" w:cs="Calibri"/>
-          <w:spacing w:val="2"/>
-          <w:kern w:val="2"/>
-        </w:rPr>
-        <w:t>_prospects</w:t>
-      </w:r>
-      <w:proofErr w:type="spellEnd"/>
-      <w:r>
-        <w:rPr>
-          <w:rFonts w:ascii="Calibri" w:eastAsia="Calibri" w:hAnsi="Calibri" w:cs="Calibri"/>
-          <w:spacing w:val="2"/>
-          <w:kern w:val="2"/>
-        </w:rPr>
-        <w:t xml:space="preserve"> }}, que seguem nos padrões já contratados.</w:t>
+        <w:t>Esta proposta não altera os contratos já firmados entre Educa Legal e {{ school_prospects }}, que seguem nos padrões já contratados.</w:t>
       </w:r>
     </w:p>
     <w:p>
@@ -3670,25 +2299,7 @@
           <w:spacing w:val="2"/>
           <w:kern w:val="2"/>
         </w:rPr>
-        <w:t xml:space="preserve">Manifestamos, finalmente, nosso interesse e almejo em prestar serviços com toda dedicação e afinco a </w:t>
-      </w:r>
-      <w:proofErr w:type="spellStart"/>
-      <w:r>
-        <w:rPr>
-          <w:rFonts w:ascii="Calibri" w:eastAsia="Calibri" w:hAnsi="Calibri" w:cs="Calibri"/>
-          <w:spacing w:val="2"/>
-          <w:kern w:val="2"/>
-        </w:rPr>
-        <w:t>V.S.as</w:t>
-      </w:r>
-      <w:proofErr w:type="spellEnd"/>
-      <w:r>
-        <w:rPr>
-          <w:rFonts w:ascii="Calibri" w:eastAsia="Calibri" w:hAnsi="Calibri" w:cs="Calibri"/>
-          <w:spacing w:val="2"/>
-          <w:kern w:val="2"/>
-        </w:rPr>
-        <w:t>., permanecendo à disposição para quaisquer esclarecimentos e sugestões que se fizerem necessários para a devida adequação da contratação às suas necessidades.</w:t>
+        <w:t>Manifestamos, finalmente, nosso interesse e almejo em prestar serviços com toda dedicação e afinco a V.S.as., permanecendo à disposição para quaisquer esclarecimentos e sugestões que se fizerem necessários para a devida adequação da contratação às suas necessidades.</w:t>
       </w:r>
     </w:p>
     <w:p>
@@ -3856,7 +2467,6 @@
                 <w:lang w:val="en-US"/>
               </w:rPr>
             </w:pPr>
-            <w:proofErr w:type="gramStart"/>
             <w:r>
               <w:rPr>
                 <w:rFonts w:ascii="Calibri" w:eastAsia="Calibri" w:hAnsi="Calibri" w:cs="Calibri"/>
@@ -3866,91 +2476,7 @@
                 <w:szCs w:val="18"/>
                 <w:lang w:val="en-US"/>
               </w:rPr>
-              <w:t xml:space="preserve">{{ </w:t>
-            </w:r>
-            <w:proofErr w:type="spellStart"/>
-            <w:r>
-              <w:rPr>
-                <w:rFonts w:ascii="Calibri" w:eastAsia="Calibri" w:hAnsi="Calibri" w:cs="Calibri"/>
-                <w:color w:val="FFFFFF"/>
-                <w:spacing w:val="2"/>
-                <w:sz w:val="18"/>
-                <w:szCs w:val="18"/>
-                <w:lang w:val="en-US"/>
-              </w:rPr>
-              <w:t>generate</w:t>
-            </w:r>
-            <w:proofErr w:type="gramEnd"/>
-            <w:r>
-              <w:rPr>
-                <w:rFonts w:ascii="Calibri" w:eastAsia="Calibri" w:hAnsi="Calibri" w:cs="Calibri"/>
-                <w:color w:val="FFFFFF"/>
-                <w:spacing w:val="2"/>
-                <w:sz w:val="18"/>
-                <w:szCs w:val="18"/>
-                <w:lang w:val="en-US"/>
-              </w:rPr>
-              <w:t>_anchor</w:t>
-            </w:r>
-            <w:proofErr w:type="spellEnd"/>
-            <w:r>
-              <w:rPr>
-                <w:rFonts w:ascii="Calibri" w:eastAsia="Calibri" w:hAnsi="Calibri" w:cs="Calibri"/>
-                <w:color w:val="FFFFFF"/>
-                <w:spacing w:val="2"/>
-                <w:sz w:val="18"/>
-                <w:szCs w:val="18"/>
-                <w:lang w:val="en-US"/>
-              </w:rPr>
-              <w:t>('</w:t>
-            </w:r>
-            <w:proofErr w:type="spellStart"/>
-            <w:r>
-              <w:rPr>
-                <w:rFonts w:ascii="Calibri" w:eastAsia="Calibri" w:hAnsi="Calibri" w:cs="Calibri"/>
-                <w:color w:val="FFFFFF"/>
-                <w:spacing w:val="2"/>
-                <w:sz w:val="18"/>
-                <w:szCs w:val="18"/>
-                <w:lang w:val="en-US"/>
-              </w:rPr>
-              <w:t>signHere</w:t>
-            </w:r>
-            <w:proofErr w:type="spellEnd"/>
-            <w:r>
-              <w:rPr>
-                <w:rFonts w:ascii="Calibri" w:eastAsia="Calibri" w:hAnsi="Calibri" w:cs="Calibri"/>
-                <w:color w:val="FFFFFF"/>
-                <w:spacing w:val="2"/>
-                <w:sz w:val="18"/>
-                <w:szCs w:val="18"/>
-                <w:lang w:val="en-US"/>
-              </w:rPr>
-              <w:t xml:space="preserve">', </w:t>
-            </w:r>
-            <w:proofErr w:type="spellStart"/>
-            <w:r>
-              <w:rPr>
-                <w:rFonts w:ascii="Calibri" w:eastAsia="Calibri" w:hAnsi="Calibri" w:cs="Calibri"/>
-                <w:color w:val="FFFFFF"/>
-                <w:spacing w:val="2"/>
-                <w:sz w:val="18"/>
-                <w:szCs w:val="18"/>
-                <w:lang w:val="en-US"/>
-              </w:rPr>
-              <w:t>item.email</w:t>
-            </w:r>
-            <w:proofErr w:type="spellEnd"/>
-            <w:r>
-              <w:rPr>
-                <w:rFonts w:ascii="Calibri" w:eastAsia="Calibri" w:hAnsi="Calibri" w:cs="Calibri"/>
-                <w:color w:val="FFFFFF"/>
-                <w:spacing w:val="2"/>
-                <w:sz w:val="18"/>
-                <w:szCs w:val="18"/>
-                <w:lang w:val="en-US"/>
-              </w:rPr>
-              <w:t>)  }}</w:t>
+              <w:t>{{ generate_anchor('signHere', item.email)  }}</w:t>
             </w:r>
           </w:p>
           <w:p>
@@ -3995,7 +2521,6 @@
                 <w:lang w:val="en-US"/>
               </w:rPr>
             </w:pPr>
-            <w:proofErr w:type="gramStart"/>
             <w:r>
               <w:rPr>
                 <w:rFonts w:ascii="Calibri" w:eastAsia="Calibri" w:hAnsi="Calibri" w:cs="Calibri"/>
@@ -4004,40 +2529,7 @@
                 <w:kern w:val="2"/>
                 <w:lang w:val="en-US"/>
               </w:rPr>
-              <w:t xml:space="preserve">{{ </w:t>
-            </w:r>
-            <w:proofErr w:type="spellStart"/>
-            <w:r>
-              <w:rPr>
-                <w:rFonts w:ascii="Calibri" w:eastAsia="Calibri" w:hAnsi="Calibri" w:cs="Calibri"/>
-                <w:b/>
-                <w:spacing w:val="2"/>
-                <w:kern w:val="2"/>
-                <w:lang w:val="en-US"/>
-              </w:rPr>
-              <w:t>item.name</w:t>
-            </w:r>
-            <w:proofErr w:type="gramEnd"/>
-            <w:r>
-              <w:rPr>
-                <w:rFonts w:ascii="Calibri" w:eastAsia="Calibri" w:hAnsi="Calibri" w:cs="Calibri"/>
-                <w:b/>
-                <w:spacing w:val="2"/>
-                <w:kern w:val="2"/>
-                <w:lang w:val="en-US"/>
-              </w:rPr>
-              <w:t>.text</w:t>
-            </w:r>
-            <w:proofErr w:type="spellEnd"/>
-            <w:r>
-              <w:rPr>
-                <w:rFonts w:ascii="Calibri" w:eastAsia="Calibri" w:hAnsi="Calibri" w:cs="Calibri"/>
-                <w:b/>
-                <w:spacing w:val="2"/>
-                <w:kern w:val="2"/>
-                <w:lang w:val="en-US"/>
-              </w:rPr>
-              <w:t xml:space="preserve"> | upper }}</w:t>
+              <w:t>{{ item.name.text | upper }}</w:t>
             </w:r>
           </w:p>
           <w:p>
@@ -4069,31 +2561,7 @@
                 <w:szCs w:val="16"/>
                 <w:lang w:val="en-US"/>
               </w:rPr>
-              <w:t xml:space="preserve">{%p </w:t>
-            </w:r>
-            <w:proofErr w:type="spellStart"/>
-            <w:r>
-              <w:rPr>
-                <w:rFonts w:ascii="Calibri" w:eastAsia="Calibri" w:hAnsi="Calibri" w:cs="Calibri"/>
-                <w:spacing w:val="2"/>
-                <w:kern w:val="2"/>
-                <w:sz w:val="16"/>
-                <w:szCs w:val="16"/>
-                <w:lang w:val="en-US"/>
-              </w:rPr>
-              <w:t>endfor</w:t>
-            </w:r>
-            <w:proofErr w:type="spellEnd"/>
-            <w:r>
-              <w:rPr>
-                <w:rFonts w:ascii="Calibri" w:eastAsia="Calibri" w:hAnsi="Calibri" w:cs="Calibri"/>
-                <w:spacing w:val="2"/>
-                <w:kern w:val="2"/>
-                <w:sz w:val="16"/>
-                <w:szCs w:val="16"/>
-                <w:lang w:val="en-US"/>
-              </w:rPr>
-              <w:t xml:space="preserve"> %}</w:t>
+              <w:t>{%p endfor %}</w:t>
             </w:r>
           </w:p>
         </w:tc>

</xml_diff>

<commit_message>
el-270: acerto no docx
</commit_message>
<xml_diff>
--- a/docassemble/docassemble/brcomeducalegal/data/templates/proposta-comercial-educalegal.docx
+++ b/docassemble/docassemble/brcomeducalegal/data/templates/proposta-comercial-educalegal.docx
@@ -1167,14 +1167,6 @@
           <w:kern w:val="2"/>
         </w:rPr>
         <w:t>* R$ 1,00/mês por GB adicional ao volume pactuado</w:t>
-      </w:r>
-      <w:r>
-        <w:rPr>
-          <w:rFonts w:ascii="Calibri" w:eastAsia="Calibri" w:hAnsi="Calibri" w:cs="Calibri"/>
-          <w:spacing w:val="2"/>
-          <w:kern w:val="2"/>
-        </w:rPr>
-        <w:t>.</w:t>
       </w:r>
     </w:p>
     <w:p>

</xml_diff>